<commit_message>
doc updated with themes
</commit_message>
<xml_diff>
--- a/CMS_Requirements.docx
+++ b/CMS_Requirements.docx
@@ -1475,7 +1475,6 @@
           <w:szCs w:val="24"/>
         </w:rPr>
       </w:pPr>
-      <w:proofErr w:type="gramStart"/>
       <w:r>
         <w:rPr>
           <w:rFonts w:ascii="Abadi" w:hAnsi="Abadi"/>
@@ -1484,7 +1483,6 @@
         </w:rPr>
         <w:t>Pre constructions</w:t>
       </w:r>
-      <w:proofErr w:type="gramEnd"/>
     </w:p>
     <w:p>
       <w:pPr>
@@ -1500,7 +1498,6 @@
         </w:rPr>
       </w:pPr>
       <w:proofErr w:type="spellStart"/>
-      <w:proofErr w:type="gramStart"/>
       <w:r>
         <w:rPr>
           <w:rFonts w:ascii="Abadi" w:hAnsi="Abadi"/>
@@ -1510,7 +1507,6 @@
         <w:t>Pre qualification</w:t>
       </w:r>
       <w:proofErr w:type="spellEnd"/>
-      <w:proofErr w:type="gramEnd"/>
     </w:p>
     <w:p>
       <w:pPr>
@@ -2440,23 +2436,7 @@
           <w:szCs w:val="20"/>
         </w:rPr>
         <w:lastRenderedPageBreak/>
-        <w:t>Use</w:t>
-      </w:r>
-      <w:r>
-        <w:rPr>
-          <w:rFonts w:ascii="Abadi" w:hAnsi="Abadi"/>
-          <w:sz w:val="20"/>
-          <w:szCs w:val="20"/>
-        </w:rPr>
-        <w:t>r</w:t>
-      </w:r>
-      <w:r>
-        <w:rPr>
-          <w:rFonts w:ascii="Abadi" w:hAnsi="Abadi"/>
-          <w:sz w:val="20"/>
-          <w:szCs w:val="20"/>
-        </w:rPr>
-        <w:t xml:space="preserve"> geolocation tracking</w:t>
+        <w:t>User geolocation tracking</w:t>
       </w:r>
     </w:p>
     <w:p>
@@ -2509,17 +2489,81 @@
     </w:p>
     <w:p>
       <w:pPr>
-        <w:pStyle w:val="ListParagraph"/>
-        <w:rPr>
-          <w:rFonts w:ascii="Abadi" w:hAnsi="Abadi"/>
-          <w:sz w:val="24"/>
-          <w:szCs w:val="24"/>
-        </w:rPr>
-      </w:pPr>
-    </w:p>
-    <w:p>
-      <w:pPr>
-        <w:pStyle w:val="ListParagraph"/>
+        <w:rPr>
+          <w:rFonts w:ascii="Abadi" w:hAnsi="Abadi"/>
+          <w:sz w:val="24"/>
+          <w:szCs w:val="24"/>
+        </w:rPr>
+      </w:pPr>
+      <w:r>
+        <w:rPr>
+          <w:rFonts w:ascii="Abadi" w:hAnsi="Abadi"/>
+          <w:sz w:val="24"/>
+          <w:szCs w:val="24"/>
+        </w:rPr>
+        <w:t>Themes</w:t>
+      </w:r>
+    </w:p>
+    <w:p>
+      <w:pPr>
+        <w:rPr>
+          <w:rFonts w:ascii="Abadi" w:hAnsi="Abadi"/>
+          <w:sz w:val="24"/>
+          <w:szCs w:val="24"/>
+        </w:rPr>
+      </w:pPr>
+      <w:hyperlink r:id="rId33" w:history="1">
+        <w:r>
+          <w:rPr>
+            <w:rStyle w:val="Hyperlink"/>
+            <w:rFonts w:ascii="Abadi" w:hAnsi="Abadi"/>
+            <w:sz w:val="24"/>
+            <w:szCs w:val="24"/>
+          </w:rPr>
+          <w:t>https://demos.creative-tim.com/vue-now-ui-dashboard-pro/?_ga=2.16031476.331593876.1602796985-1616048344.1602796985#/</w:t>
+        </w:r>
+      </w:hyperlink>
+    </w:p>
+    <w:p>
+      <w:pPr>
+        <w:rPr>
+          <w:rFonts w:ascii="Abadi" w:hAnsi="Abadi"/>
+          <w:sz w:val="24"/>
+          <w:szCs w:val="24"/>
+        </w:rPr>
+      </w:pPr>
+    </w:p>
+    <w:p>
+      <w:pPr>
+        <w:rPr>
+          <w:rFonts w:ascii="Abadi" w:hAnsi="Abadi"/>
+          <w:sz w:val="24"/>
+          <w:szCs w:val="24"/>
+        </w:rPr>
+      </w:pPr>
+      <w:hyperlink r:id="rId34" w:history="1">
+        <w:r>
+          <w:rPr>
+            <w:rStyle w:val="Hyperlink"/>
+            <w:rFonts w:ascii="Abadi" w:hAnsi="Abadi"/>
+            <w:sz w:val="24"/>
+            <w:szCs w:val="24"/>
+          </w:rPr>
+          <w:t>https://www.creative-tim.com/product/buy/bundle/vuejs-bundle</w:t>
+        </w:r>
+      </w:hyperlink>
+    </w:p>
+    <w:p>
+      <w:pPr>
+        <w:rPr>
+          <w:rFonts w:ascii="Abadi" w:hAnsi="Abadi"/>
+          <w:sz w:val="24"/>
+          <w:szCs w:val="24"/>
+        </w:rPr>
+      </w:pPr>
+    </w:p>
+    <w:p>
+      <w:pPr>
         <w:rPr>
           <w:rFonts w:ascii="Abadi" w:hAnsi="Abadi"/>
           <w:sz w:val="24"/>

</xml_diff>

<commit_message>
JDL and architecure updated
</commit_message>
<xml_diff>
--- a/CMS_Requirements.docx
+++ b/CMS_Requirements.docx
@@ -987,18 +987,46 @@
           <w:szCs w:val="24"/>
         </w:rPr>
       </w:pPr>
-    </w:p>
-    <w:p>
-      <w:pPr>
-        <w:shd w:val="clear" w:color="auto" w:fill="FFFFFF"/>
-        <w:spacing w:line="240" w:lineRule="auto"/>
-        <w:ind w:left="720" w:hanging="360"/>
-        <w:rPr>
-          <w:rFonts w:ascii="Abadi" w:hAnsi="Abadi"/>
-          <w:sz w:val="24"/>
-          <w:szCs w:val="24"/>
-        </w:rPr>
-      </w:pPr>
+      <w:r>
+        <w:rPr>
+          <w:noProof/>
+        </w:rPr>
+        <w:drawing>
+          <wp:inline distT="0" distB="0" distL="0" distR="0" wp14:anchorId="58EF3488" wp14:editId="47B4DC15">
+            <wp:extent cx="5943600" cy="3143885"/>
+            <wp:effectExtent l="0" t="0" r="0" b="0"/>
+            <wp:docPr id="5" name="Picture 5"/>
+            <wp:cNvGraphicFramePr>
+              <a:graphicFrameLocks xmlns:a="http://schemas.openxmlformats.org/drawingml/2006/main" noChangeAspect="1"/>
+            </wp:cNvGraphicFramePr>
+            <a:graphic xmlns:a="http://schemas.openxmlformats.org/drawingml/2006/main">
+              <a:graphicData uri="http://schemas.openxmlformats.org/drawingml/2006/picture">
+                <pic:pic xmlns:pic="http://schemas.openxmlformats.org/drawingml/2006/picture">
+                  <pic:nvPicPr>
+                    <pic:cNvPr id="1" name=""/>
+                    <pic:cNvPicPr/>
+                  </pic:nvPicPr>
+                  <pic:blipFill>
+                    <a:blip r:embed="rId29"/>
+                    <a:stretch>
+                      <a:fillRect/>
+                    </a:stretch>
+                  </pic:blipFill>
+                  <pic:spPr>
+                    <a:xfrm>
+                      <a:off x="0" y="0"/>
+                      <a:ext cx="5943600" cy="3143885"/>
+                    </a:xfrm>
+                    <a:prstGeom prst="rect">
+                      <a:avLst/>
+                    </a:prstGeom>
+                  </pic:spPr>
+                </pic:pic>
+              </a:graphicData>
+            </a:graphic>
+          </wp:inline>
+        </w:drawing>
+      </w:r>
     </w:p>
     <w:p>
       <w:pPr>
@@ -1083,6 +1111,7 @@
           <w:sz w:val="24"/>
           <w:szCs w:val="24"/>
         </w:rPr>
+        <w:lastRenderedPageBreak/>
         <w:t xml:space="preserve">Users, </w:t>
       </w:r>
       <w:r>
@@ -1458,7 +1487,6 @@
           <w:sz w:val="24"/>
           <w:szCs w:val="24"/>
         </w:rPr>
-        <w:lastRenderedPageBreak/>
         <w:t>Additional features</w:t>
       </w:r>
     </w:p>
@@ -1806,7 +1834,7 @@
           <w:szCs w:val="24"/>
         </w:rPr>
       </w:pPr>
-      <w:hyperlink r:id="rId29" w:history="1">
+      <w:hyperlink r:id="rId30" w:history="1">
         <w:r>
           <w:rPr>
             <w:rStyle w:val="Hyperlink"/>
@@ -1831,7 +1859,7 @@
           <w:szCs w:val="24"/>
         </w:rPr>
       </w:pPr>
-      <w:hyperlink r:id="rId30" w:history="1">
+      <w:hyperlink r:id="rId31" w:history="1">
         <w:r>
           <w:rPr>
             <w:rStyle w:val="Hyperlink"/>
@@ -1856,7 +1884,7 @@
           <w:szCs w:val="24"/>
         </w:rPr>
       </w:pPr>
-      <w:hyperlink r:id="rId31" w:history="1">
+      <w:hyperlink r:id="rId32" w:history="1">
         <w:r>
           <w:rPr>
             <w:rStyle w:val="Hyperlink"/>
@@ -1881,7 +1909,7 @@
           <w:szCs w:val="24"/>
         </w:rPr>
       </w:pPr>
-      <w:hyperlink r:id="rId32" w:history="1">
+      <w:hyperlink r:id="rId33" w:history="1">
         <w:r>
           <w:rPr>
             <w:rStyle w:val="Hyperlink"/>
@@ -1920,6 +1948,52 @@
     <w:p>
       <w:pPr>
         <w:pStyle w:val="ListParagraph"/>
+        <w:numPr>
+          <w:ilvl w:val="0"/>
+          <w:numId w:val="5"/>
+        </w:numPr>
+        <w:rPr>
+          <w:rFonts w:ascii="Abadi" w:hAnsi="Abadi"/>
+          <w:sz w:val="24"/>
+          <w:szCs w:val="24"/>
+        </w:rPr>
+      </w:pPr>
+      <w:proofErr w:type="spellStart"/>
+      <w:r>
+        <w:rPr>
+          <w:rFonts w:ascii="Abadi" w:hAnsi="Abadi"/>
+          <w:sz w:val="24"/>
+          <w:szCs w:val="24"/>
+        </w:rPr>
+        <w:t>CoContruct</w:t>
+      </w:r>
+      <w:proofErr w:type="spellEnd"/>
+    </w:p>
+    <w:p>
+      <w:pPr>
+        <w:pStyle w:val="ListParagraph"/>
+        <w:numPr>
+          <w:ilvl w:val="0"/>
+          <w:numId w:val="5"/>
+        </w:numPr>
+        <w:rPr>
+          <w:rFonts w:ascii="Abadi" w:hAnsi="Abadi"/>
+          <w:sz w:val="24"/>
+          <w:szCs w:val="24"/>
+        </w:rPr>
+      </w:pPr>
+      <w:r>
+        <w:rPr>
+          <w:rFonts w:ascii="Abadi" w:hAnsi="Abadi"/>
+          <w:sz w:val="24"/>
+          <w:szCs w:val="24"/>
+        </w:rPr>
+        <w:t>Bluebeam</w:t>
+      </w:r>
+    </w:p>
+    <w:p>
+      <w:pPr>
+        <w:pStyle w:val="ListParagraph"/>
         <w:rPr>
           <w:rFonts w:ascii="Abadi" w:hAnsi="Abadi"/>
           <w:sz w:val="24"/>
@@ -2052,6 +2126,7 @@
           <w:sz w:val="20"/>
           <w:szCs w:val="20"/>
         </w:rPr>
+        <w:lastRenderedPageBreak/>
         <w:t>3. Projects</w:t>
       </w:r>
       <w:r>
@@ -2439,7 +2514,6 @@
           <w:sz w:val="20"/>
           <w:szCs w:val="20"/>
         </w:rPr>
-        <w:lastRenderedPageBreak/>
         <w:t>User geolocation tracking</w:t>
       </w:r>
     </w:p>
@@ -2516,7 +2590,7 @@
           <w:szCs w:val="24"/>
         </w:rPr>
       </w:pPr>
-      <w:hyperlink r:id="rId33" w:anchor="/" w:history="1">
+      <w:hyperlink r:id="rId34" w:anchor="/" w:history="1">
         <w:r>
           <w:rPr>
             <w:rStyle w:val="Hyperlink"/>
@@ -2546,7 +2620,7 @@
           <w:szCs w:val="24"/>
         </w:rPr>
       </w:pPr>
-      <w:hyperlink r:id="rId34" w:history="1">
+      <w:hyperlink r:id="rId35" w:history="1">
         <w:r>
           <w:rPr>
             <w:rStyle w:val="Hyperlink"/>
@@ -2596,28 +2670,6 @@
           <w:szCs w:val="24"/>
         </w:rPr>
       </w:pPr>
-    </w:p>
-    <w:p>
-      <w:pPr>
-        <w:pStyle w:val="ListParagraph"/>
-        <w:ind w:left="1440"/>
-        <w:rPr>
-          <w:rFonts w:ascii="Abadi" w:hAnsi="Abadi"/>
-          <w:sz w:val="24"/>
-          <w:szCs w:val="24"/>
-        </w:rPr>
-      </w:pPr>
-    </w:p>
-    <w:p>
-      <w:pPr>
-        <w:pStyle w:val="ListParagraph"/>
-        <w:ind w:left="1440"/>
-        <w:rPr>
-          <w:rFonts w:ascii="Abadi" w:hAnsi="Abadi"/>
-          <w:sz w:val="24"/>
-          <w:szCs w:val="24"/>
-        </w:rPr>
-      </w:pPr>
       <w:r>
         <w:rPr>
           <w:rFonts w:ascii="Abadi" w:hAnsi="Abadi"/>
@@ -2628,13 +2680,240 @@
         <mc:AlternateContent>
           <mc:Choice Requires="wps">
             <w:drawing>
-              <wp:anchor distT="0" distB="0" distL="114300" distR="114300" simplePos="0" relativeHeight="251661312" behindDoc="0" locked="0" layoutInCell="1" allowOverlap="1" wp14:anchorId="5646A4EA" wp14:editId="77EFC40B">
+              <wp:anchor distT="0" distB="0" distL="114300" distR="114300" simplePos="0" relativeHeight="251677696" behindDoc="0" locked="0" layoutInCell="1" allowOverlap="1" wp14:anchorId="7580CC85" wp14:editId="1FAE6479">
                 <wp:simplePos x="0" y="0"/>
                 <wp:positionH relativeFrom="column">
-                  <wp:posOffset>2468880</wp:posOffset>
+                  <wp:posOffset>3901440</wp:posOffset>
                 </wp:positionH>
                 <wp:positionV relativeFrom="paragraph">
-                  <wp:posOffset>135255</wp:posOffset>
+                  <wp:posOffset>130175</wp:posOffset>
+                </wp:positionV>
+                <wp:extent cx="297180" cy="0"/>
+                <wp:effectExtent l="0" t="76200" r="26670" b="95250"/>
+                <wp:wrapNone/>
+                <wp:docPr id="11" name="Straight Arrow Connector 11"/>
+                <wp:cNvGraphicFramePr/>
+                <a:graphic xmlns:a="http://schemas.openxmlformats.org/drawingml/2006/main">
+                  <a:graphicData uri="http://schemas.microsoft.com/office/word/2010/wordprocessingShape">
+                    <wps:wsp>
+                      <wps:cNvCnPr/>
+                      <wps:spPr>
+                        <a:xfrm>
+                          <a:off x="0" y="0"/>
+                          <a:ext cx="297180" cy="0"/>
+                        </a:xfrm>
+                        <a:prstGeom prst="straightConnector1">
+                          <a:avLst/>
+                        </a:prstGeom>
+                        <a:ln>
+                          <a:tailEnd type="triangle"/>
+                        </a:ln>
+                      </wps:spPr>
+                      <wps:style>
+                        <a:lnRef idx="1">
+                          <a:schemeClr val="accent1"/>
+                        </a:lnRef>
+                        <a:fillRef idx="0">
+                          <a:schemeClr val="accent1"/>
+                        </a:fillRef>
+                        <a:effectRef idx="0">
+                          <a:schemeClr val="accent1"/>
+                        </a:effectRef>
+                        <a:fontRef idx="minor">
+                          <a:schemeClr val="tx1"/>
+                        </a:fontRef>
+                      </wps:style>
+                      <wps:bodyPr/>
+                    </wps:wsp>
+                  </a:graphicData>
+                </a:graphic>
+              </wp:anchor>
+            </w:drawing>
+          </mc:Choice>
+          <mc:Fallback>
+            <w:pict>
+              <v:shapetype w14:anchorId="67B7AD2C" id="_x0000_t32" coordsize="21600,21600" o:spt="32" o:oned="t" path="m,l21600,21600e" filled="f">
+                <v:path arrowok="t" fillok="f" o:connecttype="none"/>
+                <o:lock v:ext="edit" shapetype="t"/>
+              </v:shapetype>
+              <v:shape id="Straight Arrow Connector 11" o:spid="_x0000_s1026" type="#_x0000_t32" style="position:absolute;margin-left:307.2pt;margin-top:10.25pt;width:23.4pt;height:0;z-index:251677696;visibility:visible;mso-wrap-style:square;mso-wrap-distance-left:9pt;mso-wrap-distance-top:0;mso-wrap-distance-right:9pt;mso-wrap-distance-bottom:0;mso-position-horizontal:absolute;mso-position-horizontal-relative:text;mso-position-vertical:absolute;mso-position-vertical-relative:text" o:gfxdata="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" strokecolor="#4472c4 [3204]" strokeweight=".5pt">
+                <v:stroke endarrow="block" joinstyle="miter"/>
+              </v:shape>
+            </w:pict>
+          </mc:Fallback>
+        </mc:AlternateContent>
+      </w:r>
+      <w:r>
+        <w:rPr>
+          <w:rFonts w:ascii="Abadi" w:hAnsi="Abadi"/>
+          <w:noProof/>
+          <w:sz w:val="24"/>
+          <w:szCs w:val="24"/>
+        </w:rPr>
+        <mc:AlternateContent>
+          <mc:Choice Requires="wps">
+            <w:drawing>
+              <wp:anchor distT="0" distB="0" distL="114300" distR="114300" simplePos="0" relativeHeight="251670528" behindDoc="0" locked="0" layoutInCell="1" allowOverlap="1" wp14:anchorId="6BF838BF" wp14:editId="72EAB7B5">
+                <wp:simplePos x="0" y="0"/>
+                <wp:positionH relativeFrom="column">
+                  <wp:posOffset>4236720</wp:posOffset>
+                </wp:positionH>
+                <wp:positionV relativeFrom="paragraph">
+                  <wp:posOffset>15240</wp:posOffset>
+                </wp:positionV>
+                <wp:extent cx="312420" cy="213360"/>
+                <wp:effectExtent l="0" t="0" r="11430" b="15240"/>
+                <wp:wrapNone/>
+                <wp:docPr id="7" name="Flowchart: Magnetic Disk 7"/>
+                <wp:cNvGraphicFramePr/>
+                <a:graphic xmlns:a="http://schemas.openxmlformats.org/drawingml/2006/main">
+                  <a:graphicData uri="http://schemas.microsoft.com/office/word/2010/wordprocessingShape">
+                    <wps:wsp>
+                      <wps:cNvSpPr/>
+                      <wps:spPr>
+                        <a:xfrm>
+                          <a:off x="0" y="0"/>
+                          <a:ext cx="312420" cy="213360"/>
+                        </a:xfrm>
+                        <a:prstGeom prst="flowChartMagneticDisk">
+                          <a:avLst/>
+                        </a:prstGeom>
+                      </wps:spPr>
+                      <wps:style>
+                        <a:lnRef idx="2">
+                          <a:schemeClr val="accent1">
+                            <a:shade val="50000"/>
+                          </a:schemeClr>
+                        </a:lnRef>
+                        <a:fillRef idx="1">
+                          <a:schemeClr val="accent1"/>
+                        </a:fillRef>
+                        <a:effectRef idx="0">
+                          <a:schemeClr val="accent1"/>
+                        </a:effectRef>
+                        <a:fontRef idx="minor">
+                          <a:schemeClr val="lt1"/>
+                        </a:fontRef>
+                      </wps:style>
+                      <wps:bodyPr rot="0" spcFirstLastPara="0" vertOverflow="overflow" horzOverflow="overflow" vert="horz" wrap="square" lIns="91440" tIns="45720" rIns="91440" bIns="45720" numCol="1" spcCol="0" rtlCol="0" fromWordArt="0" anchor="ctr" anchorCtr="0" forceAA="0" compatLnSpc="1">
+                        <a:prstTxWarp prst="textNoShape">
+                          <a:avLst/>
+                        </a:prstTxWarp>
+                        <a:noAutofit/>
+                      </wps:bodyPr>
+                    </wps:wsp>
+                  </a:graphicData>
+                </a:graphic>
+                <wp14:sizeRelV relativeFrom="margin">
+                  <wp14:pctHeight>0</wp14:pctHeight>
+                </wp14:sizeRelV>
+              </wp:anchor>
+            </w:drawing>
+          </mc:Choice>
+          <mc:Fallback>
+            <w:pict>
+              <v:shapetype w14:anchorId="19BF3AE9" id="_x0000_t132" coordsize="21600,21600" o:spt="132" path="m10800,qx,3391l,18209qy10800,21600,21600,18209l21600,3391qy10800,xem,3391nfqy10800,6782,21600,3391e">
+                <v:path o:extrusionok="f" gradientshapeok="t" o:connecttype="custom" o:connectlocs="10800,6782;10800,0;0,10800;10800,21600;21600,10800" o:connectangles="270,270,180,90,0" textboxrect="0,6782,21600,18209"/>
+              </v:shapetype>
+              <v:shape id="Flowchart: Magnetic Disk 7" o:spid="_x0000_s1026" type="#_x0000_t132" style="position:absolute;margin-left:333.6pt;margin-top:1.2pt;width:24.6pt;height:16.8pt;z-index:251670528;visibility:visible;mso-wrap-style:square;mso-height-percent:0;mso-wrap-distance-left:9pt;mso-wrap-distance-top:0;mso-wrap-distance-right:9pt;mso-wrap-distance-bottom:0;mso-position-horizontal:absolute;mso-position-horizontal-relative:text;mso-position-vertical:absolute;mso-position-vertical-relative:text;mso-height-percent:0;mso-height-relative:margin;v-text-anchor:middle" o:gfxdata="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" fillcolor="#4472c4 [3204]" strokecolor="#1f3763 [1604]" strokeweight="1pt">
+                <v:stroke joinstyle="miter"/>
+              </v:shape>
+            </w:pict>
+          </mc:Fallback>
+        </mc:AlternateContent>
+      </w:r>
+      <w:r>
+        <w:rPr>
+          <w:rFonts w:ascii="Abadi" w:hAnsi="Abadi"/>
+          <w:noProof/>
+          <w:sz w:val="24"/>
+          <w:szCs w:val="24"/>
+        </w:rPr>
+        <mc:AlternateContent>
+          <mc:Choice Requires="wps">
+            <w:drawing>
+              <wp:anchor distT="0" distB="0" distL="114300" distR="114300" simplePos="0" relativeHeight="251688960" behindDoc="0" locked="0" layoutInCell="1" allowOverlap="1" wp14:anchorId="34703B4B" wp14:editId="3CAD8904">
+                <wp:simplePos x="0" y="0"/>
+                <wp:positionH relativeFrom="column">
+                  <wp:posOffset>1638300</wp:posOffset>
+                </wp:positionH>
+                <wp:positionV relativeFrom="paragraph">
+                  <wp:posOffset>137160</wp:posOffset>
+                </wp:positionV>
+                <wp:extent cx="876300" cy="590550"/>
+                <wp:effectExtent l="0" t="38100" r="57150" b="19050"/>
+                <wp:wrapNone/>
+                <wp:docPr id="18" name="Straight Arrow Connector 18"/>
+                <wp:cNvGraphicFramePr/>
+                <a:graphic xmlns:a="http://schemas.openxmlformats.org/drawingml/2006/main">
+                  <a:graphicData uri="http://schemas.microsoft.com/office/word/2010/wordprocessingShape">
+                    <wps:wsp>
+                      <wps:cNvCnPr/>
+                      <wps:spPr>
+                        <a:xfrm flipV="1">
+                          <a:off x="0" y="0"/>
+                          <a:ext cx="876300" cy="590550"/>
+                        </a:xfrm>
+                        <a:prstGeom prst="straightConnector1">
+                          <a:avLst/>
+                        </a:prstGeom>
+                        <a:ln>
+                          <a:tailEnd type="triangle"/>
+                        </a:ln>
+                      </wps:spPr>
+                      <wps:style>
+                        <a:lnRef idx="1">
+                          <a:schemeClr val="accent1"/>
+                        </a:lnRef>
+                        <a:fillRef idx="0">
+                          <a:schemeClr val="accent1"/>
+                        </a:fillRef>
+                        <a:effectRef idx="0">
+                          <a:schemeClr val="accent1"/>
+                        </a:effectRef>
+                        <a:fontRef idx="minor">
+                          <a:schemeClr val="tx1"/>
+                        </a:fontRef>
+                      </wps:style>
+                      <wps:bodyPr/>
+                    </wps:wsp>
+                  </a:graphicData>
+                </a:graphic>
+                <wp14:sizeRelH relativeFrom="margin">
+                  <wp14:pctWidth>0</wp14:pctWidth>
+                </wp14:sizeRelH>
+                <wp14:sizeRelV relativeFrom="margin">
+                  <wp14:pctHeight>0</wp14:pctHeight>
+                </wp14:sizeRelV>
+              </wp:anchor>
+            </w:drawing>
+          </mc:Choice>
+          <mc:Fallback>
+            <w:pict>
+              <v:shape w14:anchorId="2BF0C45D" id="Straight Arrow Connector 18" o:spid="_x0000_s1026" type="#_x0000_t32" style="position:absolute;margin-left:129pt;margin-top:10.8pt;width:69pt;height:46.5pt;flip:y;z-index:251688960;visibility:visible;mso-wrap-style:square;mso-width-percent:0;mso-height-percent:0;mso-wrap-distance-left:9pt;mso-wrap-distance-top:0;mso-wrap-distance-right:9pt;mso-wrap-distance-bottom:0;mso-position-horizontal:absolute;mso-position-horizontal-relative:text;mso-position-vertical:absolute;mso-position-vertical-relative:text;mso-width-percent:0;mso-height-percent:0;mso-width-relative:margin;mso-height-relative:margin" o:gfxdata="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" strokecolor="#4472c4 [3204]" strokeweight=".5pt">
+                <v:stroke endarrow="block" joinstyle="miter"/>
+              </v:shape>
+            </w:pict>
+          </mc:Fallback>
+        </mc:AlternateContent>
+      </w:r>
+      <w:r>
+        <w:rPr>
+          <w:rFonts w:ascii="Abadi" w:hAnsi="Abadi"/>
+          <w:noProof/>
+          <w:sz w:val="24"/>
+          <w:szCs w:val="24"/>
+        </w:rPr>
+        <mc:AlternateContent>
+          <mc:Choice Requires="wps">
+            <w:drawing>
+              <wp:anchor distT="0" distB="0" distL="114300" distR="114300" simplePos="0" relativeHeight="251661312" behindDoc="0" locked="0" layoutInCell="1" allowOverlap="1" wp14:anchorId="5646A4EA" wp14:editId="131F299A">
+                <wp:simplePos x="0" y="0"/>
+                <wp:positionH relativeFrom="column">
+                  <wp:posOffset>2529840</wp:posOffset>
+                </wp:positionH>
+                <wp:positionV relativeFrom="paragraph">
+                  <wp:posOffset>7620</wp:posOffset>
                 </wp:positionV>
                 <wp:extent cx="1303020" cy="259080"/>
                 <wp:effectExtent l="0" t="0" r="11430" b="26670"/>
@@ -2712,7 +2991,7 @@
           </mc:Choice>
           <mc:Fallback>
             <w:pict>
-              <v:roundrect w14:anchorId="5646A4EA" id="Rectangle: Rounded Corners 2" o:spid="_x0000_s1026" style="position:absolute;left:0;text-align:left;margin-left:194.4pt;margin-top:10.65pt;width:102.6pt;height:20.4pt;z-index:251661312;visibility:visible;mso-wrap-style:square;mso-width-percent:0;mso-height-percent:0;mso-wrap-distance-left:9pt;mso-wrap-distance-top:0;mso-wrap-distance-right:9pt;mso-wrap-distance-bottom:0;mso-position-horizontal:absolute;mso-position-horizontal-relative:text;mso-position-vertical:absolute;mso-position-vertical-relative:text;mso-width-percent:0;mso-height-percent:0;mso-width-relative:margin;mso-height-relative:margin;v-text-anchor:middle" arcsize="10923f" o:gfxdata="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" fillcolor="#4472c4 [3204]" strokecolor="#1f3763 [1604]" strokeweight="1pt">
+              <v:roundrect w14:anchorId="5646A4EA" id="Rectangle: Rounded Corners 2" o:spid="_x0000_s1026" style="position:absolute;left:0;text-align:left;margin-left:199.2pt;margin-top:.6pt;width:102.6pt;height:20.4pt;z-index:251661312;visibility:visible;mso-wrap-style:square;mso-width-percent:0;mso-height-percent:0;mso-wrap-distance-left:9pt;mso-wrap-distance-top:0;mso-wrap-distance-right:9pt;mso-wrap-distance-bottom:0;mso-position-horizontal:absolute;mso-position-horizontal-relative:text;mso-position-vertical:absolute;mso-position-vertical-relative:text;mso-width-percent:0;mso-height-percent:0;mso-width-relative:margin;mso-height-relative:margin;v-text-anchor:middle" arcsize="10923f" o:gfxdata="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" fillcolor="#4472c4 [3204]" strokecolor="#1f3763 [1604]" strokeweight="1pt">
                 <v:stroke joinstyle="miter"/>
                 <v:textbox>
                   <w:txbxContent>
@@ -2741,6 +3020,17 @@
           </mc:Fallback>
         </mc:AlternateContent>
       </w:r>
+    </w:p>
+    <w:p>
+      <w:pPr>
+        <w:pStyle w:val="ListParagraph"/>
+        <w:ind w:left="1440"/>
+        <w:rPr>
+          <w:rFonts w:ascii="Abadi" w:hAnsi="Abadi"/>
+          <w:sz w:val="24"/>
+          <w:szCs w:val="24"/>
+        </w:rPr>
+      </w:pPr>
       <w:r>
         <w:rPr>
           <w:rFonts w:ascii="Abadi" w:hAnsi="Abadi"/>
@@ -2751,18 +3041,686 @@
         <mc:AlternateContent>
           <mc:Choice Requires="wps">
             <w:drawing>
-              <wp:anchor distT="0" distB="0" distL="114300" distR="114300" simplePos="0" relativeHeight="251670528" behindDoc="0" locked="0" layoutInCell="1" allowOverlap="1" wp14:anchorId="6BF838BF" wp14:editId="4473DBA2">
+              <wp:anchor distT="0" distB="0" distL="114300" distR="114300" simplePos="0" relativeHeight="251704320" behindDoc="0" locked="0" layoutInCell="1" allowOverlap="1" wp14:anchorId="5A97F26F" wp14:editId="5C76B9DE">
                 <wp:simplePos x="0" y="0"/>
                 <wp:positionH relativeFrom="column">
-                  <wp:posOffset>4107180</wp:posOffset>
+                  <wp:posOffset>3939540</wp:posOffset>
                 </wp:positionH>
                 <wp:positionV relativeFrom="paragraph">
-                  <wp:posOffset>142875</wp:posOffset>
+                  <wp:posOffset>5080</wp:posOffset>
+                </wp:positionV>
+                <wp:extent cx="1303020" cy="464820"/>
+                <wp:effectExtent l="0" t="0" r="68580" b="68580"/>
+                <wp:wrapNone/>
+                <wp:docPr id="28" name="Straight Arrow Connector 28"/>
+                <wp:cNvGraphicFramePr/>
+                <a:graphic xmlns:a="http://schemas.openxmlformats.org/drawingml/2006/main">
+                  <a:graphicData uri="http://schemas.microsoft.com/office/word/2010/wordprocessingShape">
+                    <wps:wsp>
+                      <wps:cNvCnPr/>
+                      <wps:spPr>
+                        <a:xfrm>
+                          <a:off x="0" y="0"/>
+                          <a:ext cx="1303020" cy="464820"/>
+                        </a:xfrm>
+                        <a:prstGeom prst="straightConnector1">
+                          <a:avLst/>
+                        </a:prstGeom>
+                        <a:ln>
+                          <a:tailEnd type="triangle"/>
+                        </a:ln>
+                      </wps:spPr>
+                      <wps:style>
+                        <a:lnRef idx="1">
+                          <a:schemeClr val="accent1"/>
+                        </a:lnRef>
+                        <a:fillRef idx="0">
+                          <a:schemeClr val="accent1"/>
+                        </a:fillRef>
+                        <a:effectRef idx="0">
+                          <a:schemeClr val="accent1"/>
+                        </a:effectRef>
+                        <a:fontRef idx="minor">
+                          <a:schemeClr val="tx1"/>
+                        </a:fontRef>
+                      </wps:style>
+                      <wps:bodyPr/>
+                    </wps:wsp>
+                  </a:graphicData>
+                </a:graphic>
+              </wp:anchor>
+            </w:drawing>
+          </mc:Choice>
+          <mc:Fallback>
+            <w:pict>
+              <v:shape w14:anchorId="16EA95DD" id="Straight Arrow Connector 28" o:spid="_x0000_s1026" type="#_x0000_t32" style="position:absolute;margin-left:310.2pt;margin-top:.4pt;width:102.6pt;height:36.6pt;z-index:251704320;visibility:visible;mso-wrap-style:square;mso-wrap-distance-left:9pt;mso-wrap-distance-top:0;mso-wrap-distance-right:9pt;mso-wrap-distance-bottom:0;mso-position-horizontal:absolute;mso-position-horizontal-relative:text;mso-position-vertical:absolute;mso-position-vertical-relative:text" o:gfxdata="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" strokecolor="#4472c4 [3204]" strokeweight=".5pt">
+                <v:stroke endarrow="block" joinstyle="miter"/>
+              </v:shape>
+            </w:pict>
+          </mc:Fallback>
+        </mc:AlternateContent>
+      </w:r>
+      <w:r>
+        <w:rPr>
+          <w:rFonts w:ascii="Abadi" w:hAnsi="Abadi"/>
+          <w:noProof/>
+          <w:sz w:val="24"/>
+          <w:szCs w:val="24"/>
+        </w:rPr>
+        <mc:AlternateContent>
+          <mc:Choice Requires="wps">
+            <w:drawing>
+              <wp:anchor distT="0" distB="0" distL="114300" distR="114300" simplePos="0" relativeHeight="251693056" behindDoc="0" locked="0" layoutInCell="1" allowOverlap="1" wp14:anchorId="7D93D2A7" wp14:editId="15E9864F">
+                <wp:simplePos x="0" y="0"/>
+                <wp:positionH relativeFrom="column">
+                  <wp:posOffset>2758440</wp:posOffset>
+                </wp:positionH>
+                <wp:positionV relativeFrom="paragraph">
+                  <wp:posOffset>134620</wp:posOffset>
+                </wp:positionV>
+                <wp:extent cx="739140" cy="579120"/>
+                <wp:effectExtent l="0" t="0" r="22860" b="30480"/>
+                <wp:wrapNone/>
+                <wp:docPr id="22" name="Flowchart: Off-page Connector 22"/>
+                <wp:cNvGraphicFramePr/>
+                <a:graphic xmlns:a="http://schemas.openxmlformats.org/drawingml/2006/main">
+                  <a:graphicData uri="http://schemas.microsoft.com/office/word/2010/wordprocessingShape">
+                    <wps:wsp>
+                      <wps:cNvSpPr/>
+                      <wps:spPr>
+                        <a:xfrm>
+                          <a:off x="0" y="0"/>
+                          <a:ext cx="739140" cy="579120"/>
+                        </a:xfrm>
+                        <a:prstGeom prst="flowChartOffpageConnector">
+                          <a:avLst/>
+                        </a:prstGeom>
+                      </wps:spPr>
+                      <wps:style>
+                        <a:lnRef idx="2">
+                          <a:schemeClr val="accent1">
+                            <a:shade val="50000"/>
+                          </a:schemeClr>
+                        </a:lnRef>
+                        <a:fillRef idx="1">
+                          <a:schemeClr val="accent1"/>
+                        </a:fillRef>
+                        <a:effectRef idx="0">
+                          <a:schemeClr val="accent1"/>
+                        </a:effectRef>
+                        <a:fontRef idx="minor">
+                          <a:schemeClr val="lt1"/>
+                        </a:fontRef>
+                      </wps:style>
+                      <wps:txbx>
+                        <w:txbxContent>
+                          <w:p>
+                            <w:pPr>
+                              <w:jc w:val="center"/>
+                            </w:pPr>
+                            <w:r>
+                              <w:t>Queue</w:t>
+                            </w:r>
+                          </w:p>
+                        </w:txbxContent>
+                      </wps:txbx>
+                      <wps:bodyPr rot="0" spcFirstLastPara="0" vertOverflow="overflow" horzOverflow="overflow" vert="horz" wrap="square" lIns="91440" tIns="45720" rIns="91440" bIns="45720" numCol="1" spcCol="0" rtlCol="0" fromWordArt="0" anchor="ctr" anchorCtr="0" forceAA="0" compatLnSpc="1">
+                        <a:prstTxWarp prst="textNoShape">
+                          <a:avLst/>
+                        </a:prstTxWarp>
+                        <a:noAutofit/>
+                      </wps:bodyPr>
+                    </wps:wsp>
+                  </a:graphicData>
+                </a:graphic>
+              </wp:anchor>
+            </w:drawing>
+          </mc:Choice>
+          <mc:Fallback>
+            <w:pict>
+              <v:shapetype w14:anchorId="7D93D2A7" id="_x0000_t177" coordsize="21600,21600" o:spt="177" path="m,l21600,r,17255l10800,21600,,17255xe">
+                <v:stroke joinstyle="miter"/>
+                <v:path gradientshapeok="t" o:connecttype="rect" textboxrect="0,0,21600,17255"/>
+              </v:shapetype>
+              <v:shape id="Flowchart: Off-page Connector 22" o:spid="_x0000_s1027" type="#_x0000_t177" style="position:absolute;left:0;text-align:left;margin-left:217.2pt;margin-top:10.6pt;width:58.2pt;height:45.6pt;z-index:251693056;visibility:visible;mso-wrap-style:square;mso-wrap-distance-left:9pt;mso-wrap-distance-top:0;mso-wrap-distance-right:9pt;mso-wrap-distance-bottom:0;mso-position-horizontal:absolute;mso-position-horizontal-relative:text;mso-position-vertical:absolute;mso-position-vertical-relative:text;v-text-anchor:middle" o:gfxdata="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" fillcolor="#4472c4 [3204]" strokecolor="#1f3763 [1604]" strokeweight="1pt">
+                <v:textbox>
+                  <w:txbxContent>
+                    <w:p>
+                      <w:pPr>
+                        <w:jc w:val="center"/>
+                      </w:pPr>
+                      <w:r>
+                        <w:t>Queue</w:t>
+                      </w:r>
+                    </w:p>
+                  </w:txbxContent>
+                </v:textbox>
+              </v:shape>
+            </w:pict>
+          </mc:Fallback>
+        </mc:AlternateContent>
+      </w:r>
+    </w:p>
+    <w:p>
+      <w:pPr>
+        <w:pStyle w:val="ListParagraph"/>
+        <w:ind w:left="1440"/>
+        <w:rPr>
+          <w:rFonts w:ascii="Abadi" w:hAnsi="Abadi"/>
+          <w:sz w:val="24"/>
+          <w:szCs w:val="24"/>
+        </w:rPr>
+      </w:pPr>
+    </w:p>
+    <w:p>
+      <w:pPr>
+        <w:pStyle w:val="ListParagraph"/>
+        <w:ind w:left="1440"/>
+        <w:rPr>
+          <w:rFonts w:ascii="Abadi" w:hAnsi="Abadi"/>
+          <w:sz w:val="24"/>
+          <w:szCs w:val="24"/>
+        </w:rPr>
+      </w:pPr>
+      <w:r>
+        <w:rPr>
+          <w:rFonts w:ascii="Abadi" w:hAnsi="Abadi"/>
+          <w:noProof/>
+          <w:sz w:val="24"/>
+          <w:szCs w:val="24"/>
+        </w:rPr>
+        <mc:AlternateContent>
+          <mc:Choice Requires="wps">
+            <w:drawing>
+              <wp:anchor distT="0" distB="0" distL="114300" distR="114300" simplePos="0" relativeHeight="251709440" behindDoc="0" locked="0" layoutInCell="1" allowOverlap="1" wp14:anchorId="1C7E4934" wp14:editId="25D5D339">
+                <wp:simplePos x="0" y="0"/>
+                <wp:positionH relativeFrom="column">
+                  <wp:posOffset>4678680</wp:posOffset>
+                </wp:positionH>
+                <wp:positionV relativeFrom="paragraph">
+                  <wp:posOffset>714375</wp:posOffset>
+                </wp:positionV>
+                <wp:extent cx="586740" cy="411480"/>
+                <wp:effectExtent l="0" t="38100" r="60960" b="26670"/>
+                <wp:wrapNone/>
+                <wp:docPr id="33" name="Straight Arrow Connector 33"/>
+                <wp:cNvGraphicFramePr/>
+                <a:graphic xmlns:a="http://schemas.openxmlformats.org/drawingml/2006/main">
+                  <a:graphicData uri="http://schemas.microsoft.com/office/word/2010/wordprocessingShape">
+                    <wps:wsp>
+                      <wps:cNvCnPr/>
+                      <wps:spPr>
+                        <a:xfrm flipV="1">
+                          <a:off x="0" y="0"/>
+                          <a:ext cx="586740" cy="411480"/>
+                        </a:xfrm>
+                        <a:prstGeom prst="straightConnector1">
+                          <a:avLst/>
+                        </a:prstGeom>
+                        <a:ln>
+                          <a:tailEnd type="triangle"/>
+                        </a:ln>
+                      </wps:spPr>
+                      <wps:style>
+                        <a:lnRef idx="1">
+                          <a:schemeClr val="accent1"/>
+                        </a:lnRef>
+                        <a:fillRef idx="0">
+                          <a:schemeClr val="accent1"/>
+                        </a:fillRef>
+                        <a:effectRef idx="0">
+                          <a:schemeClr val="accent1"/>
+                        </a:effectRef>
+                        <a:fontRef idx="minor">
+                          <a:schemeClr val="tx1"/>
+                        </a:fontRef>
+                      </wps:style>
+                      <wps:bodyPr/>
+                    </wps:wsp>
+                  </a:graphicData>
+                </a:graphic>
+              </wp:anchor>
+            </w:drawing>
+          </mc:Choice>
+          <mc:Fallback>
+            <w:pict>
+              <v:shape w14:anchorId="0B3B8375" id="Straight Arrow Connector 33" o:spid="_x0000_s1026" type="#_x0000_t32" style="position:absolute;margin-left:368.4pt;margin-top:56.25pt;width:46.2pt;height:32.4pt;flip:y;z-index:251709440;visibility:visible;mso-wrap-style:square;mso-wrap-distance-left:9pt;mso-wrap-distance-top:0;mso-wrap-distance-right:9pt;mso-wrap-distance-bottom:0;mso-position-horizontal:absolute;mso-position-horizontal-relative:text;mso-position-vertical:absolute;mso-position-vertical-relative:text" o:gfxdata="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" strokecolor="#4472c4 [3204]" strokeweight=".5pt">
+                <v:stroke endarrow="block" joinstyle="miter"/>
+              </v:shape>
+            </w:pict>
+          </mc:Fallback>
+        </mc:AlternateContent>
+      </w:r>
+      <w:r>
+        <w:rPr>
+          <w:rFonts w:ascii="Abadi" w:hAnsi="Abadi"/>
+          <w:noProof/>
+          <w:sz w:val="24"/>
+          <w:szCs w:val="24"/>
+        </w:rPr>
+        <mc:AlternateContent>
+          <mc:Choice Requires="wps">
+            <w:drawing>
+              <wp:anchor distT="0" distB="0" distL="114300" distR="114300" simplePos="0" relativeHeight="251708416" behindDoc="0" locked="0" layoutInCell="1" allowOverlap="1" wp14:anchorId="1984BF88" wp14:editId="36222652">
+                <wp:simplePos x="0" y="0"/>
+                <wp:positionH relativeFrom="margin">
+                  <wp:posOffset>4572000</wp:posOffset>
+                </wp:positionH>
+                <wp:positionV relativeFrom="paragraph">
+                  <wp:posOffset>485775</wp:posOffset>
+                </wp:positionV>
+                <wp:extent cx="426720" cy="152400"/>
+                <wp:effectExtent l="0" t="38100" r="49530" b="19050"/>
+                <wp:wrapNone/>
+                <wp:docPr id="31" name="Straight Arrow Connector 31"/>
+                <wp:cNvGraphicFramePr/>
+                <a:graphic xmlns:a="http://schemas.openxmlformats.org/drawingml/2006/main">
+                  <a:graphicData uri="http://schemas.microsoft.com/office/word/2010/wordprocessingShape">
+                    <wps:wsp>
+                      <wps:cNvCnPr/>
+                      <wps:spPr>
+                        <a:xfrm flipV="1">
+                          <a:off x="0" y="0"/>
+                          <a:ext cx="426720" cy="152400"/>
+                        </a:xfrm>
+                        <a:prstGeom prst="straightConnector1">
+                          <a:avLst/>
+                        </a:prstGeom>
+                        <a:ln>
+                          <a:tailEnd type="triangle"/>
+                        </a:ln>
+                      </wps:spPr>
+                      <wps:style>
+                        <a:lnRef idx="1">
+                          <a:schemeClr val="accent1"/>
+                        </a:lnRef>
+                        <a:fillRef idx="0">
+                          <a:schemeClr val="accent1"/>
+                        </a:fillRef>
+                        <a:effectRef idx="0">
+                          <a:schemeClr val="accent1"/>
+                        </a:effectRef>
+                        <a:fontRef idx="minor">
+                          <a:schemeClr val="tx1"/>
+                        </a:fontRef>
+                      </wps:style>
+                      <wps:bodyPr/>
+                    </wps:wsp>
+                  </a:graphicData>
+                </a:graphic>
+                <wp14:sizeRelH relativeFrom="margin">
+                  <wp14:pctWidth>0</wp14:pctWidth>
+                </wp14:sizeRelH>
+                <wp14:sizeRelV relativeFrom="margin">
+                  <wp14:pctHeight>0</wp14:pctHeight>
+                </wp14:sizeRelV>
+              </wp:anchor>
+            </w:drawing>
+          </mc:Choice>
+          <mc:Fallback>
+            <w:pict>
+              <v:shape w14:anchorId="2DD458DD" id="Straight Arrow Connector 31" o:spid="_x0000_s1026" type="#_x0000_t32" style="position:absolute;margin-left:5in;margin-top:38.25pt;width:33.6pt;height:12pt;flip:y;z-index:251708416;visibility:visible;mso-wrap-style:square;mso-width-percent:0;mso-height-percent:0;mso-wrap-distance-left:9pt;mso-wrap-distance-top:0;mso-wrap-distance-right:9pt;mso-wrap-distance-bottom:0;mso-position-horizontal:absolute;mso-position-horizontal-relative:margin;mso-position-vertical:absolute;mso-position-vertical-relative:text;mso-width-percent:0;mso-height-percent:0;mso-width-relative:margin;mso-height-relative:margin" o:gfxdata="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" strokecolor="#4472c4 [3204]" strokeweight=".5pt">
+                <v:stroke endarrow="block" joinstyle="miter"/>
+                <w10:wrap anchorx="margin"/>
+              </v:shape>
+            </w:pict>
+          </mc:Fallback>
+        </mc:AlternateContent>
+      </w:r>
+      <w:r>
+        <w:rPr>
+          <w:rFonts w:ascii="Abadi" w:hAnsi="Abadi"/>
+          <w:noProof/>
+          <w:sz w:val="24"/>
+          <w:szCs w:val="24"/>
+        </w:rPr>
+        <mc:AlternateContent>
+          <mc:Choice Requires="wps">
+            <w:drawing>
+              <wp:anchor distT="0" distB="0" distL="114300" distR="114300" simplePos="0" relativeHeight="251706368" behindDoc="0" locked="0" layoutInCell="1" allowOverlap="1" wp14:anchorId="068B43E3" wp14:editId="0DBBBFB9">
+                <wp:simplePos x="0" y="0"/>
+                <wp:positionH relativeFrom="column">
+                  <wp:posOffset>5334000</wp:posOffset>
+                </wp:positionH>
+                <wp:positionV relativeFrom="paragraph">
+                  <wp:posOffset>664845</wp:posOffset>
+                </wp:positionV>
+                <wp:extent cx="388620" cy="1253490"/>
+                <wp:effectExtent l="0" t="38100" r="49530" b="22860"/>
+                <wp:wrapNone/>
+                <wp:docPr id="30" name="Straight Arrow Connector 30"/>
+                <wp:cNvGraphicFramePr/>
+                <a:graphic xmlns:a="http://schemas.openxmlformats.org/drawingml/2006/main">
+                  <a:graphicData uri="http://schemas.microsoft.com/office/word/2010/wordprocessingShape">
+                    <wps:wsp>
+                      <wps:cNvCnPr/>
+                      <wps:spPr>
+                        <a:xfrm flipV="1">
+                          <a:off x="0" y="0"/>
+                          <a:ext cx="388620" cy="1253490"/>
+                        </a:xfrm>
+                        <a:prstGeom prst="straightConnector1">
+                          <a:avLst/>
+                        </a:prstGeom>
+                        <a:ln>
+                          <a:tailEnd type="triangle"/>
+                        </a:ln>
+                      </wps:spPr>
+                      <wps:style>
+                        <a:lnRef idx="1">
+                          <a:schemeClr val="accent1"/>
+                        </a:lnRef>
+                        <a:fillRef idx="0">
+                          <a:schemeClr val="accent1"/>
+                        </a:fillRef>
+                        <a:effectRef idx="0">
+                          <a:schemeClr val="accent1"/>
+                        </a:effectRef>
+                        <a:fontRef idx="minor">
+                          <a:schemeClr val="tx1"/>
+                        </a:fontRef>
+                      </wps:style>
+                      <wps:bodyPr/>
+                    </wps:wsp>
+                  </a:graphicData>
+                </a:graphic>
+                <wp14:sizeRelH relativeFrom="margin">
+                  <wp14:pctWidth>0</wp14:pctWidth>
+                </wp14:sizeRelH>
+                <wp14:sizeRelV relativeFrom="margin">
+                  <wp14:pctHeight>0</wp14:pctHeight>
+                </wp14:sizeRelV>
+              </wp:anchor>
+            </w:drawing>
+          </mc:Choice>
+          <mc:Fallback>
+            <w:pict>
+              <v:shape w14:anchorId="6F4B1784" id="Straight Arrow Connector 30" o:spid="_x0000_s1026" type="#_x0000_t32" style="position:absolute;margin-left:420pt;margin-top:52.35pt;width:30.6pt;height:98.7pt;flip:y;z-index:251706368;visibility:visible;mso-wrap-style:square;mso-width-percent:0;mso-height-percent:0;mso-wrap-distance-left:9pt;mso-wrap-distance-top:0;mso-wrap-distance-right:9pt;mso-wrap-distance-bottom:0;mso-position-horizontal:absolute;mso-position-horizontal-relative:text;mso-position-vertical:absolute;mso-position-vertical-relative:text;mso-width-percent:0;mso-height-percent:0;mso-width-relative:margin;mso-height-relative:margin" o:gfxdata="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" strokecolor="#4472c4 [3204]" strokeweight=".5pt">
+                <v:stroke endarrow="block" joinstyle="miter"/>
+              </v:shape>
+            </w:pict>
+          </mc:Fallback>
+        </mc:AlternateContent>
+      </w:r>
+      <w:r>
+        <w:rPr>
+          <w:rFonts w:ascii="Abadi" w:hAnsi="Abadi"/>
+          <w:noProof/>
+          <w:sz w:val="24"/>
+          <w:szCs w:val="24"/>
+        </w:rPr>
+        <mc:AlternateContent>
+          <mc:Choice Requires="wps">
+            <w:drawing>
+              <wp:anchor distT="0" distB="0" distL="114300" distR="114300" simplePos="0" relativeHeight="251695104" behindDoc="0" locked="0" layoutInCell="1" allowOverlap="1" wp14:anchorId="0BC572D2" wp14:editId="26002949">
+                <wp:simplePos x="0" y="0"/>
+                <wp:positionH relativeFrom="margin">
+                  <wp:align>right</wp:align>
+                </wp:positionH>
+                <wp:positionV relativeFrom="paragraph">
+                  <wp:posOffset>2011045</wp:posOffset>
+                </wp:positionV>
+                <wp:extent cx="1981200" cy="381000"/>
+                <wp:effectExtent l="0" t="0" r="19050" b="19050"/>
+                <wp:wrapNone/>
+                <wp:docPr id="23" name="Rectangle: Rounded Corners 23"/>
+                <wp:cNvGraphicFramePr/>
+                <a:graphic xmlns:a="http://schemas.openxmlformats.org/drawingml/2006/main">
+                  <a:graphicData uri="http://schemas.microsoft.com/office/word/2010/wordprocessingShape">
+                    <wps:wsp>
+                      <wps:cNvSpPr/>
+                      <wps:spPr>
+                        <a:xfrm>
+                          <a:off x="0" y="0"/>
+                          <a:ext cx="1981200" cy="381000"/>
+                        </a:xfrm>
+                        <a:prstGeom prst="roundRect">
+                          <a:avLst/>
+                        </a:prstGeom>
+                      </wps:spPr>
+                      <wps:style>
+                        <a:lnRef idx="2">
+                          <a:schemeClr val="accent1">
+                            <a:shade val="50000"/>
+                          </a:schemeClr>
+                        </a:lnRef>
+                        <a:fillRef idx="1">
+                          <a:schemeClr val="accent1"/>
+                        </a:fillRef>
+                        <a:effectRef idx="0">
+                          <a:schemeClr val="accent1"/>
+                        </a:effectRef>
+                        <a:fontRef idx="minor">
+                          <a:schemeClr val="lt1"/>
+                        </a:fontRef>
+                      </wps:style>
+                      <wps:txbx>
+                        <w:txbxContent>
+                          <w:p>
+                            <w:pPr>
+                              <w:spacing w:after="0"/>
+                              <w:jc w:val="center"/>
+                              <w:rPr>
+                                <w:sz w:val="16"/>
+                                <w:szCs w:val="16"/>
+                              </w:rPr>
+                            </w:pPr>
+                            <w:proofErr w:type="spellStart"/>
+                            <w:r>
+                              <w:rPr>
+                                <w:sz w:val="16"/>
+                                <w:szCs w:val="16"/>
+                              </w:rPr>
+                              <w:t>CMSPro</w:t>
+                            </w:r>
+                            <w:r>
+                              <w:rPr>
+                                <w:sz w:val="16"/>
+                                <w:szCs w:val="16"/>
+                              </w:rPr>
+                              <w:t>Reports</w:t>
+                            </w:r>
+                            <w:r>
+                              <w:rPr>
+                                <w:sz w:val="16"/>
+                                <w:szCs w:val="16"/>
+                              </w:rPr>
+                              <w:t>Gateway</w:t>
+                            </w:r>
+                            <w:proofErr w:type="spellEnd"/>
+                          </w:p>
+                          <w:p>
+                            <w:pPr>
+                              <w:spacing w:after="0"/>
+                              <w:jc w:val="center"/>
+                              <w:rPr>
+                                <w:sz w:val="16"/>
+                                <w:szCs w:val="16"/>
+                              </w:rPr>
+                            </w:pPr>
+                            <w:r>
+                              <w:rPr>
+                                <w:sz w:val="16"/>
+                                <w:szCs w:val="16"/>
+                              </w:rPr>
+                              <w:t>Service</w:t>
+                            </w:r>
+                          </w:p>
+                        </w:txbxContent>
+                      </wps:txbx>
+                      <wps:bodyPr rot="0" spcFirstLastPara="0" vertOverflow="overflow" horzOverflow="overflow" vert="horz" wrap="square" lIns="91440" tIns="45720" rIns="91440" bIns="45720" numCol="1" spcCol="0" rtlCol="0" fromWordArt="0" anchor="ctr" anchorCtr="0" forceAA="0" compatLnSpc="1">
+                        <a:prstTxWarp prst="textNoShape">
+                          <a:avLst/>
+                        </a:prstTxWarp>
+                        <a:noAutofit/>
+                      </wps:bodyPr>
+                    </wps:wsp>
+                  </a:graphicData>
+                </a:graphic>
+                <wp14:sizeRelH relativeFrom="margin">
+                  <wp14:pctWidth>0</wp14:pctWidth>
+                </wp14:sizeRelH>
+                <wp14:sizeRelV relativeFrom="margin">
+                  <wp14:pctHeight>0</wp14:pctHeight>
+                </wp14:sizeRelV>
+              </wp:anchor>
+            </w:drawing>
+          </mc:Choice>
+          <mc:Fallback>
+            <w:pict>
+              <v:roundrect w14:anchorId="0BC572D2" id="Rectangle: Rounded Corners 23" o:spid="_x0000_s1028" style="position:absolute;left:0;text-align:left;margin-left:104.8pt;margin-top:158.35pt;width:156pt;height:30pt;z-index:251695104;visibility:visible;mso-wrap-style:square;mso-width-percent:0;mso-height-percent:0;mso-wrap-distance-left:9pt;mso-wrap-distance-top:0;mso-wrap-distance-right:9pt;mso-wrap-distance-bottom:0;mso-position-horizontal:right;mso-position-horizontal-relative:margin;mso-position-vertical:absolute;mso-position-vertical-relative:text;mso-width-percent:0;mso-height-percent:0;mso-width-relative:margin;mso-height-relative:margin;v-text-anchor:middle" arcsize="10923f" o:gfxdata="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" fillcolor="#4472c4 [3204]" strokecolor="#1f3763 [1604]" strokeweight="1pt">
+                <v:stroke joinstyle="miter"/>
+                <v:textbox>
+                  <w:txbxContent>
+                    <w:p>
+                      <w:pPr>
+                        <w:spacing w:after="0"/>
+                        <w:jc w:val="center"/>
+                        <w:rPr>
+                          <w:sz w:val="16"/>
+                          <w:szCs w:val="16"/>
+                        </w:rPr>
+                      </w:pPr>
+                      <w:proofErr w:type="spellStart"/>
+                      <w:r>
+                        <w:rPr>
+                          <w:sz w:val="16"/>
+                          <w:szCs w:val="16"/>
+                        </w:rPr>
+                        <w:t>CMSPro</w:t>
+                      </w:r>
+                      <w:r>
+                        <w:rPr>
+                          <w:sz w:val="16"/>
+                          <w:szCs w:val="16"/>
+                        </w:rPr>
+                        <w:t>Reports</w:t>
+                      </w:r>
+                      <w:r>
+                        <w:rPr>
+                          <w:sz w:val="16"/>
+                          <w:szCs w:val="16"/>
+                        </w:rPr>
+                        <w:t>Gateway</w:t>
+                      </w:r>
+                      <w:proofErr w:type="spellEnd"/>
+                    </w:p>
+                    <w:p>
+                      <w:pPr>
+                        <w:spacing w:after="0"/>
+                        <w:jc w:val="center"/>
+                        <w:rPr>
+                          <w:sz w:val="16"/>
+                          <w:szCs w:val="16"/>
+                        </w:rPr>
+                      </w:pPr>
+                      <w:r>
+                        <w:rPr>
+                          <w:sz w:val="16"/>
+                          <w:szCs w:val="16"/>
+                        </w:rPr>
+                        <w:t>Service</w:t>
+                      </w:r>
+                    </w:p>
+                  </w:txbxContent>
+                </v:textbox>
+                <w10:wrap anchorx="margin"/>
+              </v:roundrect>
+            </w:pict>
+          </mc:Fallback>
+        </mc:AlternateContent>
+      </w:r>
+      <w:r>
+        <w:rPr>
+          <w:rFonts w:ascii="Abadi" w:hAnsi="Abadi"/>
+          <w:noProof/>
+          <w:sz w:val="24"/>
+          <w:szCs w:val="24"/>
+        </w:rPr>
+        <mc:AlternateContent>
+          <mc:Choice Requires="wps">
+            <w:drawing>
+              <wp:anchor distT="0" distB="0" distL="114300" distR="114300" simplePos="0" relativeHeight="251705344" behindDoc="0" locked="0" layoutInCell="1" allowOverlap="1" wp14:anchorId="71E0F29D" wp14:editId="2151784B">
+                <wp:simplePos x="0" y="0"/>
+                <wp:positionH relativeFrom="column">
+                  <wp:posOffset>6080760</wp:posOffset>
+                </wp:positionH>
+                <wp:positionV relativeFrom="paragraph">
+                  <wp:posOffset>630555</wp:posOffset>
+                </wp:positionV>
+                <wp:extent cx="0" cy="426720"/>
+                <wp:effectExtent l="76200" t="0" r="57150" b="49530"/>
+                <wp:wrapNone/>
+                <wp:docPr id="29" name="Straight Arrow Connector 29"/>
+                <wp:cNvGraphicFramePr/>
+                <a:graphic xmlns:a="http://schemas.openxmlformats.org/drawingml/2006/main">
+                  <a:graphicData uri="http://schemas.microsoft.com/office/word/2010/wordprocessingShape">
+                    <wps:wsp>
+                      <wps:cNvCnPr/>
+                      <wps:spPr>
+                        <a:xfrm>
+                          <a:off x="0" y="0"/>
+                          <a:ext cx="0" cy="426720"/>
+                        </a:xfrm>
+                        <a:prstGeom prst="straightConnector1">
+                          <a:avLst/>
+                        </a:prstGeom>
+                        <a:ln>
+                          <a:tailEnd type="triangle"/>
+                        </a:ln>
+                      </wps:spPr>
+                      <wps:style>
+                        <a:lnRef idx="1">
+                          <a:schemeClr val="accent1"/>
+                        </a:lnRef>
+                        <a:fillRef idx="0">
+                          <a:schemeClr val="accent1"/>
+                        </a:fillRef>
+                        <a:effectRef idx="0">
+                          <a:schemeClr val="accent1"/>
+                        </a:effectRef>
+                        <a:fontRef idx="minor">
+                          <a:schemeClr val="tx1"/>
+                        </a:fontRef>
+                      </wps:style>
+                      <wps:bodyPr/>
+                    </wps:wsp>
+                  </a:graphicData>
+                </a:graphic>
+              </wp:anchor>
+            </w:drawing>
+          </mc:Choice>
+          <mc:Fallback>
+            <w:pict>
+              <v:shape w14:anchorId="2B44AA37" id="Straight Arrow Connector 29" o:spid="_x0000_s1026" type="#_x0000_t32" style="position:absolute;margin-left:478.8pt;margin-top:49.65pt;width:0;height:33.6pt;z-index:251705344;visibility:visible;mso-wrap-style:square;mso-wrap-distance-left:9pt;mso-wrap-distance-top:0;mso-wrap-distance-right:9pt;mso-wrap-distance-bottom:0;mso-position-horizontal:absolute;mso-position-horizontal-relative:text;mso-position-vertical:absolute;mso-position-vertical-relative:text" o:gfxdata="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" strokecolor="#4472c4 [3204]" strokeweight=".5pt">
+                <v:stroke endarrow="block" joinstyle="miter"/>
+              </v:shape>
+            </w:pict>
+          </mc:Fallback>
+        </mc:AlternateContent>
+      </w:r>
+      <w:r>
+        <w:rPr>
+          <w:rFonts w:ascii="Abadi" w:hAnsi="Abadi"/>
+          <w:noProof/>
+          <w:sz w:val="24"/>
+          <w:szCs w:val="24"/>
+        </w:rPr>
+        <mc:AlternateContent>
+          <mc:Choice Requires="wps">
+            <w:drawing>
+              <wp:anchor distT="0" distB="0" distL="114300" distR="114300" simplePos="0" relativeHeight="251701248" behindDoc="0" locked="0" layoutInCell="1" allowOverlap="1" wp14:anchorId="7BD52399" wp14:editId="4DDCBAE7">
+                <wp:simplePos x="0" y="0"/>
+                <wp:positionH relativeFrom="rightMargin">
+                  <wp:align>left</wp:align>
+                </wp:positionH>
+                <wp:positionV relativeFrom="paragraph">
+                  <wp:posOffset>1134745</wp:posOffset>
                 </wp:positionV>
                 <wp:extent cx="312420" cy="213360"/>
                 <wp:effectExtent l="0" t="0" r="11430" b="15240"/>
                 <wp:wrapNone/>
-                <wp:docPr id="7" name="Flowchart: Magnetic Disk 7"/>
+                <wp:docPr id="26" name="Flowchart: Magnetic Disk 26"/>
                 <wp:cNvGraphicFramePr/>
                 <a:graphic xmlns:a="http://schemas.openxmlformats.org/drawingml/2006/main">
                   <a:graphicData uri="http://schemas.microsoft.com/office/word/2010/wordprocessingShape">
@@ -2810,27 +3768,14 @@
           </mc:Choice>
           <mc:Fallback>
             <w:pict>
-              <v:shapetype w14:anchorId="3630F5C8" id="_x0000_t132" coordsize="21600,21600" o:spt="132" path="m10800,qx,3391l,18209qy10800,21600,21600,18209l21600,3391qy10800,xem,3391nfqy10800,6782,21600,3391e">
-                <v:path o:extrusionok="f" gradientshapeok="t" o:connecttype="custom" o:connectlocs="10800,6782;10800,0;0,10800;10800,21600;21600,10800" o:connectangles="270,270,180,90,0" textboxrect="0,6782,21600,18209"/>
-              </v:shapetype>
-              <v:shape id="Flowchart: Magnetic Disk 7" o:spid="_x0000_s1026" type="#_x0000_t132" style="position:absolute;margin-left:323.4pt;margin-top:11.25pt;width:24.6pt;height:16.8pt;z-index:251670528;visibility:visible;mso-wrap-style:square;mso-height-percent:0;mso-wrap-distance-left:9pt;mso-wrap-distance-top:0;mso-wrap-distance-right:9pt;mso-wrap-distance-bottom:0;mso-position-horizontal:absolute;mso-position-horizontal-relative:text;mso-position-vertical:absolute;mso-position-vertical-relative:text;mso-height-percent:0;mso-height-relative:margin;v-text-anchor:middle" o:gfxdata="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" fillcolor="#4472c4 [3204]" strokecolor="#1f3763 [1604]" strokeweight="1pt">
+              <v:shape w14:anchorId="48FC2B74" id="Flowchart: Magnetic Disk 26" o:spid="_x0000_s1026" type="#_x0000_t132" style="position:absolute;margin-left:0;margin-top:89.35pt;width:24.6pt;height:16.8pt;z-index:251701248;visibility:visible;mso-wrap-style:square;mso-height-percent:0;mso-wrap-distance-left:9pt;mso-wrap-distance-top:0;mso-wrap-distance-right:9pt;mso-wrap-distance-bottom:0;mso-position-horizontal:left;mso-position-horizontal-relative:right-margin-area;mso-position-vertical:absolute;mso-position-vertical-relative:text;mso-height-percent:0;mso-height-relative:margin;v-text-anchor:middle" o:gfxdata="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" fillcolor="#4472c4 [3204]" strokecolor="#1f3763 [1604]" strokeweight="1pt">
                 <v:stroke joinstyle="miter"/>
+                <w10:wrap anchorx="margin"/>
               </v:shape>
             </w:pict>
           </mc:Fallback>
         </mc:AlternateContent>
       </w:r>
-    </w:p>
-    <w:p>
-      <w:pPr>
-        <w:pStyle w:val="ListParagraph"/>
-        <w:ind w:left="1440"/>
-        <w:rPr>
-          <w:rFonts w:ascii="Abadi" w:hAnsi="Abadi"/>
-          <w:sz w:val="24"/>
-          <w:szCs w:val="24"/>
-        </w:rPr>
-      </w:pPr>
       <w:r>
         <w:rPr>
           <w:rFonts w:ascii="Abadi" w:hAnsi="Abadi"/>
@@ -2841,7 +3786,170 @@
         <mc:AlternateContent>
           <mc:Choice Requires="wps">
             <w:drawing>
-              <wp:anchor distT="0" distB="0" distL="114300" distR="114300" simplePos="0" relativeHeight="251687936" behindDoc="0" locked="0" layoutInCell="1" allowOverlap="1" wp14:anchorId="05632B62" wp14:editId="068C52CD">
+              <wp:anchor distT="0" distB="0" distL="114300" distR="114300" simplePos="0" relativeHeight="251699200" behindDoc="0" locked="0" layoutInCell="1" allowOverlap="1" wp14:anchorId="193A5376" wp14:editId="738CDFCA">
+                <wp:simplePos x="0" y="0"/>
+                <wp:positionH relativeFrom="column">
+                  <wp:posOffset>5257800</wp:posOffset>
+                </wp:positionH>
+                <wp:positionV relativeFrom="paragraph">
+                  <wp:posOffset>180975</wp:posOffset>
+                </wp:positionV>
+                <wp:extent cx="1356360" cy="396240"/>
+                <wp:effectExtent l="0" t="0" r="15240" b="22860"/>
+                <wp:wrapNone/>
+                <wp:docPr id="25" name="Rectangle: Rounded Corners 25"/>
+                <wp:cNvGraphicFramePr/>
+                <a:graphic xmlns:a="http://schemas.openxmlformats.org/drawingml/2006/main">
+                  <a:graphicData uri="http://schemas.microsoft.com/office/word/2010/wordprocessingShape">
+                    <wps:wsp>
+                      <wps:cNvSpPr/>
+                      <wps:spPr>
+                        <a:xfrm>
+                          <a:off x="0" y="0"/>
+                          <a:ext cx="1356360" cy="396240"/>
+                        </a:xfrm>
+                        <a:prstGeom prst="roundRect">
+                          <a:avLst>
+                            <a:gd name="adj" fmla="val 50000"/>
+                          </a:avLst>
+                        </a:prstGeom>
+                      </wps:spPr>
+                      <wps:style>
+                        <a:lnRef idx="2">
+                          <a:schemeClr val="accent1">
+                            <a:shade val="50000"/>
+                          </a:schemeClr>
+                        </a:lnRef>
+                        <a:fillRef idx="1">
+                          <a:schemeClr val="accent1"/>
+                        </a:fillRef>
+                        <a:effectRef idx="0">
+                          <a:schemeClr val="accent1"/>
+                        </a:effectRef>
+                        <a:fontRef idx="minor">
+                          <a:schemeClr val="lt1"/>
+                        </a:fontRef>
+                      </wps:style>
+                      <wps:txbx>
+                        <w:txbxContent>
+                          <w:p>
+                            <w:pPr>
+                              <w:jc w:val="center"/>
+                              <w:rPr>
+                                <w:sz w:val="16"/>
+                                <w:szCs w:val="16"/>
+                              </w:rPr>
+                            </w:pPr>
+                            <w:proofErr w:type="spellStart"/>
+                            <w:r>
+                              <w:rPr>
+                                <w:sz w:val="16"/>
+                                <w:szCs w:val="16"/>
+                              </w:rPr>
+                              <w:t>CMSPro</w:t>
+                            </w:r>
+                            <w:r>
+                              <w:rPr>
+                                <w:sz w:val="16"/>
+                                <w:szCs w:val="16"/>
+                              </w:rPr>
+                              <w:t>Reports</w:t>
+                            </w:r>
+                            <w:r>
+                              <w:rPr>
+                                <w:sz w:val="16"/>
+                                <w:szCs w:val="16"/>
+                              </w:rPr>
+                              <w:t>tService</w:t>
+                            </w:r>
+                            <w:proofErr w:type="spellEnd"/>
+                          </w:p>
+                          <w:p>
+                            <w:pPr>
+                              <w:jc w:val="center"/>
+                            </w:pPr>
+                          </w:p>
+                        </w:txbxContent>
+                      </wps:txbx>
+                      <wps:bodyPr rot="0" spcFirstLastPara="0" vertOverflow="overflow" horzOverflow="overflow" vert="horz" wrap="square" lIns="91440" tIns="45720" rIns="91440" bIns="45720" numCol="1" spcCol="0" rtlCol="0" fromWordArt="0" anchor="ctr" anchorCtr="0" forceAA="0" compatLnSpc="1">
+                        <a:prstTxWarp prst="textNoShape">
+                          <a:avLst/>
+                        </a:prstTxWarp>
+                        <a:noAutofit/>
+                      </wps:bodyPr>
+                    </wps:wsp>
+                  </a:graphicData>
+                </a:graphic>
+                <wp14:sizeRelH relativeFrom="margin">
+                  <wp14:pctWidth>0</wp14:pctWidth>
+                </wp14:sizeRelH>
+                <wp14:sizeRelV relativeFrom="margin">
+                  <wp14:pctHeight>0</wp14:pctHeight>
+                </wp14:sizeRelV>
+              </wp:anchor>
+            </w:drawing>
+          </mc:Choice>
+          <mc:Fallback>
+            <w:pict>
+              <v:roundrect w14:anchorId="193A5376" id="Rectangle: Rounded Corners 25" o:spid="_x0000_s1029" style="position:absolute;left:0;text-align:left;margin-left:414pt;margin-top:14.25pt;width:106.8pt;height:31.2pt;z-index:251699200;visibility:visible;mso-wrap-style:square;mso-width-percent:0;mso-height-percent:0;mso-wrap-distance-left:9pt;mso-wrap-distance-top:0;mso-wrap-distance-right:9pt;mso-wrap-distance-bottom:0;mso-position-horizontal:absolute;mso-position-horizontal-relative:text;mso-position-vertical:absolute;mso-position-vertical-relative:text;mso-width-percent:0;mso-height-percent:0;mso-width-relative:margin;mso-height-relative:margin;v-text-anchor:middle" arcsize=".5" o:gfxdata="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" fillcolor="#4472c4 [3204]" strokecolor="#1f3763 [1604]" strokeweight="1pt">
+                <v:stroke joinstyle="miter"/>
+                <v:textbox>
+                  <w:txbxContent>
+                    <w:p>
+                      <w:pPr>
+                        <w:jc w:val="center"/>
+                        <w:rPr>
+                          <w:sz w:val="16"/>
+                          <w:szCs w:val="16"/>
+                        </w:rPr>
+                      </w:pPr>
+                      <w:proofErr w:type="spellStart"/>
+                      <w:r>
+                        <w:rPr>
+                          <w:sz w:val="16"/>
+                          <w:szCs w:val="16"/>
+                        </w:rPr>
+                        <w:t>CMSPro</w:t>
+                      </w:r>
+                      <w:r>
+                        <w:rPr>
+                          <w:sz w:val="16"/>
+                          <w:szCs w:val="16"/>
+                        </w:rPr>
+                        <w:t>Reports</w:t>
+                      </w:r>
+                      <w:r>
+                        <w:rPr>
+                          <w:sz w:val="16"/>
+                          <w:szCs w:val="16"/>
+                        </w:rPr>
+                        <w:t>tService</w:t>
+                      </w:r>
+                      <w:proofErr w:type="spellEnd"/>
+                    </w:p>
+                    <w:p>
+                      <w:pPr>
+                        <w:jc w:val="center"/>
+                      </w:pPr>
+                    </w:p>
+                  </w:txbxContent>
+                </v:textbox>
+              </v:roundrect>
+            </w:pict>
+          </mc:Fallback>
+        </mc:AlternateContent>
+      </w:r>
+      <w:r>
+        <w:rPr>
+          <w:rFonts w:ascii="Abadi" w:hAnsi="Abadi"/>
+          <w:noProof/>
+          <w:sz w:val="24"/>
+          <w:szCs w:val="24"/>
+        </w:rPr>
+        <mc:AlternateContent>
+          <mc:Choice Requires="wps">
+            <w:drawing>
+              <wp:anchor distT="0" distB="0" distL="114300" distR="114300" simplePos="0" relativeHeight="251687936" behindDoc="0" locked="0" layoutInCell="1" allowOverlap="1" wp14:anchorId="05632B62" wp14:editId="04A4BF2B">
                 <wp:simplePos x="0" y="0"/>
                 <wp:positionH relativeFrom="margin">
                   <wp:posOffset>-91440</wp:posOffset>
@@ -2957,7 +4065,7 @@
           </mc:Choice>
           <mc:Fallback>
             <w:pict>
-              <v:roundrect w14:anchorId="05632B62" id="Rectangle: Rounded Corners 17" o:spid="_x0000_s1027" style="position:absolute;left:0;text-align:left;margin-left:-7.2pt;margin-top:111.2pt;width:156pt;height:30pt;z-index:251687936;visibility:visible;mso-wrap-style:square;mso-width-percent:0;mso-height-percent:0;mso-wrap-distance-left:9pt;mso-wrap-distance-top:0;mso-wrap-distance-right:9pt;mso-wrap-distance-bottom:0;mso-position-horizontal:absolute;mso-position-horizontal-relative:margin;mso-position-vertical:absolute;mso-position-vertical-relative:text;mso-width-percent:0;mso-height-percent:0;mso-width-relative:margin;mso-height-relative:margin;v-text-anchor:middle" arcsize="10923f" o:gfxdata="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" fillcolor="#4472c4 [3204]" strokecolor="#1f3763 [1604]" strokeweight="1pt">
+              <v:roundrect w14:anchorId="05632B62" id="Rectangle: Rounded Corners 17" o:spid="_x0000_s1030" style="position:absolute;left:0;text-align:left;margin-left:-7.2pt;margin-top:111.2pt;width:156pt;height:30pt;z-index:251687936;visibility:visible;mso-wrap-style:square;mso-width-percent:0;mso-height-percent:0;mso-wrap-distance-left:9pt;mso-wrap-distance-top:0;mso-wrap-distance-right:9pt;mso-wrap-distance-bottom:0;mso-position-horizontal:absolute;mso-position-horizontal-relative:margin;mso-position-vertical:absolute;mso-position-vertical-relative:text;mso-width-percent:0;mso-height-percent:0;mso-width-relative:margin;mso-height-relative:margin;v-text-anchor:middle" arcsize="10923f" o:gfxdata="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" fillcolor="#4472c4 [3204]" strokecolor="#1f3763 [1604]" strokeweight="1pt">
                 <v:stroke joinstyle="miter"/>
                 <v:textbox>
                   <w:txbxContent>
@@ -3145,7 +4253,7 @@
           </mc:Choice>
           <mc:Fallback>
             <w:pict>
-              <v:roundrect w14:anchorId="1FFFC9C3" id="Rectangle: Rounded Corners 16" o:spid="_x0000_s1028" style="position:absolute;left:0;text-align:left;margin-left:-9pt;margin-top:67.4pt;width:154.8pt;height:30pt;z-index:251685888;visibility:visible;mso-wrap-style:square;mso-width-percent:0;mso-height-percent:0;mso-wrap-distance-left:9pt;mso-wrap-distance-top:0;mso-wrap-distance-right:9pt;mso-wrap-distance-bottom:0;mso-position-horizontal:absolute;mso-position-horizontal-relative:margin;mso-position-vertical:absolute;mso-position-vertical-relative:text;mso-width-percent:0;mso-height-percent:0;mso-width-relative:margin;mso-height-relative:margin;v-text-anchor:middle" arcsize="10923f" o:gfxdata="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" fillcolor="#4472c4 [3204]" strokecolor="#1f3763 [1604]" strokeweight="1pt">
+              <v:roundrect w14:anchorId="1FFFC9C3" id="Rectangle: Rounded Corners 16" o:spid="_x0000_s1031" style="position:absolute;left:0;text-align:left;margin-left:-9pt;margin-top:67.4pt;width:154.8pt;height:30pt;z-index:251685888;visibility:visible;mso-wrap-style:square;mso-width-percent:0;mso-height-percent:0;mso-wrap-distance-left:9pt;mso-wrap-distance-top:0;mso-wrap-distance-right:9pt;mso-wrap-distance-bottom:0;mso-position-horizontal:absolute;mso-position-horizontal-relative:margin;mso-position-vertical:absolute;mso-position-vertical-relative:text;mso-width-percent:0;mso-height-percent:0;mso-width-relative:margin;mso-height-relative:margin;v-text-anchor:middle" arcsize="10923f" o:gfxdata="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" fillcolor="#4472c4 [3204]" strokecolor="#1f3763 [1604]" strokeweight="1pt">
                 <v:stroke joinstyle="miter"/>
                 <v:textbox>
                   <w:txbxContent>
@@ -3319,7 +4427,7 @@
           </mc:Choice>
           <mc:Fallback>
             <w:pict>
-              <v:roundrect w14:anchorId="56D0D745" id="Rectangle: Rounded Corners 1" o:spid="_x0000_s1029" style="position:absolute;left:0;text-align:left;margin-left:-12pt;margin-top:8pt;width:154.2pt;height:30pt;z-index:251659264;visibility:visible;mso-wrap-style:square;mso-width-percent:0;mso-height-percent:0;mso-wrap-distance-left:9pt;mso-wrap-distance-top:0;mso-wrap-distance-right:9pt;mso-wrap-distance-bottom:0;mso-position-horizontal:absolute;mso-position-horizontal-relative:margin;mso-position-vertical:absolute;mso-position-vertical-relative:text;mso-width-percent:0;mso-height-percent:0;mso-width-relative:margin;mso-height-relative:margin;v-text-anchor:middle" arcsize="10923f" o:gfxdata="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" fillcolor="#4472c4 [3204]" strokecolor="#1f3763 [1604]" strokeweight="1pt">
+              <v:roundrect w14:anchorId="56D0D745" id="Rectangle: Rounded Corners 1" o:spid="_x0000_s1032" style="position:absolute;left:0;text-align:left;margin-left:-12pt;margin-top:8pt;width:154.2pt;height:30pt;z-index:251659264;visibility:visible;mso-wrap-style:square;mso-width-percent:0;mso-height-percent:0;mso-wrap-distance-left:9pt;mso-wrap-distance-top:0;mso-wrap-distance-right:9pt;mso-wrap-distance-bottom:0;mso-position-horizontal:absolute;mso-position-horizontal-relative:margin;mso-position-vertical:absolute;mso-position-vertical-relative:text;mso-width-percent:0;mso-height-percent:0;mso-width-relative:margin;mso-height-relative:margin;v-text-anchor:middle" arcsize="10923f" o:gfxdata="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" fillcolor="#4472c4 [3204]" strokecolor="#1f3763 [1604]" strokeweight="1pt">
                 <v:stroke joinstyle="miter"/>
                 <v:textbox>
                   <w:txbxContent>
@@ -3679,7 +4787,7 @@
           </mc:Choice>
           <mc:Fallback>
             <w:pict>
-              <v:roundrect w14:anchorId="01857D4A" id="Rectangle: Rounded Corners 3" o:spid="_x0000_s1030" style="position:absolute;left:0;text-align:left;margin-left:190.8pt;margin-top:72.8pt;width:106.8pt;height:24pt;z-index:251663360;visibility:visible;mso-wrap-style:square;mso-width-percent:0;mso-height-percent:0;mso-wrap-distance-left:9pt;mso-wrap-distance-top:0;mso-wrap-distance-right:9pt;mso-wrap-distance-bottom:0;mso-position-horizontal:absolute;mso-position-horizontal-relative:text;mso-position-vertical:absolute;mso-position-vertical-relative:text;mso-width-percent:0;mso-height-percent:0;mso-width-relative:margin;mso-height-relative:margin;v-text-anchor:middle" arcsize="10923f" o:gfxdata="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" fillcolor="#4472c4 [3204]" strokecolor="#1f3763 [1604]" strokeweight="1pt">
+              <v:roundrect w14:anchorId="01857D4A" id="Rectangle: Rounded Corners 3" o:spid="_x0000_s1033" style="position:absolute;left:0;text-align:left;margin-left:190.8pt;margin-top:72.8pt;width:106.8pt;height:24pt;z-index:251663360;visibility:visible;mso-wrap-style:square;mso-width-percent:0;mso-height-percent:0;mso-wrap-distance-left:9pt;mso-wrap-distance-top:0;mso-wrap-distance-right:9pt;mso-wrap-distance-bottom:0;mso-position-horizontal:absolute;mso-position-horizontal-relative:text;mso-position-vertical:absolute;mso-position-vertical-relative:text;mso-width-percent:0;mso-height-percent:0;mso-width-relative:margin;mso-height-relative:margin;v-text-anchor:middle" arcsize="10923f" o:gfxdata="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" fillcolor="#4472c4 [3204]" strokecolor="#1f3763 [1604]" strokeweight="1pt">
                 <v:stroke joinstyle="miter"/>
                 <v:textbox>
                   <w:txbxContent>
@@ -3725,7 +4833,7 @@
         <mc:AlternateContent>
           <mc:Choice Requires="wps">
             <w:drawing>
-              <wp:anchor distT="0" distB="0" distL="114300" distR="114300" simplePos="0" relativeHeight="251665408" behindDoc="0" locked="0" layoutInCell="1" allowOverlap="1" wp14:anchorId="430DDA7F" wp14:editId="1681A72B">
+              <wp:anchor distT="0" distB="0" distL="114300" distR="114300" simplePos="0" relativeHeight="251665408" behindDoc="0" locked="0" layoutInCell="1" allowOverlap="1" wp14:anchorId="430DDA7F" wp14:editId="16FCB82E">
                 <wp:simplePos x="0" y="0"/>
                 <wp:positionH relativeFrom="column">
                   <wp:posOffset>2446020</wp:posOffset>
@@ -3809,7 +4917,7 @@
           </mc:Choice>
           <mc:Fallback>
             <w:pict>
-              <v:roundrect w14:anchorId="430DDA7F" id="Rectangle: Rounded Corners 4" o:spid="_x0000_s1031" style="position:absolute;left:0;text-align:left;margin-left:192.6pt;margin-top:35pt;width:106.2pt;height:22.2pt;z-index:251665408;visibility:visible;mso-wrap-style:square;mso-width-percent:0;mso-height-percent:0;mso-wrap-distance-left:9pt;mso-wrap-distance-top:0;mso-wrap-distance-right:9pt;mso-wrap-distance-bottom:0;mso-position-horizontal:absolute;mso-position-horizontal-relative:text;mso-position-vertical:absolute;mso-position-vertical-relative:text;mso-width-percent:0;mso-height-percent:0;mso-width-relative:margin;mso-height-relative:margin;v-text-anchor:middle" arcsize="10923f" o:gfxdata="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" fillcolor="#4472c4 [3204]" strokecolor="#1f3763 [1604]" strokeweight="1pt">
+              <v:roundrect w14:anchorId="430DDA7F" id="Rectangle: Rounded Corners 4" o:spid="_x0000_s1034" style="position:absolute;left:0;text-align:left;margin-left:192.6pt;margin-top:35pt;width:106.2pt;height:22.2pt;z-index:251665408;visibility:visible;mso-wrap-style:square;mso-width-percent:0;mso-height-percent:0;mso-wrap-distance-left:9pt;mso-wrap-distance-top:0;mso-wrap-distance-right:9pt;mso-wrap-distance-bottom:0;mso-position-horizontal:absolute;mso-position-horizontal-relative:text;mso-position-vertical:absolute;mso-position-vertical-relative:text;mso-width-percent:0;mso-height-percent:0;mso-width-relative:margin;mso-height-relative:margin;v-text-anchor:middle" arcsize="10923f" o:gfxdata="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" fillcolor="#4472c4 [3204]" strokecolor="#1f3763 [1604]" strokeweight="1pt">
                 <v:stroke joinstyle="miter"/>
                 <v:textbox>
                   <w:txbxContent>
@@ -3834,75 +4942,6 @@
                   </w:txbxContent>
                 </v:textbox>
               </v:roundrect>
-            </w:pict>
-          </mc:Fallback>
-        </mc:AlternateContent>
-      </w:r>
-      <w:r>
-        <w:rPr>
-          <w:rFonts w:ascii="Abadi" w:hAnsi="Abadi"/>
-          <w:noProof/>
-          <w:sz w:val="24"/>
-          <w:szCs w:val="24"/>
-        </w:rPr>
-        <mc:AlternateContent>
-          <mc:Choice Requires="wps">
-            <w:drawing>
-              <wp:anchor distT="0" distB="0" distL="114300" distR="114300" simplePos="0" relativeHeight="251688960" behindDoc="0" locked="0" layoutInCell="1" allowOverlap="1" wp14:anchorId="34703B4B" wp14:editId="2A5D2FA5">
-                <wp:simplePos x="0" y="0"/>
-                <wp:positionH relativeFrom="column">
-                  <wp:posOffset>1280160</wp:posOffset>
-                </wp:positionH>
-                <wp:positionV relativeFrom="paragraph">
-                  <wp:posOffset>63500</wp:posOffset>
-                </wp:positionV>
-                <wp:extent cx="1127760" cy="182880"/>
-                <wp:effectExtent l="0" t="57150" r="15240" b="26670"/>
-                <wp:wrapNone/>
-                <wp:docPr id="18" name="Straight Arrow Connector 18"/>
-                <wp:cNvGraphicFramePr/>
-                <a:graphic xmlns:a="http://schemas.openxmlformats.org/drawingml/2006/main">
-                  <a:graphicData uri="http://schemas.microsoft.com/office/word/2010/wordprocessingShape">
-                    <wps:wsp>
-                      <wps:cNvCnPr/>
-                      <wps:spPr>
-                        <a:xfrm flipV="1">
-                          <a:off x="0" y="0"/>
-                          <a:ext cx="1127760" cy="182880"/>
-                        </a:xfrm>
-                        <a:prstGeom prst="straightConnector1">
-                          <a:avLst/>
-                        </a:prstGeom>
-                        <a:ln>
-                          <a:tailEnd type="triangle"/>
-                        </a:ln>
-                      </wps:spPr>
-                      <wps:style>
-                        <a:lnRef idx="1">
-                          <a:schemeClr val="accent1"/>
-                        </a:lnRef>
-                        <a:fillRef idx="0">
-                          <a:schemeClr val="accent1"/>
-                        </a:fillRef>
-                        <a:effectRef idx="0">
-                          <a:schemeClr val="accent1"/>
-                        </a:effectRef>
-                        <a:fontRef idx="minor">
-                          <a:schemeClr val="tx1"/>
-                        </a:fontRef>
-                      </wps:style>
-                      <wps:bodyPr/>
-                    </wps:wsp>
-                  </a:graphicData>
-                </a:graphic>
-              </wp:anchor>
-            </w:drawing>
-          </mc:Choice>
-          <mc:Fallback>
-            <w:pict>
-              <v:shape w14:anchorId="0AF6C820" id="Straight Arrow Connector 18" o:spid="_x0000_s1026" type="#_x0000_t32" style="position:absolute;margin-left:100.8pt;margin-top:5pt;width:88.8pt;height:14.4pt;flip:y;z-index:251688960;visibility:visible;mso-wrap-style:square;mso-wrap-distance-left:9pt;mso-wrap-distance-top:0;mso-wrap-distance-right:9pt;mso-wrap-distance-bottom:0;mso-position-horizontal:absolute;mso-position-horizontal-relative:text;mso-position-vertical:absolute;mso-position-vertical-relative:text" o:gfxdata="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" strokecolor="#4472c4 [3204]" strokeweight=".5pt">
-                <v:stroke endarrow="block" joinstyle="miter"/>
-              </v:shape>
             </w:pict>
           </mc:Fallback>
         </mc:AlternateContent>
@@ -4055,7 +5094,7 @@
         <mc:AlternateContent>
           <mc:Choice Requires="wps">
             <w:drawing>
-              <wp:anchor distT="0" distB="0" distL="114300" distR="114300" simplePos="0" relativeHeight="251679744" behindDoc="0" locked="0" layoutInCell="1" allowOverlap="1" wp14:anchorId="0CFA5CF4" wp14:editId="02799F69">
+              <wp:anchor distT="0" distB="0" distL="114300" distR="114300" simplePos="0" relativeHeight="251679744" behindDoc="0" locked="0" layoutInCell="1" allowOverlap="1" wp14:anchorId="0CFA5CF4" wp14:editId="0CB9A94C">
                 <wp:simplePos x="0" y="0"/>
                 <wp:positionH relativeFrom="column">
                   <wp:posOffset>3802380</wp:posOffset>
@@ -4107,76 +5146,7 @@
           </mc:Choice>
           <mc:Fallback>
             <w:pict>
-              <v:shape w14:anchorId="31B15ECE" id="Straight Arrow Connector 13" o:spid="_x0000_s1026" type="#_x0000_t32" style="position:absolute;margin-left:299.4pt;margin-top:48pt;width:23.4pt;height:0;z-index:251679744;visibility:visible;mso-wrap-style:square;mso-wrap-distance-left:9pt;mso-wrap-distance-top:0;mso-wrap-distance-right:9pt;mso-wrap-distance-bottom:0;mso-position-horizontal:absolute;mso-position-horizontal-relative:text;mso-position-vertical:absolute;mso-position-vertical-relative:text" o:gfxdata="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" strokecolor="#4472c4 [3204]" strokeweight=".5pt">
-                <v:stroke endarrow="block" joinstyle="miter"/>
-              </v:shape>
-            </w:pict>
-          </mc:Fallback>
-        </mc:AlternateContent>
-      </w:r>
-      <w:r>
-        <w:rPr>
-          <w:rFonts w:ascii="Abadi" w:hAnsi="Abadi"/>
-          <w:noProof/>
-          <w:sz w:val="24"/>
-          <w:szCs w:val="24"/>
-        </w:rPr>
-        <mc:AlternateContent>
-          <mc:Choice Requires="wps">
-            <w:drawing>
-              <wp:anchor distT="0" distB="0" distL="114300" distR="114300" simplePos="0" relativeHeight="251677696" behindDoc="0" locked="0" layoutInCell="1" allowOverlap="1" wp14:anchorId="7580CC85" wp14:editId="3502B50A">
-                <wp:simplePos x="0" y="0"/>
-                <wp:positionH relativeFrom="column">
-                  <wp:posOffset>3802380</wp:posOffset>
-                </wp:positionH>
-                <wp:positionV relativeFrom="paragraph">
-                  <wp:posOffset>71120</wp:posOffset>
-                </wp:positionV>
-                <wp:extent cx="297180" cy="0"/>
-                <wp:effectExtent l="0" t="76200" r="26670" b="95250"/>
-                <wp:wrapNone/>
-                <wp:docPr id="11" name="Straight Arrow Connector 11"/>
-                <wp:cNvGraphicFramePr/>
-                <a:graphic xmlns:a="http://schemas.openxmlformats.org/drawingml/2006/main">
-                  <a:graphicData uri="http://schemas.microsoft.com/office/word/2010/wordprocessingShape">
-                    <wps:wsp>
-                      <wps:cNvCnPr/>
-                      <wps:spPr>
-                        <a:xfrm>
-                          <a:off x="0" y="0"/>
-                          <a:ext cx="297180" cy="0"/>
-                        </a:xfrm>
-                        <a:prstGeom prst="straightConnector1">
-                          <a:avLst/>
-                        </a:prstGeom>
-                        <a:ln>
-                          <a:tailEnd type="triangle"/>
-                        </a:ln>
-                      </wps:spPr>
-                      <wps:style>
-                        <a:lnRef idx="1">
-                          <a:schemeClr val="accent1"/>
-                        </a:lnRef>
-                        <a:fillRef idx="0">
-                          <a:schemeClr val="accent1"/>
-                        </a:fillRef>
-                        <a:effectRef idx="0">
-                          <a:schemeClr val="accent1"/>
-                        </a:effectRef>
-                        <a:fontRef idx="minor">
-                          <a:schemeClr val="tx1"/>
-                        </a:fontRef>
-                      </wps:style>
-                      <wps:bodyPr/>
-                    </wps:wsp>
-                  </a:graphicData>
-                </a:graphic>
-              </wp:anchor>
-            </w:drawing>
-          </mc:Choice>
-          <mc:Fallback>
-            <w:pict>
-              <v:shape w14:anchorId="3AEC665C" id="Straight Arrow Connector 11" o:spid="_x0000_s1026" type="#_x0000_t32" style="position:absolute;margin-left:299.4pt;margin-top:5.6pt;width:23.4pt;height:0;z-index:251677696;visibility:visible;mso-wrap-style:square;mso-wrap-distance-left:9pt;mso-wrap-distance-top:0;mso-wrap-distance-right:9pt;mso-wrap-distance-bottom:0;mso-position-horizontal:absolute;mso-position-horizontal-relative:text;mso-position-vertical:absolute;mso-position-vertical-relative:text" o:gfxdata="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" strokecolor="#4472c4 [3204]" strokeweight=".5pt">
+              <v:shape w14:anchorId="2C61E3F5" id="Straight Arrow Connector 13" o:spid="_x0000_s1026" type="#_x0000_t32" style="position:absolute;margin-left:299.4pt;margin-top:48pt;width:23.4pt;height:0;z-index:251679744;visibility:visible;mso-wrap-style:square;mso-wrap-distance-left:9pt;mso-wrap-distance-top:0;mso-wrap-distance-right:9pt;mso-wrap-distance-bottom:0;mso-position-horizontal:absolute;mso-position-horizontal-relative:text;mso-position-vertical:absolute;mso-position-vertical-relative:text" o:gfxdata="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" strokecolor="#4472c4 [3204]" strokeweight=".5pt">
                 <v:stroke endarrow="block" joinstyle="miter"/>
               </v:shape>
             </w:pict>
@@ -4512,7 +5482,7 @@
           </mc:Choice>
           <mc:Fallback>
             <w:pict>
-              <v:roundrect w14:anchorId="7BCA396E" id="Rectangle: Rounded Corners 6" o:spid="_x0000_s1032" style="position:absolute;left:0;text-align:left;margin-left:191.4pt;margin-top:108.8pt;width:106.8pt;height:31.2pt;z-index:251669504;visibility:visible;mso-wrap-style:square;mso-width-percent:0;mso-height-percent:0;mso-wrap-distance-left:9pt;mso-wrap-distance-top:0;mso-wrap-distance-right:9pt;mso-wrap-distance-bottom:0;mso-position-horizontal:absolute;mso-position-horizontal-relative:text;mso-position-vertical:absolute;mso-position-vertical-relative:text;mso-width-percent:0;mso-height-percent:0;mso-width-relative:margin;mso-height-relative:margin;v-text-anchor:middle" arcsize="3058f" o:gfxdata="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" fillcolor="#4472c4 [3204]" strokecolor="#1f3763 [1604]" strokeweight="1pt">
+              <v:roundrect w14:anchorId="7BCA396E" id="Rectangle: Rounded Corners 6" o:spid="_x0000_s1035" style="position:absolute;left:0;text-align:left;margin-left:191.4pt;margin-top:108.8pt;width:106.8pt;height:31.2pt;z-index:251669504;visibility:visible;mso-wrap-style:square;mso-width-percent:0;mso-height-percent:0;mso-wrap-distance-left:9pt;mso-wrap-distance-top:0;mso-wrap-distance-right:9pt;mso-wrap-distance-bottom:0;mso-position-horizontal:absolute;mso-position-horizontal-relative:text;mso-position-vertical:absolute;mso-position-vertical-relative:text;mso-width-percent:0;mso-height-percent:0;mso-width-relative:margin;mso-height-relative:margin;v-text-anchor:middle" arcsize="3058f" o:gfxdata="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" fillcolor="#4472c4 [3204]" strokecolor="#1f3763 [1604]" strokeweight="1pt">
                 <v:stroke joinstyle="miter"/>
                 <v:textbox>
                   <w:txbxContent>
@@ -4548,6 +5518,7 @@
       </w:r>
     </w:p>
     <w:sectPr>
+      <w:footerReference w:type="default" r:id="rId36"/>
       <w:pgSz w:w="12240" w:h="15840"/>
       <w:pgMar w:top="1440" w:right="1440" w:bottom="1440" w:left="1440" w:header="720" w:footer="720" w:gutter="0"/>
       <w:cols w:space="720"/>
@@ -4580,6 +5551,19 @@
     </w:p>
   </w:endnote>
 </w:endnotes>
+</file>
+
+<file path=word/footer1.xml><?xml version="1.0" encoding="utf-8"?>
+<w:ftr xmlns:wpc="http://schemas.microsoft.com/office/word/2010/wordprocessingCanvas" xmlns:cx="http://schemas.microsoft.com/office/drawing/2014/chartex" xmlns:cx1="http://schemas.microsoft.com/office/drawing/2015/9/8/chartex" xmlns:cx2="http://schemas.microsoft.com/office/drawing/2015/10/21/chartex" xmlns:cx3="http://schemas.microsoft.com/office/drawing/2016/5/9/chartex" xmlns:cx4="http://schemas.microsoft.com/office/drawing/2016/5/10/chartex" xmlns:cx5="http://schemas.microsoft.com/office/drawing/2016/5/11/chartex" xmlns:cx6="http://schemas.microsoft.com/office/drawing/2016/5/12/chartex" xmlns:cx7="http://schemas.microsoft.com/office/drawing/2016/5/13/chartex" xmlns:cx8="http://schemas.microsoft.com/office/drawing/2016/5/14/chartex" xmlns:mc="http://schemas.openxmlformats.org/markup-compatibility/2006" xmlns:aink="http://schemas.microsoft.com/office/drawing/2016/ink" xmlns:am3d="http://schemas.microsoft.com/office/drawing/2017/model3d" xmlns:o="urn:schemas-microsoft-com:office:office" xmlns:r="http://schemas.openxmlformats.org/officeDocument/2006/relationships" xmlns:m="http://schemas.openxmlformats.org/officeDocument/2006/math" xmlns:v="urn:schemas-microsoft-com:vml" xmlns:wp14="http://schemas.microsoft.com/office/word/2010/wordprocessingDrawing" xmlns:wp="http://schemas.openxmlformats.org/drawingml/2006/wordprocessingDrawing" xmlns:w10="urn:schemas-microsoft-com:office:word" xmlns:w="http://schemas.openxmlformats.org/wordprocessingml/2006/main" xmlns:w14="http://schemas.microsoft.com/office/word/2010/wordml" xmlns:w15="http://schemas.microsoft.com/office/word/2012/wordml" xmlns:w16cex="http://schemas.microsoft.com/office/word/2018/wordml/cex" xmlns:w16cid="http://schemas.microsoft.com/office/word/2016/wordml/cid" xmlns:w16="http://schemas.microsoft.com/office/word/2018/wordml" xmlns:w16se="http://schemas.microsoft.com/office/word/2015/wordml/symex" xmlns:wpg="http://schemas.microsoft.com/office/word/2010/wordprocessingGroup" xmlns:wpi="http://schemas.microsoft.com/office/word/2010/wordprocessingInk" xmlns:wne="http://schemas.microsoft.com/office/word/2006/wordml" xmlns:wps="http://schemas.microsoft.com/office/word/2010/wordprocessingShape" mc:Ignorable="w14 w15 w16se w16cid w16 w16cex wp14">
+  <w:p>
+    <w:pPr>
+      <w:pStyle w:val="Footer"/>
+    </w:pPr>
+    <w:r>
+      <w:t xml:space="preserve">  </w:t>
+    </w:r>
+  </w:p>
+</w:ftr>
 </file>
 
 <file path=word/footnotes.xml><?xml version="1.0" encoding="utf-8"?>

</xml_diff>

<commit_message>
added architecture and JDL
</commit_message>
<xml_diff>
--- a/CMS_Requirements.docx
+++ b/CMS_Requirements.docx
@@ -2614,7 +2614,6 @@
     <w:p>
       <w:pPr>
         <w:rPr>
-          <w:rStyle w:val="Hyperlink"/>
           <w:rFonts w:ascii="Abadi" w:hAnsi="Abadi"/>
           <w:sz w:val="24"/>
           <w:szCs w:val="24"/>
@@ -2631,2891 +2630,6 @@
           <w:t>https://www.creative-tim.com/product/buy/bundle/vuejs-bundle</w:t>
         </w:r>
       </w:hyperlink>
-    </w:p>
-    <w:p>
-      <w:pPr>
-        <w:rPr>
-          <w:rStyle w:val="Hyperlink"/>
-          <w:rFonts w:ascii="Abadi" w:hAnsi="Abadi"/>
-          <w:sz w:val="24"/>
-          <w:szCs w:val="24"/>
-        </w:rPr>
-      </w:pPr>
-    </w:p>
-    <w:p>
-      <w:pPr>
-        <w:rPr>
-          <w:rFonts w:ascii="Abadi" w:hAnsi="Abadi"/>
-          <w:b/>
-          <w:bCs/>
-          <w:sz w:val="24"/>
-          <w:szCs w:val="24"/>
-        </w:rPr>
-      </w:pPr>
-      <w:r>
-        <w:rPr>
-          <w:b/>
-          <w:bCs/>
-          <w:u w:val="single"/>
-        </w:rPr>
-        <w:t>Architecture</w:t>
-      </w:r>
-    </w:p>
-    <w:p>
-      <w:pPr>
-        <w:ind w:left="720"/>
-        <w:rPr>
-          <w:rFonts w:ascii="Abadi" w:hAnsi="Abadi"/>
-          <w:sz w:val="24"/>
-          <w:szCs w:val="24"/>
-        </w:rPr>
-      </w:pPr>
-      <w:r>
-        <w:rPr>
-          <w:rFonts w:ascii="Abadi" w:hAnsi="Abadi"/>
-          <w:noProof/>
-          <w:sz w:val="24"/>
-          <w:szCs w:val="24"/>
-        </w:rPr>
-        <mc:AlternateContent>
-          <mc:Choice Requires="wps">
-            <w:drawing>
-              <wp:anchor distT="0" distB="0" distL="114300" distR="114300" simplePos="0" relativeHeight="251677696" behindDoc="0" locked="0" layoutInCell="1" allowOverlap="1" wp14:anchorId="7580CC85" wp14:editId="1FAE6479">
-                <wp:simplePos x="0" y="0"/>
-                <wp:positionH relativeFrom="column">
-                  <wp:posOffset>3901440</wp:posOffset>
-                </wp:positionH>
-                <wp:positionV relativeFrom="paragraph">
-                  <wp:posOffset>130175</wp:posOffset>
-                </wp:positionV>
-                <wp:extent cx="297180" cy="0"/>
-                <wp:effectExtent l="0" t="76200" r="26670" b="95250"/>
-                <wp:wrapNone/>
-                <wp:docPr id="11" name="Straight Arrow Connector 11"/>
-                <wp:cNvGraphicFramePr/>
-                <a:graphic xmlns:a="http://schemas.openxmlformats.org/drawingml/2006/main">
-                  <a:graphicData uri="http://schemas.microsoft.com/office/word/2010/wordprocessingShape">
-                    <wps:wsp>
-                      <wps:cNvCnPr/>
-                      <wps:spPr>
-                        <a:xfrm>
-                          <a:off x="0" y="0"/>
-                          <a:ext cx="297180" cy="0"/>
-                        </a:xfrm>
-                        <a:prstGeom prst="straightConnector1">
-                          <a:avLst/>
-                        </a:prstGeom>
-                        <a:ln>
-                          <a:tailEnd type="triangle"/>
-                        </a:ln>
-                      </wps:spPr>
-                      <wps:style>
-                        <a:lnRef idx="1">
-                          <a:schemeClr val="accent1"/>
-                        </a:lnRef>
-                        <a:fillRef idx="0">
-                          <a:schemeClr val="accent1"/>
-                        </a:fillRef>
-                        <a:effectRef idx="0">
-                          <a:schemeClr val="accent1"/>
-                        </a:effectRef>
-                        <a:fontRef idx="minor">
-                          <a:schemeClr val="tx1"/>
-                        </a:fontRef>
-                      </wps:style>
-                      <wps:bodyPr/>
-                    </wps:wsp>
-                  </a:graphicData>
-                </a:graphic>
-              </wp:anchor>
-            </w:drawing>
-          </mc:Choice>
-          <mc:Fallback>
-            <w:pict>
-              <v:shapetype w14:anchorId="67B7AD2C" id="_x0000_t32" coordsize="21600,21600" o:spt="32" o:oned="t" path="m,l21600,21600e" filled="f">
-                <v:path arrowok="t" fillok="f" o:connecttype="none"/>
-                <o:lock v:ext="edit" shapetype="t"/>
-              </v:shapetype>
-              <v:shape id="Straight Arrow Connector 11" o:spid="_x0000_s1026" type="#_x0000_t32" style="position:absolute;margin-left:307.2pt;margin-top:10.25pt;width:23.4pt;height:0;z-index:251677696;visibility:visible;mso-wrap-style:square;mso-wrap-distance-left:9pt;mso-wrap-distance-top:0;mso-wrap-distance-right:9pt;mso-wrap-distance-bottom:0;mso-position-horizontal:absolute;mso-position-horizontal-relative:text;mso-position-vertical:absolute;mso-position-vertical-relative:text" o:gfxdata="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" strokecolor="#4472c4 [3204]" strokeweight=".5pt">
-                <v:stroke endarrow="block" joinstyle="miter"/>
-              </v:shape>
-            </w:pict>
-          </mc:Fallback>
-        </mc:AlternateContent>
-      </w:r>
-      <w:r>
-        <w:rPr>
-          <w:rFonts w:ascii="Abadi" w:hAnsi="Abadi"/>
-          <w:noProof/>
-          <w:sz w:val="24"/>
-          <w:szCs w:val="24"/>
-        </w:rPr>
-        <mc:AlternateContent>
-          <mc:Choice Requires="wps">
-            <w:drawing>
-              <wp:anchor distT="0" distB="0" distL="114300" distR="114300" simplePos="0" relativeHeight="251670528" behindDoc="0" locked="0" layoutInCell="1" allowOverlap="1" wp14:anchorId="6BF838BF" wp14:editId="72EAB7B5">
-                <wp:simplePos x="0" y="0"/>
-                <wp:positionH relativeFrom="column">
-                  <wp:posOffset>4236720</wp:posOffset>
-                </wp:positionH>
-                <wp:positionV relativeFrom="paragraph">
-                  <wp:posOffset>15240</wp:posOffset>
-                </wp:positionV>
-                <wp:extent cx="312420" cy="213360"/>
-                <wp:effectExtent l="0" t="0" r="11430" b="15240"/>
-                <wp:wrapNone/>
-                <wp:docPr id="7" name="Flowchart: Magnetic Disk 7"/>
-                <wp:cNvGraphicFramePr/>
-                <a:graphic xmlns:a="http://schemas.openxmlformats.org/drawingml/2006/main">
-                  <a:graphicData uri="http://schemas.microsoft.com/office/word/2010/wordprocessingShape">
-                    <wps:wsp>
-                      <wps:cNvSpPr/>
-                      <wps:spPr>
-                        <a:xfrm>
-                          <a:off x="0" y="0"/>
-                          <a:ext cx="312420" cy="213360"/>
-                        </a:xfrm>
-                        <a:prstGeom prst="flowChartMagneticDisk">
-                          <a:avLst/>
-                        </a:prstGeom>
-                      </wps:spPr>
-                      <wps:style>
-                        <a:lnRef idx="2">
-                          <a:schemeClr val="accent1">
-                            <a:shade val="50000"/>
-                          </a:schemeClr>
-                        </a:lnRef>
-                        <a:fillRef idx="1">
-                          <a:schemeClr val="accent1"/>
-                        </a:fillRef>
-                        <a:effectRef idx="0">
-                          <a:schemeClr val="accent1"/>
-                        </a:effectRef>
-                        <a:fontRef idx="minor">
-                          <a:schemeClr val="lt1"/>
-                        </a:fontRef>
-                      </wps:style>
-                      <wps:bodyPr rot="0" spcFirstLastPara="0" vertOverflow="overflow" horzOverflow="overflow" vert="horz" wrap="square" lIns="91440" tIns="45720" rIns="91440" bIns="45720" numCol="1" spcCol="0" rtlCol="0" fromWordArt="0" anchor="ctr" anchorCtr="0" forceAA="0" compatLnSpc="1">
-                        <a:prstTxWarp prst="textNoShape">
-                          <a:avLst/>
-                        </a:prstTxWarp>
-                        <a:noAutofit/>
-                      </wps:bodyPr>
-                    </wps:wsp>
-                  </a:graphicData>
-                </a:graphic>
-                <wp14:sizeRelV relativeFrom="margin">
-                  <wp14:pctHeight>0</wp14:pctHeight>
-                </wp14:sizeRelV>
-              </wp:anchor>
-            </w:drawing>
-          </mc:Choice>
-          <mc:Fallback>
-            <w:pict>
-              <v:shapetype w14:anchorId="19BF3AE9" id="_x0000_t132" coordsize="21600,21600" o:spt="132" path="m10800,qx,3391l,18209qy10800,21600,21600,18209l21600,3391qy10800,xem,3391nfqy10800,6782,21600,3391e">
-                <v:path o:extrusionok="f" gradientshapeok="t" o:connecttype="custom" o:connectlocs="10800,6782;10800,0;0,10800;10800,21600;21600,10800" o:connectangles="270,270,180,90,0" textboxrect="0,6782,21600,18209"/>
-              </v:shapetype>
-              <v:shape id="Flowchart: Magnetic Disk 7" o:spid="_x0000_s1026" type="#_x0000_t132" style="position:absolute;margin-left:333.6pt;margin-top:1.2pt;width:24.6pt;height:16.8pt;z-index:251670528;visibility:visible;mso-wrap-style:square;mso-height-percent:0;mso-wrap-distance-left:9pt;mso-wrap-distance-top:0;mso-wrap-distance-right:9pt;mso-wrap-distance-bottom:0;mso-position-horizontal:absolute;mso-position-horizontal-relative:text;mso-position-vertical:absolute;mso-position-vertical-relative:text;mso-height-percent:0;mso-height-relative:margin;v-text-anchor:middle" o:gfxdata="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" fillcolor="#4472c4 [3204]" strokecolor="#1f3763 [1604]" strokeweight="1pt">
-                <v:stroke joinstyle="miter"/>
-              </v:shape>
-            </w:pict>
-          </mc:Fallback>
-        </mc:AlternateContent>
-      </w:r>
-      <w:r>
-        <w:rPr>
-          <w:rFonts w:ascii="Abadi" w:hAnsi="Abadi"/>
-          <w:noProof/>
-          <w:sz w:val="24"/>
-          <w:szCs w:val="24"/>
-        </w:rPr>
-        <mc:AlternateContent>
-          <mc:Choice Requires="wps">
-            <w:drawing>
-              <wp:anchor distT="0" distB="0" distL="114300" distR="114300" simplePos="0" relativeHeight="251688960" behindDoc="0" locked="0" layoutInCell="1" allowOverlap="1" wp14:anchorId="34703B4B" wp14:editId="3CAD8904">
-                <wp:simplePos x="0" y="0"/>
-                <wp:positionH relativeFrom="column">
-                  <wp:posOffset>1638300</wp:posOffset>
-                </wp:positionH>
-                <wp:positionV relativeFrom="paragraph">
-                  <wp:posOffset>137160</wp:posOffset>
-                </wp:positionV>
-                <wp:extent cx="876300" cy="590550"/>
-                <wp:effectExtent l="0" t="38100" r="57150" b="19050"/>
-                <wp:wrapNone/>
-                <wp:docPr id="18" name="Straight Arrow Connector 18"/>
-                <wp:cNvGraphicFramePr/>
-                <a:graphic xmlns:a="http://schemas.openxmlformats.org/drawingml/2006/main">
-                  <a:graphicData uri="http://schemas.microsoft.com/office/word/2010/wordprocessingShape">
-                    <wps:wsp>
-                      <wps:cNvCnPr/>
-                      <wps:spPr>
-                        <a:xfrm flipV="1">
-                          <a:off x="0" y="0"/>
-                          <a:ext cx="876300" cy="590550"/>
-                        </a:xfrm>
-                        <a:prstGeom prst="straightConnector1">
-                          <a:avLst/>
-                        </a:prstGeom>
-                        <a:ln>
-                          <a:tailEnd type="triangle"/>
-                        </a:ln>
-                      </wps:spPr>
-                      <wps:style>
-                        <a:lnRef idx="1">
-                          <a:schemeClr val="accent1"/>
-                        </a:lnRef>
-                        <a:fillRef idx="0">
-                          <a:schemeClr val="accent1"/>
-                        </a:fillRef>
-                        <a:effectRef idx="0">
-                          <a:schemeClr val="accent1"/>
-                        </a:effectRef>
-                        <a:fontRef idx="minor">
-                          <a:schemeClr val="tx1"/>
-                        </a:fontRef>
-                      </wps:style>
-                      <wps:bodyPr/>
-                    </wps:wsp>
-                  </a:graphicData>
-                </a:graphic>
-                <wp14:sizeRelH relativeFrom="margin">
-                  <wp14:pctWidth>0</wp14:pctWidth>
-                </wp14:sizeRelH>
-                <wp14:sizeRelV relativeFrom="margin">
-                  <wp14:pctHeight>0</wp14:pctHeight>
-                </wp14:sizeRelV>
-              </wp:anchor>
-            </w:drawing>
-          </mc:Choice>
-          <mc:Fallback>
-            <w:pict>
-              <v:shape w14:anchorId="2BF0C45D" id="Straight Arrow Connector 18" o:spid="_x0000_s1026" type="#_x0000_t32" style="position:absolute;margin-left:129pt;margin-top:10.8pt;width:69pt;height:46.5pt;flip:y;z-index:251688960;visibility:visible;mso-wrap-style:square;mso-width-percent:0;mso-height-percent:0;mso-wrap-distance-left:9pt;mso-wrap-distance-top:0;mso-wrap-distance-right:9pt;mso-wrap-distance-bottom:0;mso-position-horizontal:absolute;mso-position-horizontal-relative:text;mso-position-vertical:absolute;mso-position-vertical-relative:text;mso-width-percent:0;mso-height-percent:0;mso-width-relative:margin;mso-height-relative:margin" o:gfxdata="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" strokecolor="#4472c4 [3204]" strokeweight=".5pt">
-                <v:stroke endarrow="block" joinstyle="miter"/>
-              </v:shape>
-            </w:pict>
-          </mc:Fallback>
-        </mc:AlternateContent>
-      </w:r>
-      <w:r>
-        <w:rPr>
-          <w:rFonts w:ascii="Abadi" w:hAnsi="Abadi"/>
-          <w:noProof/>
-          <w:sz w:val="24"/>
-          <w:szCs w:val="24"/>
-        </w:rPr>
-        <mc:AlternateContent>
-          <mc:Choice Requires="wps">
-            <w:drawing>
-              <wp:anchor distT="0" distB="0" distL="114300" distR="114300" simplePos="0" relativeHeight="251661312" behindDoc="0" locked="0" layoutInCell="1" allowOverlap="1" wp14:anchorId="5646A4EA" wp14:editId="131F299A">
-                <wp:simplePos x="0" y="0"/>
-                <wp:positionH relativeFrom="column">
-                  <wp:posOffset>2529840</wp:posOffset>
-                </wp:positionH>
-                <wp:positionV relativeFrom="paragraph">
-                  <wp:posOffset>7620</wp:posOffset>
-                </wp:positionV>
-                <wp:extent cx="1303020" cy="259080"/>
-                <wp:effectExtent l="0" t="0" r="11430" b="26670"/>
-                <wp:wrapNone/>
-                <wp:docPr id="2" name="Rectangle: Rounded Corners 2"/>
-                <wp:cNvGraphicFramePr/>
-                <a:graphic xmlns:a="http://schemas.openxmlformats.org/drawingml/2006/main">
-                  <a:graphicData uri="http://schemas.microsoft.com/office/word/2010/wordprocessingShape">
-                    <wps:wsp>
-                      <wps:cNvSpPr/>
-                      <wps:spPr>
-                        <a:xfrm>
-                          <a:off x="0" y="0"/>
-                          <a:ext cx="1303020" cy="259080"/>
-                        </a:xfrm>
-                        <a:prstGeom prst="roundRect">
-                          <a:avLst/>
-                        </a:prstGeom>
-                      </wps:spPr>
-                      <wps:style>
-                        <a:lnRef idx="2">
-                          <a:schemeClr val="accent1">
-                            <a:shade val="50000"/>
-                          </a:schemeClr>
-                        </a:lnRef>
-                        <a:fillRef idx="1">
-                          <a:schemeClr val="accent1"/>
-                        </a:fillRef>
-                        <a:effectRef idx="0">
-                          <a:schemeClr val="accent1"/>
-                        </a:effectRef>
-                        <a:fontRef idx="minor">
-                          <a:schemeClr val="lt1"/>
-                        </a:fontRef>
-                      </wps:style>
-                      <wps:txbx>
-                        <w:txbxContent>
-                          <w:p>
-                            <w:pPr>
-                              <w:jc w:val="center"/>
-                              <w:rPr>
-                                <w:sz w:val="16"/>
-                                <w:szCs w:val="16"/>
-                              </w:rPr>
-                            </w:pPr>
-                            <w:proofErr w:type="spellStart"/>
-                            <w:r>
-                              <w:rPr>
-                                <w:sz w:val="16"/>
-                                <w:szCs w:val="16"/>
-                              </w:rPr>
-                              <w:t>CMSProMicroService</w:t>
-                            </w:r>
-                            <w:proofErr w:type="spellEnd"/>
-                          </w:p>
-                        </w:txbxContent>
-                      </wps:txbx>
-                      <wps:bodyPr rot="0" spcFirstLastPara="0" vertOverflow="overflow" horzOverflow="overflow" vert="horz" wrap="square" lIns="91440" tIns="45720" rIns="91440" bIns="45720" numCol="1" spcCol="0" rtlCol="0" fromWordArt="0" anchor="ctr" anchorCtr="0" forceAA="0" compatLnSpc="1">
-                        <a:prstTxWarp prst="textNoShape">
-                          <a:avLst/>
-                        </a:prstTxWarp>
-                        <a:noAutofit/>
-                      </wps:bodyPr>
-                    </wps:wsp>
-                  </a:graphicData>
-                </a:graphic>
-                <wp14:sizeRelH relativeFrom="margin">
-                  <wp14:pctWidth>0</wp14:pctWidth>
-                </wp14:sizeRelH>
-                <wp14:sizeRelV relativeFrom="margin">
-                  <wp14:pctHeight>0</wp14:pctHeight>
-                </wp14:sizeRelV>
-              </wp:anchor>
-            </w:drawing>
-          </mc:Choice>
-          <mc:Fallback>
-            <w:pict>
-              <v:roundrect w14:anchorId="5646A4EA" id="Rectangle: Rounded Corners 2" o:spid="_x0000_s1026" style="position:absolute;left:0;text-align:left;margin-left:199.2pt;margin-top:.6pt;width:102.6pt;height:20.4pt;z-index:251661312;visibility:visible;mso-wrap-style:square;mso-width-percent:0;mso-height-percent:0;mso-wrap-distance-left:9pt;mso-wrap-distance-top:0;mso-wrap-distance-right:9pt;mso-wrap-distance-bottom:0;mso-position-horizontal:absolute;mso-position-horizontal-relative:text;mso-position-vertical:absolute;mso-position-vertical-relative:text;mso-width-percent:0;mso-height-percent:0;mso-width-relative:margin;mso-height-relative:margin;v-text-anchor:middle" arcsize="10923f" o:gfxdata="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" fillcolor="#4472c4 [3204]" strokecolor="#1f3763 [1604]" strokeweight="1pt">
-                <v:stroke joinstyle="miter"/>
-                <v:textbox>
-                  <w:txbxContent>
-                    <w:p>
-                      <w:pPr>
-                        <w:jc w:val="center"/>
-                        <w:rPr>
-                          <w:sz w:val="16"/>
-                          <w:szCs w:val="16"/>
-                        </w:rPr>
-                      </w:pPr>
-                      <w:proofErr w:type="spellStart"/>
-                      <w:r>
-                        <w:rPr>
-                          <w:sz w:val="16"/>
-                          <w:szCs w:val="16"/>
-                        </w:rPr>
-                        <w:t>CMSProMicroService</w:t>
-                      </w:r>
-                      <w:proofErr w:type="spellEnd"/>
-                    </w:p>
-                  </w:txbxContent>
-                </v:textbox>
-              </v:roundrect>
-            </w:pict>
-          </mc:Fallback>
-        </mc:AlternateContent>
-      </w:r>
-    </w:p>
-    <w:p>
-      <w:pPr>
-        <w:pStyle w:val="ListParagraph"/>
-        <w:ind w:left="1440"/>
-        <w:rPr>
-          <w:rFonts w:ascii="Abadi" w:hAnsi="Abadi"/>
-          <w:sz w:val="24"/>
-          <w:szCs w:val="24"/>
-        </w:rPr>
-      </w:pPr>
-      <w:r>
-        <w:rPr>
-          <w:rFonts w:ascii="Abadi" w:hAnsi="Abadi"/>
-          <w:noProof/>
-          <w:sz w:val="24"/>
-          <w:szCs w:val="24"/>
-        </w:rPr>
-        <mc:AlternateContent>
-          <mc:Choice Requires="wps">
-            <w:drawing>
-              <wp:anchor distT="0" distB="0" distL="114300" distR="114300" simplePos="0" relativeHeight="251704320" behindDoc="0" locked="0" layoutInCell="1" allowOverlap="1" wp14:anchorId="5A97F26F" wp14:editId="5C76B9DE">
-                <wp:simplePos x="0" y="0"/>
-                <wp:positionH relativeFrom="column">
-                  <wp:posOffset>3939540</wp:posOffset>
-                </wp:positionH>
-                <wp:positionV relativeFrom="paragraph">
-                  <wp:posOffset>5080</wp:posOffset>
-                </wp:positionV>
-                <wp:extent cx="1303020" cy="464820"/>
-                <wp:effectExtent l="0" t="0" r="68580" b="68580"/>
-                <wp:wrapNone/>
-                <wp:docPr id="28" name="Straight Arrow Connector 28"/>
-                <wp:cNvGraphicFramePr/>
-                <a:graphic xmlns:a="http://schemas.openxmlformats.org/drawingml/2006/main">
-                  <a:graphicData uri="http://schemas.microsoft.com/office/word/2010/wordprocessingShape">
-                    <wps:wsp>
-                      <wps:cNvCnPr/>
-                      <wps:spPr>
-                        <a:xfrm>
-                          <a:off x="0" y="0"/>
-                          <a:ext cx="1303020" cy="464820"/>
-                        </a:xfrm>
-                        <a:prstGeom prst="straightConnector1">
-                          <a:avLst/>
-                        </a:prstGeom>
-                        <a:ln>
-                          <a:tailEnd type="triangle"/>
-                        </a:ln>
-                      </wps:spPr>
-                      <wps:style>
-                        <a:lnRef idx="1">
-                          <a:schemeClr val="accent1"/>
-                        </a:lnRef>
-                        <a:fillRef idx="0">
-                          <a:schemeClr val="accent1"/>
-                        </a:fillRef>
-                        <a:effectRef idx="0">
-                          <a:schemeClr val="accent1"/>
-                        </a:effectRef>
-                        <a:fontRef idx="minor">
-                          <a:schemeClr val="tx1"/>
-                        </a:fontRef>
-                      </wps:style>
-                      <wps:bodyPr/>
-                    </wps:wsp>
-                  </a:graphicData>
-                </a:graphic>
-              </wp:anchor>
-            </w:drawing>
-          </mc:Choice>
-          <mc:Fallback>
-            <w:pict>
-              <v:shape w14:anchorId="16EA95DD" id="Straight Arrow Connector 28" o:spid="_x0000_s1026" type="#_x0000_t32" style="position:absolute;margin-left:310.2pt;margin-top:.4pt;width:102.6pt;height:36.6pt;z-index:251704320;visibility:visible;mso-wrap-style:square;mso-wrap-distance-left:9pt;mso-wrap-distance-top:0;mso-wrap-distance-right:9pt;mso-wrap-distance-bottom:0;mso-position-horizontal:absolute;mso-position-horizontal-relative:text;mso-position-vertical:absolute;mso-position-vertical-relative:text" o:gfxdata="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" strokecolor="#4472c4 [3204]" strokeweight=".5pt">
-                <v:stroke endarrow="block" joinstyle="miter"/>
-              </v:shape>
-            </w:pict>
-          </mc:Fallback>
-        </mc:AlternateContent>
-      </w:r>
-      <w:r>
-        <w:rPr>
-          <w:rFonts w:ascii="Abadi" w:hAnsi="Abadi"/>
-          <w:noProof/>
-          <w:sz w:val="24"/>
-          <w:szCs w:val="24"/>
-        </w:rPr>
-        <mc:AlternateContent>
-          <mc:Choice Requires="wps">
-            <w:drawing>
-              <wp:anchor distT="0" distB="0" distL="114300" distR="114300" simplePos="0" relativeHeight="251693056" behindDoc="0" locked="0" layoutInCell="1" allowOverlap="1" wp14:anchorId="7D93D2A7" wp14:editId="15E9864F">
-                <wp:simplePos x="0" y="0"/>
-                <wp:positionH relativeFrom="column">
-                  <wp:posOffset>2758440</wp:posOffset>
-                </wp:positionH>
-                <wp:positionV relativeFrom="paragraph">
-                  <wp:posOffset>134620</wp:posOffset>
-                </wp:positionV>
-                <wp:extent cx="739140" cy="579120"/>
-                <wp:effectExtent l="0" t="0" r="22860" b="30480"/>
-                <wp:wrapNone/>
-                <wp:docPr id="22" name="Flowchart: Off-page Connector 22"/>
-                <wp:cNvGraphicFramePr/>
-                <a:graphic xmlns:a="http://schemas.openxmlformats.org/drawingml/2006/main">
-                  <a:graphicData uri="http://schemas.microsoft.com/office/word/2010/wordprocessingShape">
-                    <wps:wsp>
-                      <wps:cNvSpPr/>
-                      <wps:spPr>
-                        <a:xfrm>
-                          <a:off x="0" y="0"/>
-                          <a:ext cx="739140" cy="579120"/>
-                        </a:xfrm>
-                        <a:prstGeom prst="flowChartOffpageConnector">
-                          <a:avLst/>
-                        </a:prstGeom>
-                      </wps:spPr>
-                      <wps:style>
-                        <a:lnRef idx="2">
-                          <a:schemeClr val="accent1">
-                            <a:shade val="50000"/>
-                          </a:schemeClr>
-                        </a:lnRef>
-                        <a:fillRef idx="1">
-                          <a:schemeClr val="accent1"/>
-                        </a:fillRef>
-                        <a:effectRef idx="0">
-                          <a:schemeClr val="accent1"/>
-                        </a:effectRef>
-                        <a:fontRef idx="minor">
-                          <a:schemeClr val="lt1"/>
-                        </a:fontRef>
-                      </wps:style>
-                      <wps:txbx>
-                        <w:txbxContent>
-                          <w:p>
-                            <w:pPr>
-                              <w:jc w:val="center"/>
-                            </w:pPr>
-                            <w:r>
-                              <w:t>Queue</w:t>
-                            </w:r>
-                          </w:p>
-                        </w:txbxContent>
-                      </wps:txbx>
-                      <wps:bodyPr rot="0" spcFirstLastPara="0" vertOverflow="overflow" horzOverflow="overflow" vert="horz" wrap="square" lIns="91440" tIns="45720" rIns="91440" bIns="45720" numCol="1" spcCol="0" rtlCol="0" fromWordArt="0" anchor="ctr" anchorCtr="0" forceAA="0" compatLnSpc="1">
-                        <a:prstTxWarp prst="textNoShape">
-                          <a:avLst/>
-                        </a:prstTxWarp>
-                        <a:noAutofit/>
-                      </wps:bodyPr>
-                    </wps:wsp>
-                  </a:graphicData>
-                </a:graphic>
-              </wp:anchor>
-            </w:drawing>
-          </mc:Choice>
-          <mc:Fallback>
-            <w:pict>
-              <v:shapetype w14:anchorId="7D93D2A7" id="_x0000_t177" coordsize="21600,21600" o:spt="177" path="m,l21600,r,17255l10800,21600,,17255xe">
-                <v:stroke joinstyle="miter"/>
-                <v:path gradientshapeok="t" o:connecttype="rect" textboxrect="0,0,21600,17255"/>
-              </v:shapetype>
-              <v:shape id="Flowchart: Off-page Connector 22" o:spid="_x0000_s1027" type="#_x0000_t177" style="position:absolute;left:0;text-align:left;margin-left:217.2pt;margin-top:10.6pt;width:58.2pt;height:45.6pt;z-index:251693056;visibility:visible;mso-wrap-style:square;mso-wrap-distance-left:9pt;mso-wrap-distance-top:0;mso-wrap-distance-right:9pt;mso-wrap-distance-bottom:0;mso-position-horizontal:absolute;mso-position-horizontal-relative:text;mso-position-vertical:absolute;mso-position-vertical-relative:text;v-text-anchor:middle" o:gfxdata="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" fillcolor="#4472c4 [3204]" strokecolor="#1f3763 [1604]" strokeweight="1pt">
-                <v:textbox>
-                  <w:txbxContent>
-                    <w:p>
-                      <w:pPr>
-                        <w:jc w:val="center"/>
-                      </w:pPr>
-                      <w:r>
-                        <w:t>Queue</w:t>
-                      </w:r>
-                    </w:p>
-                  </w:txbxContent>
-                </v:textbox>
-              </v:shape>
-            </w:pict>
-          </mc:Fallback>
-        </mc:AlternateContent>
-      </w:r>
-    </w:p>
-    <w:p>
-      <w:pPr>
-        <w:pStyle w:val="ListParagraph"/>
-        <w:ind w:left="1440"/>
-        <w:rPr>
-          <w:rFonts w:ascii="Abadi" w:hAnsi="Abadi"/>
-          <w:sz w:val="24"/>
-          <w:szCs w:val="24"/>
-        </w:rPr>
-      </w:pPr>
-    </w:p>
-    <w:p>
-      <w:pPr>
-        <w:pStyle w:val="ListParagraph"/>
-        <w:ind w:left="1440"/>
-        <w:rPr>
-          <w:rFonts w:ascii="Abadi" w:hAnsi="Abadi"/>
-          <w:sz w:val="24"/>
-          <w:szCs w:val="24"/>
-        </w:rPr>
-      </w:pPr>
-      <w:r>
-        <w:rPr>
-          <w:rFonts w:ascii="Abadi" w:hAnsi="Abadi"/>
-          <w:noProof/>
-          <w:sz w:val="24"/>
-          <w:szCs w:val="24"/>
-        </w:rPr>
-        <mc:AlternateContent>
-          <mc:Choice Requires="wps">
-            <w:drawing>
-              <wp:anchor distT="0" distB="0" distL="114300" distR="114300" simplePos="0" relativeHeight="251709440" behindDoc="0" locked="0" layoutInCell="1" allowOverlap="1" wp14:anchorId="1C7E4934" wp14:editId="25D5D339">
-                <wp:simplePos x="0" y="0"/>
-                <wp:positionH relativeFrom="column">
-                  <wp:posOffset>4678680</wp:posOffset>
-                </wp:positionH>
-                <wp:positionV relativeFrom="paragraph">
-                  <wp:posOffset>714375</wp:posOffset>
-                </wp:positionV>
-                <wp:extent cx="586740" cy="411480"/>
-                <wp:effectExtent l="0" t="38100" r="60960" b="26670"/>
-                <wp:wrapNone/>
-                <wp:docPr id="33" name="Straight Arrow Connector 33"/>
-                <wp:cNvGraphicFramePr/>
-                <a:graphic xmlns:a="http://schemas.openxmlformats.org/drawingml/2006/main">
-                  <a:graphicData uri="http://schemas.microsoft.com/office/word/2010/wordprocessingShape">
-                    <wps:wsp>
-                      <wps:cNvCnPr/>
-                      <wps:spPr>
-                        <a:xfrm flipV="1">
-                          <a:off x="0" y="0"/>
-                          <a:ext cx="586740" cy="411480"/>
-                        </a:xfrm>
-                        <a:prstGeom prst="straightConnector1">
-                          <a:avLst/>
-                        </a:prstGeom>
-                        <a:ln>
-                          <a:tailEnd type="triangle"/>
-                        </a:ln>
-                      </wps:spPr>
-                      <wps:style>
-                        <a:lnRef idx="1">
-                          <a:schemeClr val="accent1"/>
-                        </a:lnRef>
-                        <a:fillRef idx="0">
-                          <a:schemeClr val="accent1"/>
-                        </a:fillRef>
-                        <a:effectRef idx="0">
-                          <a:schemeClr val="accent1"/>
-                        </a:effectRef>
-                        <a:fontRef idx="minor">
-                          <a:schemeClr val="tx1"/>
-                        </a:fontRef>
-                      </wps:style>
-                      <wps:bodyPr/>
-                    </wps:wsp>
-                  </a:graphicData>
-                </a:graphic>
-              </wp:anchor>
-            </w:drawing>
-          </mc:Choice>
-          <mc:Fallback>
-            <w:pict>
-              <v:shape w14:anchorId="0B3B8375" id="Straight Arrow Connector 33" o:spid="_x0000_s1026" type="#_x0000_t32" style="position:absolute;margin-left:368.4pt;margin-top:56.25pt;width:46.2pt;height:32.4pt;flip:y;z-index:251709440;visibility:visible;mso-wrap-style:square;mso-wrap-distance-left:9pt;mso-wrap-distance-top:0;mso-wrap-distance-right:9pt;mso-wrap-distance-bottom:0;mso-position-horizontal:absolute;mso-position-horizontal-relative:text;mso-position-vertical:absolute;mso-position-vertical-relative:text" o:gfxdata="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" strokecolor="#4472c4 [3204]" strokeweight=".5pt">
-                <v:stroke endarrow="block" joinstyle="miter"/>
-              </v:shape>
-            </w:pict>
-          </mc:Fallback>
-        </mc:AlternateContent>
-      </w:r>
-      <w:r>
-        <w:rPr>
-          <w:rFonts w:ascii="Abadi" w:hAnsi="Abadi"/>
-          <w:noProof/>
-          <w:sz w:val="24"/>
-          <w:szCs w:val="24"/>
-        </w:rPr>
-        <mc:AlternateContent>
-          <mc:Choice Requires="wps">
-            <w:drawing>
-              <wp:anchor distT="0" distB="0" distL="114300" distR="114300" simplePos="0" relativeHeight="251708416" behindDoc="0" locked="0" layoutInCell="1" allowOverlap="1" wp14:anchorId="1984BF88" wp14:editId="36222652">
-                <wp:simplePos x="0" y="0"/>
-                <wp:positionH relativeFrom="margin">
-                  <wp:posOffset>4572000</wp:posOffset>
-                </wp:positionH>
-                <wp:positionV relativeFrom="paragraph">
-                  <wp:posOffset>485775</wp:posOffset>
-                </wp:positionV>
-                <wp:extent cx="426720" cy="152400"/>
-                <wp:effectExtent l="0" t="38100" r="49530" b="19050"/>
-                <wp:wrapNone/>
-                <wp:docPr id="31" name="Straight Arrow Connector 31"/>
-                <wp:cNvGraphicFramePr/>
-                <a:graphic xmlns:a="http://schemas.openxmlformats.org/drawingml/2006/main">
-                  <a:graphicData uri="http://schemas.microsoft.com/office/word/2010/wordprocessingShape">
-                    <wps:wsp>
-                      <wps:cNvCnPr/>
-                      <wps:spPr>
-                        <a:xfrm flipV="1">
-                          <a:off x="0" y="0"/>
-                          <a:ext cx="426720" cy="152400"/>
-                        </a:xfrm>
-                        <a:prstGeom prst="straightConnector1">
-                          <a:avLst/>
-                        </a:prstGeom>
-                        <a:ln>
-                          <a:tailEnd type="triangle"/>
-                        </a:ln>
-                      </wps:spPr>
-                      <wps:style>
-                        <a:lnRef idx="1">
-                          <a:schemeClr val="accent1"/>
-                        </a:lnRef>
-                        <a:fillRef idx="0">
-                          <a:schemeClr val="accent1"/>
-                        </a:fillRef>
-                        <a:effectRef idx="0">
-                          <a:schemeClr val="accent1"/>
-                        </a:effectRef>
-                        <a:fontRef idx="minor">
-                          <a:schemeClr val="tx1"/>
-                        </a:fontRef>
-                      </wps:style>
-                      <wps:bodyPr/>
-                    </wps:wsp>
-                  </a:graphicData>
-                </a:graphic>
-                <wp14:sizeRelH relativeFrom="margin">
-                  <wp14:pctWidth>0</wp14:pctWidth>
-                </wp14:sizeRelH>
-                <wp14:sizeRelV relativeFrom="margin">
-                  <wp14:pctHeight>0</wp14:pctHeight>
-                </wp14:sizeRelV>
-              </wp:anchor>
-            </w:drawing>
-          </mc:Choice>
-          <mc:Fallback>
-            <w:pict>
-              <v:shape w14:anchorId="2DD458DD" id="Straight Arrow Connector 31" o:spid="_x0000_s1026" type="#_x0000_t32" style="position:absolute;margin-left:5in;margin-top:38.25pt;width:33.6pt;height:12pt;flip:y;z-index:251708416;visibility:visible;mso-wrap-style:square;mso-width-percent:0;mso-height-percent:0;mso-wrap-distance-left:9pt;mso-wrap-distance-top:0;mso-wrap-distance-right:9pt;mso-wrap-distance-bottom:0;mso-position-horizontal:absolute;mso-position-horizontal-relative:margin;mso-position-vertical:absolute;mso-position-vertical-relative:text;mso-width-percent:0;mso-height-percent:0;mso-width-relative:margin;mso-height-relative:margin" o:gfxdata="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" strokecolor="#4472c4 [3204]" strokeweight=".5pt">
-                <v:stroke endarrow="block" joinstyle="miter"/>
-                <w10:wrap anchorx="margin"/>
-              </v:shape>
-            </w:pict>
-          </mc:Fallback>
-        </mc:AlternateContent>
-      </w:r>
-      <w:r>
-        <w:rPr>
-          <w:rFonts w:ascii="Abadi" w:hAnsi="Abadi"/>
-          <w:noProof/>
-          <w:sz w:val="24"/>
-          <w:szCs w:val="24"/>
-        </w:rPr>
-        <mc:AlternateContent>
-          <mc:Choice Requires="wps">
-            <w:drawing>
-              <wp:anchor distT="0" distB="0" distL="114300" distR="114300" simplePos="0" relativeHeight="251706368" behindDoc="0" locked="0" layoutInCell="1" allowOverlap="1" wp14:anchorId="068B43E3" wp14:editId="0DBBBFB9">
-                <wp:simplePos x="0" y="0"/>
-                <wp:positionH relativeFrom="column">
-                  <wp:posOffset>5334000</wp:posOffset>
-                </wp:positionH>
-                <wp:positionV relativeFrom="paragraph">
-                  <wp:posOffset>664845</wp:posOffset>
-                </wp:positionV>
-                <wp:extent cx="388620" cy="1253490"/>
-                <wp:effectExtent l="0" t="38100" r="49530" b="22860"/>
-                <wp:wrapNone/>
-                <wp:docPr id="30" name="Straight Arrow Connector 30"/>
-                <wp:cNvGraphicFramePr/>
-                <a:graphic xmlns:a="http://schemas.openxmlformats.org/drawingml/2006/main">
-                  <a:graphicData uri="http://schemas.microsoft.com/office/word/2010/wordprocessingShape">
-                    <wps:wsp>
-                      <wps:cNvCnPr/>
-                      <wps:spPr>
-                        <a:xfrm flipV="1">
-                          <a:off x="0" y="0"/>
-                          <a:ext cx="388620" cy="1253490"/>
-                        </a:xfrm>
-                        <a:prstGeom prst="straightConnector1">
-                          <a:avLst/>
-                        </a:prstGeom>
-                        <a:ln>
-                          <a:tailEnd type="triangle"/>
-                        </a:ln>
-                      </wps:spPr>
-                      <wps:style>
-                        <a:lnRef idx="1">
-                          <a:schemeClr val="accent1"/>
-                        </a:lnRef>
-                        <a:fillRef idx="0">
-                          <a:schemeClr val="accent1"/>
-                        </a:fillRef>
-                        <a:effectRef idx="0">
-                          <a:schemeClr val="accent1"/>
-                        </a:effectRef>
-                        <a:fontRef idx="minor">
-                          <a:schemeClr val="tx1"/>
-                        </a:fontRef>
-                      </wps:style>
-                      <wps:bodyPr/>
-                    </wps:wsp>
-                  </a:graphicData>
-                </a:graphic>
-                <wp14:sizeRelH relativeFrom="margin">
-                  <wp14:pctWidth>0</wp14:pctWidth>
-                </wp14:sizeRelH>
-                <wp14:sizeRelV relativeFrom="margin">
-                  <wp14:pctHeight>0</wp14:pctHeight>
-                </wp14:sizeRelV>
-              </wp:anchor>
-            </w:drawing>
-          </mc:Choice>
-          <mc:Fallback>
-            <w:pict>
-              <v:shape w14:anchorId="6F4B1784" id="Straight Arrow Connector 30" o:spid="_x0000_s1026" type="#_x0000_t32" style="position:absolute;margin-left:420pt;margin-top:52.35pt;width:30.6pt;height:98.7pt;flip:y;z-index:251706368;visibility:visible;mso-wrap-style:square;mso-width-percent:0;mso-height-percent:0;mso-wrap-distance-left:9pt;mso-wrap-distance-top:0;mso-wrap-distance-right:9pt;mso-wrap-distance-bottom:0;mso-position-horizontal:absolute;mso-position-horizontal-relative:text;mso-position-vertical:absolute;mso-position-vertical-relative:text;mso-width-percent:0;mso-height-percent:0;mso-width-relative:margin;mso-height-relative:margin" o:gfxdata="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" strokecolor="#4472c4 [3204]" strokeweight=".5pt">
-                <v:stroke endarrow="block" joinstyle="miter"/>
-              </v:shape>
-            </w:pict>
-          </mc:Fallback>
-        </mc:AlternateContent>
-      </w:r>
-      <w:r>
-        <w:rPr>
-          <w:rFonts w:ascii="Abadi" w:hAnsi="Abadi"/>
-          <w:noProof/>
-          <w:sz w:val="24"/>
-          <w:szCs w:val="24"/>
-        </w:rPr>
-        <mc:AlternateContent>
-          <mc:Choice Requires="wps">
-            <w:drawing>
-              <wp:anchor distT="0" distB="0" distL="114300" distR="114300" simplePos="0" relativeHeight="251695104" behindDoc="0" locked="0" layoutInCell="1" allowOverlap="1" wp14:anchorId="0BC572D2" wp14:editId="26002949">
-                <wp:simplePos x="0" y="0"/>
-                <wp:positionH relativeFrom="margin">
-                  <wp:align>right</wp:align>
-                </wp:positionH>
-                <wp:positionV relativeFrom="paragraph">
-                  <wp:posOffset>2011045</wp:posOffset>
-                </wp:positionV>
-                <wp:extent cx="1981200" cy="381000"/>
-                <wp:effectExtent l="0" t="0" r="19050" b="19050"/>
-                <wp:wrapNone/>
-                <wp:docPr id="23" name="Rectangle: Rounded Corners 23"/>
-                <wp:cNvGraphicFramePr/>
-                <a:graphic xmlns:a="http://schemas.openxmlformats.org/drawingml/2006/main">
-                  <a:graphicData uri="http://schemas.microsoft.com/office/word/2010/wordprocessingShape">
-                    <wps:wsp>
-                      <wps:cNvSpPr/>
-                      <wps:spPr>
-                        <a:xfrm>
-                          <a:off x="0" y="0"/>
-                          <a:ext cx="1981200" cy="381000"/>
-                        </a:xfrm>
-                        <a:prstGeom prst="roundRect">
-                          <a:avLst/>
-                        </a:prstGeom>
-                      </wps:spPr>
-                      <wps:style>
-                        <a:lnRef idx="2">
-                          <a:schemeClr val="accent1">
-                            <a:shade val="50000"/>
-                          </a:schemeClr>
-                        </a:lnRef>
-                        <a:fillRef idx="1">
-                          <a:schemeClr val="accent1"/>
-                        </a:fillRef>
-                        <a:effectRef idx="0">
-                          <a:schemeClr val="accent1"/>
-                        </a:effectRef>
-                        <a:fontRef idx="minor">
-                          <a:schemeClr val="lt1"/>
-                        </a:fontRef>
-                      </wps:style>
-                      <wps:txbx>
-                        <w:txbxContent>
-                          <w:p>
-                            <w:pPr>
-                              <w:spacing w:after="0"/>
-                              <w:jc w:val="center"/>
-                              <w:rPr>
-                                <w:sz w:val="16"/>
-                                <w:szCs w:val="16"/>
-                              </w:rPr>
-                            </w:pPr>
-                            <w:proofErr w:type="spellStart"/>
-                            <w:r>
-                              <w:rPr>
-                                <w:sz w:val="16"/>
-                                <w:szCs w:val="16"/>
-                              </w:rPr>
-                              <w:t>CMSPro</w:t>
-                            </w:r>
-                            <w:r>
-                              <w:rPr>
-                                <w:sz w:val="16"/>
-                                <w:szCs w:val="16"/>
-                              </w:rPr>
-                              <w:t>Reports</w:t>
-                            </w:r>
-                            <w:r>
-                              <w:rPr>
-                                <w:sz w:val="16"/>
-                                <w:szCs w:val="16"/>
-                              </w:rPr>
-                              <w:t>Gateway</w:t>
-                            </w:r>
-                            <w:proofErr w:type="spellEnd"/>
-                          </w:p>
-                          <w:p>
-                            <w:pPr>
-                              <w:spacing w:after="0"/>
-                              <w:jc w:val="center"/>
-                              <w:rPr>
-                                <w:sz w:val="16"/>
-                                <w:szCs w:val="16"/>
-                              </w:rPr>
-                            </w:pPr>
-                            <w:r>
-                              <w:rPr>
-                                <w:sz w:val="16"/>
-                                <w:szCs w:val="16"/>
-                              </w:rPr>
-                              <w:t>Service</w:t>
-                            </w:r>
-                          </w:p>
-                        </w:txbxContent>
-                      </wps:txbx>
-                      <wps:bodyPr rot="0" spcFirstLastPara="0" vertOverflow="overflow" horzOverflow="overflow" vert="horz" wrap="square" lIns="91440" tIns="45720" rIns="91440" bIns="45720" numCol="1" spcCol="0" rtlCol="0" fromWordArt="0" anchor="ctr" anchorCtr="0" forceAA="0" compatLnSpc="1">
-                        <a:prstTxWarp prst="textNoShape">
-                          <a:avLst/>
-                        </a:prstTxWarp>
-                        <a:noAutofit/>
-                      </wps:bodyPr>
-                    </wps:wsp>
-                  </a:graphicData>
-                </a:graphic>
-                <wp14:sizeRelH relativeFrom="margin">
-                  <wp14:pctWidth>0</wp14:pctWidth>
-                </wp14:sizeRelH>
-                <wp14:sizeRelV relativeFrom="margin">
-                  <wp14:pctHeight>0</wp14:pctHeight>
-                </wp14:sizeRelV>
-              </wp:anchor>
-            </w:drawing>
-          </mc:Choice>
-          <mc:Fallback>
-            <w:pict>
-              <v:roundrect w14:anchorId="0BC572D2" id="Rectangle: Rounded Corners 23" o:spid="_x0000_s1028" style="position:absolute;left:0;text-align:left;margin-left:104.8pt;margin-top:158.35pt;width:156pt;height:30pt;z-index:251695104;visibility:visible;mso-wrap-style:square;mso-width-percent:0;mso-height-percent:0;mso-wrap-distance-left:9pt;mso-wrap-distance-top:0;mso-wrap-distance-right:9pt;mso-wrap-distance-bottom:0;mso-position-horizontal:right;mso-position-horizontal-relative:margin;mso-position-vertical:absolute;mso-position-vertical-relative:text;mso-width-percent:0;mso-height-percent:0;mso-width-relative:margin;mso-height-relative:margin;v-text-anchor:middle" arcsize="10923f" o:gfxdata="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" fillcolor="#4472c4 [3204]" strokecolor="#1f3763 [1604]" strokeweight="1pt">
-                <v:stroke joinstyle="miter"/>
-                <v:textbox>
-                  <w:txbxContent>
-                    <w:p>
-                      <w:pPr>
-                        <w:spacing w:after="0"/>
-                        <w:jc w:val="center"/>
-                        <w:rPr>
-                          <w:sz w:val="16"/>
-                          <w:szCs w:val="16"/>
-                        </w:rPr>
-                      </w:pPr>
-                      <w:proofErr w:type="spellStart"/>
-                      <w:r>
-                        <w:rPr>
-                          <w:sz w:val="16"/>
-                          <w:szCs w:val="16"/>
-                        </w:rPr>
-                        <w:t>CMSPro</w:t>
-                      </w:r>
-                      <w:r>
-                        <w:rPr>
-                          <w:sz w:val="16"/>
-                          <w:szCs w:val="16"/>
-                        </w:rPr>
-                        <w:t>Reports</w:t>
-                      </w:r>
-                      <w:r>
-                        <w:rPr>
-                          <w:sz w:val="16"/>
-                          <w:szCs w:val="16"/>
-                        </w:rPr>
-                        <w:t>Gateway</w:t>
-                      </w:r>
-                      <w:proofErr w:type="spellEnd"/>
-                    </w:p>
-                    <w:p>
-                      <w:pPr>
-                        <w:spacing w:after="0"/>
-                        <w:jc w:val="center"/>
-                        <w:rPr>
-                          <w:sz w:val="16"/>
-                          <w:szCs w:val="16"/>
-                        </w:rPr>
-                      </w:pPr>
-                      <w:r>
-                        <w:rPr>
-                          <w:sz w:val="16"/>
-                          <w:szCs w:val="16"/>
-                        </w:rPr>
-                        <w:t>Service</w:t>
-                      </w:r>
-                    </w:p>
-                  </w:txbxContent>
-                </v:textbox>
-                <w10:wrap anchorx="margin"/>
-              </v:roundrect>
-            </w:pict>
-          </mc:Fallback>
-        </mc:AlternateContent>
-      </w:r>
-      <w:r>
-        <w:rPr>
-          <w:rFonts w:ascii="Abadi" w:hAnsi="Abadi"/>
-          <w:noProof/>
-          <w:sz w:val="24"/>
-          <w:szCs w:val="24"/>
-        </w:rPr>
-        <mc:AlternateContent>
-          <mc:Choice Requires="wps">
-            <w:drawing>
-              <wp:anchor distT="0" distB="0" distL="114300" distR="114300" simplePos="0" relativeHeight="251705344" behindDoc="0" locked="0" layoutInCell="1" allowOverlap="1" wp14:anchorId="71E0F29D" wp14:editId="2151784B">
-                <wp:simplePos x="0" y="0"/>
-                <wp:positionH relativeFrom="column">
-                  <wp:posOffset>6080760</wp:posOffset>
-                </wp:positionH>
-                <wp:positionV relativeFrom="paragraph">
-                  <wp:posOffset>630555</wp:posOffset>
-                </wp:positionV>
-                <wp:extent cx="0" cy="426720"/>
-                <wp:effectExtent l="76200" t="0" r="57150" b="49530"/>
-                <wp:wrapNone/>
-                <wp:docPr id="29" name="Straight Arrow Connector 29"/>
-                <wp:cNvGraphicFramePr/>
-                <a:graphic xmlns:a="http://schemas.openxmlformats.org/drawingml/2006/main">
-                  <a:graphicData uri="http://schemas.microsoft.com/office/word/2010/wordprocessingShape">
-                    <wps:wsp>
-                      <wps:cNvCnPr/>
-                      <wps:spPr>
-                        <a:xfrm>
-                          <a:off x="0" y="0"/>
-                          <a:ext cx="0" cy="426720"/>
-                        </a:xfrm>
-                        <a:prstGeom prst="straightConnector1">
-                          <a:avLst/>
-                        </a:prstGeom>
-                        <a:ln>
-                          <a:tailEnd type="triangle"/>
-                        </a:ln>
-                      </wps:spPr>
-                      <wps:style>
-                        <a:lnRef idx="1">
-                          <a:schemeClr val="accent1"/>
-                        </a:lnRef>
-                        <a:fillRef idx="0">
-                          <a:schemeClr val="accent1"/>
-                        </a:fillRef>
-                        <a:effectRef idx="0">
-                          <a:schemeClr val="accent1"/>
-                        </a:effectRef>
-                        <a:fontRef idx="minor">
-                          <a:schemeClr val="tx1"/>
-                        </a:fontRef>
-                      </wps:style>
-                      <wps:bodyPr/>
-                    </wps:wsp>
-                  </a:graphicData>
-                </a:graphic>
-              </wp:anchor>
-            </w:drawing>
-          </mc:Choice>
-          <mc:Fallback>
-            <w:pict>
-              <v:shape w14:anchorId="2B44AA37" id="Straight Arrow Connector 29" o:spid="_x0000_s1026" type="#_x0000_t32" style="position:absolute;margin-left:478.8pt;margin-top:49.65pt;width:0;height:33.6pt;z-index:251705344;visibility:visible;mso-wrap-style:square;mso-wrap-distance-left:9pt;mso-wrap-distance-top:0;mso-wrap-distance-right:9pt;mso-wrap-distance-bottom:0;mso-position-horizontal:absolute;mso-position-horizontal-relative:text;mso-position-vertical:absolute;mso-position-vertical-relative:text" o:gfxdata="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" strokecolor="#4472c4 [3204]" strokeweight=".5pt">
-                <v:stroke endarrow="block" joinstyle="miter"/>
-              </v:shape>
-            </w:pict>
-          </mc:Fallback>
-        </mc:AlternateContent>
-      </w:r>
-      <w:r>
-        <w:rPr>
-          <w:rFonts w:ascii="Abadi" w:hAnsi="Abadi"/>
-          <w:noProof/>
-          <w:sz w:val="24"/>
-          <w:szCs w:val="24"/>
-        </w:rPr>
-        <mc:AlternateContent>
-          <mc:Choice Requires="wps">
-            <w:drawing>
-              <wp:anchor distT="0" distB="0" distL="114300" distR="114300" simplePos="0" relativeHeight="251701248" behindDoc="0" locked="0" layoutInCell="1" allowOverlap="1" wp14:anchorId="7BD52399" wp14:editId="4DDCBAE7">
-                <wp:simplePos x="0" y="0"/>
-                <wp:positionH relativeFrom="rightMargin">
-                  <wp:align>left</wp:align>
-                </wp:positionH>
-                <wp:positionV relativeFrom="paragraph">
-                  <wp:posOffset>1134745</wp:posOffset>
-                </wp:positionV>
-                <wp:extent cx="312420" cy="213360"/>
-                <wp:effectExtent l="0" t="0" r="11430" b="15240"/>
-                <wp:wrapNone/>
-                <wp:docPr id="26" name="Flowchart: Magnetic Disk 26"/>
-                <wp:cNvGraphicFramePr/>
-                <a:graphic xmlns:a="http://schemas.openxmlformats.org/drawingml/2006/main">
-                  <a:graphicData uri="http://schemas.microsoft.com/office/word/2010/wordprocessingShape">
-                    <wps:wsp>
-                      <wps:cNvSpPr/>
-                      <wps:spPr>
-                        <a:xfrm>
-                          <a:off x="0" y="0"/>
-                          <a:ext cx="312420" cy="213360"/>
-                        </a:xfrm>
-                        <a:prstGeom prst="flowChartMagneticDisk">
-                          <a:avLst/>
-                        </a:prstGeom>
-                      </wps:spPr>
-                      <wps:style>
-                        <a:lnRef idx="2">
-                          <a:schemeClr val="accent1">
-                            <a:shade val="50000"/>
-                          </a:schemeClr>
-                        </a:lnRef>
-                        <a:fillRef idx="1">
-                          <a:schemeClr val="accent1"/>
-                        </a:fillRef>
-                        <a:effectRef idx="0">
-                          <a:schemeClr val="accent1"/>
-                        </a:effectRef>
-                        <a:fontRef idx="minor">
-                          <a:schemeClr val="lt1"/>
-                        </a:fontRef>
-                      </wps:style>
-                      <wps:bodyPr rot="0" spcFirstLastPara="0" vertOverflow="overflow" horzOverflow="overflow" vert="horz" wrap="square" lIns="91440" tIns="45720" rIns="91440" bIns="45720" numCol="1" spcCol="0" rtlCol="0" fromWordArt="0" anchor="ctr" anchorCtr="0" forceAA="0" compatLnSpc="1">
-                        <a:prstTxWarp prst="textNoShape">
-                          <a:avLst/>
-                        </a:prstTxWarp>
-                        <a:noAutofit/>
-                      </wps:bodyPr>
-                    </wps:wsp>
-                  </a:graphicData>
-                </a:graphic>
-                <wp14:sizeRelV relativeFrom="margin">
-                  <wp14:pctHeight>0</wp14:pctHeight>
-                </wp14:sizeRelV>
-              </wp:anchor>
-            </w:drawing>
-          </mc:Choice>
-          <mc:Fallback>
-            <w:pict>
-              <v:shape w14:anchorId="48FC2B74" id="Flowchart: Magnetic Disk 26" o:spid="_x0000_s1026" type="#_x0000_t132" style="position:absolute;margin-left:0;margin-top:89.35pt;width:24.6pt;height:16.8pt;z-index:251701248;visibility:visible;mso-wrap-style:square;mso-height-percent:0;mso-wrap-distance-left:9pt;mso-wrap-distance-top:0;mso-wrap-distance-right:9pt;mso-wrap-distance-bottom:0;mso-position-horizontal:left;mso-position-horizontal-relative:right-margin-area;mso-position-vertical:absolute;mso-position-vertical-relative:text;mso-height-percent:0;mso-height-relative:margin;v-text-anchor:middle" o:gfxdata="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" fillcolor="#4472c4 [3204]" strokecolor="#1f3763 [1604]" strokeweight="1pt">
-                <v:stroke joinstyle="miter"/>
-                <w10:wrap anchorx="margin"/>
-              </v:shape>
-            </w:pict>
-          </mc:Fallback>
-        </mc:AlternateContent>
-      </w:r>
-      <w:r>
-        <w:rPr>
-          <w:rFonts w:ascii="Abadi" w:hAnsi="Abadi"/>
-          <w:noProof/>
-          <w:sz w:val="24"/>
-          <w:szCs w:val="24"/>
-        </w:rPr>
-        <mc:AlternateContent>
-          <mc:Choice Requires="wps">
-            <w:drawing>
-              <wp:anchor distT="0" distB="0" distL="114300" distR="114300" simplePos="0" relativeHeight="251699200" behindDoc="0" locked="0" layoutInCell="1" allowOverlap="1" wp14:anchorId="193A5376" wp14:editId="738CDFCA">
-                <wp:simplePos x="0" y="0"/>
-                <wp:positionH relativeFrom="column">
-                  <wp:posOffset>5257800</wp:posOffset>
-                </wp:positionH>
-                <wp:positionV relativeFrom="paragraph">
-                  <wp:posOffset>180975</wp:posOffset>
-                </wp:positionV>
-                <wp:extent cx="1356360" cy="396240"/>
-                <wp:effectExtent l="0" t="0" r="15240" b="22860"/>
-                <wp:wrapNone/>
-                <wp:docPr id="25" name="Rectangle: Rounded Corners 25"/>
-                <wp:cNvGraphicFramePr/>
-                <a:graphic xmlns:a="http://schemas.openxmlformats.org/drawingml/2006/main">
-                  <a:graphicData uri="http://schemas.microsoft.com/office/word/2010/wordprocessingShape">
-                    <wps:wsp>
-                      <wps:cNvSpPr/>
-                      <wps:spPr>
-                        <a:xfrm>
-                          <a:off x="0" y="0"/>
-                          <a:ext cx="1356360" cy="396240"/>
-                        </a:xfrm>
-                        <a:prstGeom prst="roundRect">
-                          <a:avLst>
-                            <a:gd name="adj" fmla="val 50000"/>
-                          </a:avLst>
-                        </a:prstGeom>
-                      </wps:spPr>
-                      <wps:style>
-                        <a:lnRef idx="2">
-                          <a:schemeClr val="accent1">
-                            <a:shade val="50000"/>
-                          </a:schemeClr>
-                        </a:lnRef>
-                        <a:fillRef idx="1">
-                          <a:schemeClr val="accent1"/>
-                        </a:fillRef>
-                        <a:effectRef idx="0">
-                          <a:schemeClr val="accent1"/>
-                        </a:effectRef>
-                        <a:fontRef idx="minor">
-                          <a:schemeClr val="lt1"/>
-                        </a:fontRef>
-                      </wps:style>
-                      <wps:txbx>
-                        <w:txbxContent>
-                          <w:p>
-                            <w:pPr>
-                              <w:jc w:val="center"/>
-                              <w:rPr>
-                                <w:sz w:val="16"/>
-                                <w:szCs w:val="16"/>
-                              </w:rPr>
-                            </w:pPr>
-                            <w:proofErr w:type="spellStart"/>
-                            <w:r>
-                              <w:rPr>
-                                <w:sz w:val="16"/>
-                                <w:szCs w:val="16"/>
-                              </w:rPr>
-                              <w:t>CMSPro</w:t>
-                            </w:r>
-                            <w:r>
-                              <w:rPr>
-                                <w:sz w:val="16"/>
-                                <w:szCs w:val="16"/>
-                              </w:rPr>
-                              <w:t>Reports</w:t>
-                            </w:r>
-                            <w:r>
-                              <w:rPr>
-                                <w:sz w:val="16"/>
-                                <w:szCs w:val="16"/>
-                              </w:rPr>
-                              <w:t>tService</w:t>
-                            </w:r>
-                            <w:proofErr w:type="spellEnd"/>
-                          </w:p>
-                          <w:p>
-                            <w:pPr>
-                              <w:jc w:val="center"/>
-                            </w:pPr>
-                          </w:p>
-                        </w:txbxContent>
-                      </wps:txbx>
-                      <wps:bodyPr rot="0" spcFirstLastPara="0" vertOverflow="overflow" horzOverflow="overflow" vert="horz" wrap="square" lIns="91440" tIns="45720" rIns="91440" bIns="45720" numCol="1" spcCol="0" rtlCol="0" fromWordArt="0" anchor="ctr" anchorCtr="0" forceAA="0" compatLnSpc="1">
-                        <a:prstTxWarp prst="textNoShape">
-                          <a:avLst/>
-                        </a:prstTxWarp>
-                        <a:noAutofit/>
-                      </wps:bodyPr>
-                    </wps:wsp>
-                  </a:graphicData>
-                </a:graphic>
-                <wp14:sizeRelH relativeFrom="margin">
-                  <wp14:pctWidth>0</wp14:pctWidth>
-                </wp14:sizeRelH>
-                <wp14:sizeRelV relativeFrom="margin">
-                  <wp14:pctHeight>0</wp14:pctHeight>
-                </wp14:sizeRelV>
-              </wp:anchor>
-            </w:drawing>
-          </mc:Choice>
-          <mc:Fallback>
-            <w:pict>
-              <v:roundrect w14:anchorId="193A5376" id="Rectangle: Rounded Corners 25" o:spid="_x0000_s1029" style="position:absolute;left:0;text-align:left;margin-left:414pt;margin-top:14.25pt;width:106.8pt;height:31.2pt;z-index:251699200;visibility:visible;mso-wrap-style:square;mso-width-percent:0;mso-height-percent:0;mso-wrap-distance-left:9pt;mso-wrap-distance-top:0;mso-wrap-distance-right:9pt;mso-wrap-distance-bottom:0;mso-position-horizontal:absolute;mso-position-horizontal-relative:text;mso-position-vertical:absolute;mso-position-vertical-relative:text;mso-width-percent:0;mso-height-percent:0;mso-width-relative:margin;mso-height-relative:margin;v-text-anchor:middle" arcsize=".5" o:gfxdata="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" fillcolor="#4472c4 [3204]" strokecolor="#1f3763 [1604]" strokeweight="1pt">
-                <v:stroke joinstyle="miter"/>
-                <v:textbox>
-                  <w:txbxContent>
-                    <w:p>
-                      <w:pPr>
-                        <w:jc w:val="center"/>
-                        <w:rPr>
-                          <w:sz w:val="16"/>
-                          <w:szCs w:val="16"/>
-                        </w:rPr>
-                      </w:pPr>
-                      <w:proofErr w:type="spellStart"/>
-                      <w:r>
-                        <w:rPr>
-                          <w:sz w:val="16"/>
-                          <w:szCs w:val="16"/>
-                        </w:rPr>
-                        <w:t>CMSPro</w:t>
-                      </w:r>
-                      <w:r>
-                        <w:rPr>
-                          <w:sz w:val="16"/>
-                          <w:szCs w:val="16"/>
-                        </w:rPr>
-                        <w:t>Reports</w:t>
-                      </w:r>
-                      <w:r>
-                        <w:rPr>
-                          <w:sz w:val="16"/>
-                          <w:szCs w:val="16"/>
-                        </w:rPr>
-                        <w:t>tService</w:t>
-                      </w:r>
-                      <w:proofErr w:type="spellEnd"/>
-                    </w:p>
-                    <w:p>
-                      <w:pPr>
-                        <w:jc w:val="center"/>
-                      </w:pPr>
-                    </w:p>
-                  </w:txbxContent>
-                </v:textbox>
-              </v:roundrect>
-            </w:pict>
-          </mc:Fallback>
-        </mc:AlternateContent>
-      </w:r>
-      <w:r>
-        <w:rPr>
-          <w:rFonts w:ascii="Abadi" w:hAnsi="Abadi"/>
-          <w:noProof/>
-          <w:sz w:val="24"/>
-          <w:szCs w:val="24"/>
-        </w:rPr>
-        <mc:AlternateContent>
-          <mc:Choice Requires="wps">
-            <w:drawing>
-              <wp:anchor distT="0" distB="0" distL="114300" distR="114300" simplePos="0" relativeHeight="251687936" behindDoc="0" locked="0" layoutInCell="1" allowOverlap="1" wp14:anchorId="05632B62" wp14:editId="04A4BF2B">
-                <wp:simplePos x="0" y="0"/>
-                <wp:positionH relativeFrom="margin">
-                  <wp:posOffset>-91440</wp:posOffset>
-                </wp:positionH>
-                <wp:positionV relativeFrom="paragraph">
-                  <wp:posOffset>1412240</wp:posOffset>
-                </wp:positionV>
-                <wp:extent cx="1981200" cy="381000"/>
-                <wp:effectExtent l="0" t="0" r="19050" b="19050"/>
-                <wp:wrapNone/>
-                <wp:docPr id="17" name="Rectangle: Rounded Corners 17"/>
-                <wp:cNvGraphicFramePr/>
-                <a:graphic xmlns:a="http://schemas.openxmlformats.org/drawingml/2006/main">
-                  <a:graphicData uri="http://schemas.microsoft.com/office/word/2010/wordprocessingShape">
-                    <wps:wsp>
-                      <wps:cNvSpPr/>
-                      <wps:spPr>
-                        <a:xfrm>
-                          <a:off x="0" y="0"/>
-                          <a:ext cx="1981200" cy="381000"/>
-                        </a:xfrm>
-                        <a:prstGeom prst="roundRect">
-                          <a:avLst/>
-                        </a:prstGeom>
-                      </wps:spPr>
-                      <wps:style>
-                        <a:lnRef idx="2">
-                          <a:schemeClr val="accent1">
-                            <a:shade val="50000"/>
-                          </a:schemeClr>
-                        </a:lnRef>
-                        <a:fillRef idx="1">
-                          <a:schemeClr val="accent1"/>
-                        </a:fillRef>
-                        <a:effectRef idx="0">
-                          <a:schemeClr val="accent1"/>
-                        </a:effectRef>
-                        <a:fontRef idx="minor">
-                          <a:schemeClr val="lt1"/>
-                        </a:fontRef>
-                      </wps:style>
-                      <wps:txbx>
-                        <w:txbxContent>
-                          <w:p>
-                            <w:pPr>
-                              <w:spacing w:after="0"/>
-                              <w:jc w:val="center"/>
-                              <w:rPr>
-                                <w:sz w:val="16"/>
-                                <w:szCs w:val="16"/>
-                              </w:rPr>
-                            </w:pPr>
-                            <w:proofErr w:type="spellStart"/>
-                            <w:r>
-                              <w:rPr>
-                                <w:sz w:val="16"/>
-                                <w:szCs w:val="16"/>
-                              </w:rPr>
-                              <w:t>CMSPro</w:t>
-                            </w:r>
-                            <w:r>
-                              <w:rPr>
-                                <w:sz w:val="16"/>
-                                <w:szCs w:val="16"/>
-                              </w:rPr>
-                              <w:t>DM</w:t>
-                            </w:r>
-                            <w:r>
-                              <w:rPr>
-                                <w:sz w:val="16"/>
-                                <w:szCs w:val="16"/>
-                              </w:rPr>
-                              <w:t>Gateway</w:t>
-                            </w:r>
-                            <w:proofErr w:type="spellEnd"/>
-                          </w:p>
-                          <w:p>
-                            <w:pPr>
-                              <w:spacing w:after="0"/>
-                              <w:jc w:val="center"/>
-                              <w:rPr>
-                                <w:sz w:val="16"/>
-                                <w:szCs w:val="16"/>
-                              </w:rPr>
-                            </w:pPr>
-                            <w:r>
-                              <w:rPr>
-                                <w:sz w:val="16"/>
-                                <w:szCs w:val="16"/>
-                              </w:rPr>
-                              <w:t>Service</w:t>
-                            </w:r>
-                          </w:p>
-                        </w:txbxContent>
-                      </wps:txbx>
-                      <wps:bodyPr rot="0" spcFirstLastPara="0" vertOverflow="overflow" horzOverflow="overflow" vert="horz" wrap="square" lIns="91440" tIns="45720" rIns="91440" bIns="45720" numCol="1" spcCol="0" rtlCol="0" fromWordArt="0" anchor="ctr" anchorCtr="0" forceAA="0" compatLnSpc="1">
-                        <a:prstTxWarp prst="textNoShape">
-                          <a:avLst/>
-                        </a:prstTxWarp>
-                        <a:noAutofit/>
-                      </wps:bodyPr>
-                    </wps:wsp>
-                  </a:graphicData>
-                </a:graphic>
-                <wp14:sizeRelH relativeFrom="margin">
-                  <wp14:pctWidth>0</wp14:pctWidth>
-                </wp14:sizeRelH>
-                <wp14:sizeRelV relativeFrom="margin">
-                  <wp14:pctHeight>0</wp14:pctHeight>
-                </wp14:sizeRelV>
-              </wp:anchor>
-            </w:drawing>
-          </mc:Choice>
-          <mc:Fallback>
-            <w:pict>
-              <v:roundrect w14:anchorId="05632B62" id="Rectangle: Rounded Corners 17" o:spid="_x0000_s1030" style="position:absolute;left:0;text-align:left;margin-left:-7.2pt;margin-top:111.2pt;width:156pt;height:30pt;z-index:251687936;visibility:visible;mso-wrap-style:square;mso-width-percent:0;mso-height-percent:0;mso-wrap-distance-left:9pt;mso-wrap-distance-top:0;mso-wrap-distance-right:9pt;mso-wrap-distance-bottom:0;mso-position-horizontal:absolute;mso-position-horizontal-relative:margin;mso-position-vertical:absolute;mso-position-vertical-relative:text;mso-width-percent:0;mso-height-percent:0;mso-width-relative:margin;mso-height-relative:margin;v-text-anchor:middle" arcsize="10923f" o:gfxdata="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" fillcolor="#4472c4 [3204]" strokecolor="#1f3763 [1604]" strokeweight="1pt">
-                <v:stroke joinstyle="miter"/>
-                <v:textbox>
-                  <w:txbxContent>
-                    <w:p>
-                      <w:pPr>
-                        <w:spacing w:after="0"/>
-                        <w:jc w:val="center"/>
-                        <w:rPr>
-                          <w:sz w:val="16"/>
-                          <w:szCs w:val="16"/>
-                        </w:rPr>
-                      </w:pPr>
-                      <w:proofErr w:type="spellStart"/>
-                      <w:r>
-                        <w:rPr>
-                          <w:sz w:val="16"/>
-                          <w:szCs w:val="16"/>
-                        </w:rPr>
-                        <w:t>CMSPro</w:t>
-                      </w:r>
-                      <w:r>
-                        <w:rPr>
-                          <w:sz w:val="16"/>
-                          <w:szCs w:val="16"/>
-                        </w:rPr>
-                        <w:t>DM</w:t>
-                      </w:r>
-                      <w:r>
-                        <w:rPr>
-                          <w:sz w:val="16"/>
-                          <w:szCs w:val="16"/>
-                        </w:rPr>
-                        <w:t>Gateway</w:t>
-                      </w:r>
-                      <w:proofErr w:type="spellEnd"/>
-                    </w:p>
-                    <w:p>
-                      <w:pPr>
-                        <w:spacing w:after="0"/>
-                        <w:jc w:val="center"/>
-                        <w:rPr>
-                          <w:sz w:val="16"/>
-                          <w:szCs w:val="16"/>
-                        </w:rPr>
-                      </w:pPr>
-                      <w:r>
-                        <w:rPr>
-                          <w:sz w:val="16"/>
-                          <w:szCs w:val="16"/>
-                        </w:rPr>
-                        <w:t>Service</w:t>
-                      </w:r>
-                    </w:p>
-                  </w:txbxContent>
-                </v:textbox>
-                <w10:wrap anchorx="margin"/>
-              </v:roundrect>
-            </w:pict>
-          </mc:Fallback>
-        </mc:AlternateContent>
-      </w:r>
-      <w:r>
-        <w:rPr>
-          <w:rFonts w:ascii="Abadi" w:hAnsi="Abadi"/>
-          <w:noProof/>
-          <w:sz w:val="24"/>
-          <w:szCs w:val="24"/>
-        </w:rPr>
-        <mc:AlternateContent>
-          <mc:Choice Requires="wps">
-            <w:drawing>
-              <wp:anchor distT="0" distB="0" distL="114300" distR="114300" simplePos="0" relativeHeight="251685888" behindDoc="0" locked="0" layoutInCell="1" allowOverlap="1" wp14:anchorId="1FFFC9C3" wp14:editId="75B1674F">
-                <wp:simplePos x="0" y="0"/>
-                <wp:positionH relativeFrom="margin">
-                  <wp:posOffset>-114300</wp:posOffset>
-                </wp:positionH>
-                <wp:positionV relativeFrom="paragraph">
-                  <wp:posOffset>855980</wp:posOffset>
-                </wp:positionV>
-                <wp:extent cx="1965960" cy="381000"/>
-                <wp:effectExtent l="0" t="0" r="15240" b="19050"/>
-                <wp:wrapNone/>
-                <wp:docPr id="16" name="Rectangle: Rounded Corners 16"/>
-                <wp:cNvGraphicFramePr/>
-                <a:graphic xmlns:a="http://schemas.openxmlformats.org/drawingml/2006/main">
-                  <a:graphicData uri="http://schemas.microsoft.com/office/word/2010/wordprocessingShape">
-                    <wps:wsp>
-                      <wps:cNvSpPr/>
-                      <wps:spPr>
-                        <a:xfrm>
-                          <a:off x="0" y="0"/>
-                          <a:ext cx="1965960" cy="381000"/>
-                        </a:xfrm>
-                        <a:prstGeom prst="roundRect">
-                          <a:avLst/>
-                        </a:prstGeom>
-                      </wps:spPr>
-                      <wps:style>
-                        <a:lnRef idx="2">
-                          <a:schemeClr val="accent1">
-                            <a:shade val="50000"/>
-                          </a:schemeClr>
-                        </a:lnRef>
-                        <a:fillRef idx="1">
-                          <a:schemeClr val="accent1"/>
-                        </a:fillRef>
-                        <a:effectRef idx="0">
-                          <a:schemeClr val="accent1"/>
-                        </a:effectRef>
-                        <a:fontRef idx="minor">
-                          <a:schemeClr val="lt1"/>
-                        </a:fontRef>
-                      </wps:style>
-                      <wps:txbx>
-                        <w:txbxContent>
-                          <w:p>
-                            <w:pPr>
-                              <w:spacing w:after="0"/>
-                              <w:jc w:val="center"/>
-                              <w:rPr>
-                                <w:sz w:val="16"/>
-                                <w:szCs w:val="16"/>
-                              </w:rPr>
-                            </w:pPr>
-                            <w:proofErr w:type="spellStart"/>
-                            <w:r>
-                              <w:rPr>
-                                <w:sz w:val="16"/>
-                                <w:szCs w:val="16"/>
-                              </w:rPr>
-                              <w:t>CMSPro</w:t>
-                            </w:r>
-                            <w:r>
-                              <w:rPr>
-                                <w:sz w:val="16"/>
-                                <w:szCs w:val="16"/>
-                              </w:rPr>
-                              <w:t>Subscription</w:t>
-                            </w:r>
-                            <w:r>
-                              <w:rPr>
-                                <w:sz w:val="16"/>
-                                <w:szCs w:val="16"/>
-                              </w:rPr>
-                              <w:t>Gateway</w:t>
-                            </w:r>
-                            <w:proofErr w:type="spellEnd"/>
-                          </w:p>
-                          <w:p>
-                            <w:pPr>
-                              <w:spacing w:after="0"/>
-                              <w:jc w:val="center"/>
-                              <w:rPr>
-                                <w:sz w:val="16"/>
-                                <w:szCs w:val="16"/>
-                              </w:rPr>
-                            </w:pPr>
-                            <w:r>
-                              <w:rPr>
-                                <w:sz w:val="16"/>
-                                <w:szCs w:val="16"/>
-                              </w:rPr>
-                              <w:t>Service</w:t>
-                            </w:r>
-                          </w:p>
-                        </w:txbxContent>
-                      </wps:txbx>
-                      <wps:bodyPr rot="0" spcFirstLastPara="0" vertOverflow="overflow" horzOverflow="overflow" vert="horz" wrap="square" lIns="91440" tIns="45720" rIns="91440" bIns="45720" numCol="1" spcCol="0" rtlCol="0" fromWordArt="0" anchor="ctr" anchorCtr="0" forceAA="0" compatLnSpc="1">
-                        <a:prstTxWarp prst="textNoShape">
-                          <a:avLst/>
-                        </a:prstTxWarp>
-                        <a:noAutofit/>
-                      </wps:bodyPr>
-                    </wps:wsp>
-                  </a:graphicData>
-                </a:graphic>
-                <wp14:sizeRelH relativeFrom="margin">
-                  <wp14:pctWidth>0</wp14:pctWidth>
-                </wp14:sizeRelH>
-                <wp14:sizeRelV relativeFrom="margin">
-                  <wp14:pctHeight>0</wp14:pctHeight>
-                </wp14:sizeRelV>
-              </wp:anchor>
-            </w:drawing>
-          </mc:Choice>
-          <mc:Fallback>
-            <w:pict>
-              <v:roundrect w14:anchorId="1FFFC9C3" id="Rectangle: Rounded Corners 16" o:spid="_x0000_s1031" style="position:absolute;left:0;text-align:left;margin-left:-9pt;margin-top:67.4pt;width:154.8pt;height:30pt;z-index:251685888;visibility:visible;mso-wrap-style:square;mso-width-percent:0;mso-height-percent:0;mso-wrap-distance-left:9pt;mso-wrap-distance-top:0;mso-wrap-distance-right:9pt;mso-wrap-distance-bottom:0;mso-position-horizontal:absolute;mso-position-horizontal-relative:margin;mso-position-vertical:absolute;mso-position-vertical-relative:text;mso-width-percent:0;mso-height-percent:0;mso-width-relative:margin;mso-height-relative:margin;v-text-anchor:middle" arcsize="10923f" o:gfxdata="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" fillcolor="#4472c4 [3204]" strokecolor="#1f3763 [1604]" strokeweight="1pt">
-                <v:stroke joinstyle="miter"/>
-                <v:textbox>
-                  <w:txbxContent>
-                    <w:p>
-                      <w:pPr>
-                        <w:spacing w:after="0"/>
-                        <w:jc w:val="center"/>
-                        <w:rPr>
-                          <w:sz w:val="16"/>
-                          <w:szCs w:val="16"/>
-                        </w:rPr>
-                      </w:pPr>
-                      <w:proofErr w:type="spellStart"/>
-                      <w:r>
-                        <w:rPr>
-                          <w:sz w:val="16"/>
-                          <w:szCs w:val="16"/>
-                        </w:rPr>
-                        <w:t>CMSPro</w:t>
-                      </w:r>
-                      <w:r>
-                        <w:rPr>
-                          <w:sz w:val="16"/>
-                          <w:szCs w:val="16"/>
-                        </w:rPr>
-                        <w:t>Subscription</w:t>
-                      </w:r>
-                      <w:r>
-                        <w:rPr>
-                          <w:sz w:val="16"/>
-                          <w:szCs w:val="16"/>
-                        </w:rPr>
-                        <w:t>Gateway</w:t>
-                      </w:r>
-                      <w:proofErr w:type="spellEnd"/>
-                    </w:p>
-                    <w:p>
-                      <w:pPr>
-                        <w:spacing w:after="0"/>
-                        <w:jc w:val="center"/>
-                        <w:rPr>
-                          <w:sz w:val="16"/>
-                          <w:szCs w:val="16"/>
-                        </w:rPr>
-                      </w:pPr>
-                      <w:r>
-                        <w:rPr>
-                          <w:sz w:val="16"/>
-                          <w:szCs w:val="16"/>
-                        </w:rPr>
-                        <w:t>Service</w:t>
-                      </w:r>
-                    </w:p>
-                  </w:txbxContent>
-                </v:textbox>
-                <w10:wrap anchorx="margin"/>
-              </v:roundrect>
-            </w:pict>
-          </mc:Fallback>
-        </mc:AlternateContent>
-      </w:r>
-      <w:r>
-        <w:rPr>
-          <w:rFonts w:ascii="Abadi" w:hAnsi="Abadi"/>
-          <w:noProof/>
-          <w:sz w:val="24"/>
-          <w:szCs w:val="24"/>
-        </w:rPr>
-        <mc:AlternateContent>
-          <mc:Choice Requires="wps">
-            <w:drawing>
-              <wp:anchor distT="0" distB="0" distL="114300" distR="114300" simplePos="0" relativeHeight="251659264" behindDoc="0" locked="0" layoutInCell="1" allowOverlap="1" wp14:anchorId="56D0D745" wp14:editId="73745835">
-                <wp:simplePos x="0" y="0"/>
-                <wp:positionH relativeFrom="margin">
-                  <wp:posOffset>-152400</wp:posOffset>
-                </wp:positionH>
-                <wp:positionV relativeFrom="paragraph">
-                  <wp:posOffset>101600</wp:posOffset>
-                </wp:positionV>
-                <wp:extent cx="1958340" cy="381000"/>
-                <wp:effectExtent l="0" t="0" r="22860" b="19050"/>
-                <wp:wrapNone/>
-                <wp:docPr id="1" name="Rectangle: Rounded Corners 1"/>
-                <wp:cNvGraphicFramePr/>
-                <a:graphic xmlns:a="http://schemas.openxmlformats.org/drawingml/2006/main">
-                  <a:graphicData uri="http://schemas.microsoft.com/office/word/2010/wordprocessingShape">
-                    <wps:wsp>
-                      <wps:cNvSpPr/>
-                      <wps:spPr>
-                        <a:xfrm>
-                          <a:off x="0" y="0"/>
-                          <a:ext cx="1958340" cy="381000"/>
-                        </a:xfrm>
-                        <a:prstGeom prst="roundRect">
-                          <a:avLst/>
-                        </a:prstGeom>
-                      </wps:spPr>
-                      <wps:style>
-                        <a:lnRef idx="2">
-                          <a:schemeClr val="accent1">
-                            <a:shade val="50000"/>
-                          </a:schemeClr>
-                        </a:lnRef>
-                        <a:fillRef idx="1">
-                          <a:schemeClr val="accent1"/>
-                        </a:fillRef>
-                        <a:effectRef idx="0">
-                          <a:schemeClr val="accent1"/>
-                        </a:effectRef>
-                        <a:fontRef idx="minor">
-                          <a:schemeClr val="lt1"/>
-                        </a:fontRef>
-                      </wps:style>
-                      <wps:txbx>
-                        <w:txbxContent>
-                          <w:p>
-                            <w:pPr>
-                              <w:spacing w:after="0"/>
-                              <w:jc w:val="center"/>
-                              <w:rPr>
-                                <w:sz w:val="16"/>
-                                <w:szCs w:val="16"/>
-                              </w:rPr>
-                            </w:pPr>
-                            <w:proofErr w:type="spellStart"/>
-                            <w:r>
-                              <w:rPr>
-                                <w:sz w:val="16"/>
-                                <w:szCs w:val="16"/>
-                              </w:rPr>
-                              <w:t>CMSProGateway</w:t>
-                            </w:r>
-                            <w:proofErr w:type="spellEnd"/>
-                          </w:p>
-                          <w:p>
-                            <w:pPr>
-                              <w:spacing w:after="0"/>
-                              <w:jc w:val="center"/>
-                              <w:rPr>
-                                <w:sz w:val="16"/>
-                                <w:szCs w:val="16"/>
-                              </w:rPr>
-                            </w:pPr>
-                            <w:r>
-                              <w:rPr>
-                                <w:sz w:val="16"/>
-                                <w:szCs w:val="16"/>
-                              </w:rPr>
-                              <w:t>Service</w:t>
-                            </w:r>
-                          </w:p>
-                        </w:txbxContent>
-                      </wps:txbx>
-                      <wps:bodyPr rot="0" spcFirstLastPara="0" vertOverflow="overflow" horzOverflow="overflow" vert="horz" wrap="square" lIns="91440" tIns="45720" rIns="91440" bIns="45720" numCol="1" spcCol="0" rtlCol="0" fromWordArt="0" anchor="ctr" anchorCtr="0" forceAA="0" compatLnSpc="1">
-                        <a:prstTxWarp prst="textNoShape">
-                          <a:avLst/>
-                        </a:prstTxWarp>
-                        <a:noAutofit/>
-                      </wps:bodyPr>
-                    </wps:wsp>
-                  </a:graphicData>
-                </a:graphic>
-                <wp14:sizeRelH relativeFrom="margin">
-                  <wp14:pctWidth>0</wp14:pctWidth>
-                </wp14:sizeRelH>
-                <wp14:sizeRelV relativeFrom="margin">
-                  <wp14:pctHeight>0</wp14:pctHeight>
-                </wp14:sizeRelV>
-              </wp:anchor>
-            </w:drawing>
-          </mc:Choice>
-          <mc:Fallback>
-            <w:pict>
-              <v:roundrect w14:anchorId="56D0D745" id="Rectangle: Rounded Corners 1" o:spid="_x0000_s1032" style="position:absolute;left:0;text-align:left;margin-left:-12pt;margin-top:8pt;width:154.2pt;height:30pt;z-index:251659264;visibility:visible;mso-wrap-style:square;mso-width-percent:0;mso-height-percent:0;mso-wrap-distance-left:9pt;mso-wrap-distance-top:0;mso-wrap-distance-right:9pt;mso-wrap-distance-bottom:0;mso-position-horizontal:absolute;mso-position-horizontal-relative:margin;mso-position-vertical:absolute;mso-position-vertical-relative:text;mso-width-percent:0;mso-height-percent:0;mso-width-relative:margin;mso-height-relative:margin;v-text-anchor:middle" arcsize="10923f" o:gfxdata="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" fillcolor="#4472c4 [3204]" strokecolor="#1f3763 [1604]" strokeweight="1pt">
-                <v:stroke joinstyle="miter"/>
-                <v:textbox>
-                  <w:txbxContent>
-                    <w:p>
-                      <w:pPr>
-                        <w:spacing w:after="0"/>
-                        <w:jc w:val="center"/>
-                        <w:rPr>
-                          <w:sz w:val="16"/>
-                          <w:szCs w:val="16"/>
-                        </w:rPr>
-                      </w:pPr>
-                      <w:proofErr w:type="spellStart"/>
-                      <w:r>
-                        <w:rPr>
-                          <w:sz w:val="16"/>
-                          <w:szCs w:val="16"/>
-                        </w:rPr>
-                        <w:t>CMSProGateway</w:t>
-                      </w:r>
-                      <w:proofErr w:type="spellEnd"/>
-                    </w:p>
-                    <w:p>
-                      <w:pPr>
-                        <w:spacing w:after="0"/>
-                        <w:jc w:val="center"/>
-                        <w:rPr>
-                          <w:sz w:val="16"/>
-                          <w:szCs w:val="16"/>
-                        </w:rPr>
-                      </w:pPr>
-                      <w:r>
-                        <w:rPr>
-                          <w:sz w:val="16"/>
-                          <w:szCs w:val="16"/>
-                        </w:rPr>
-                        <w:t>Service</w:t>
-                      </w:r>
-                    </w:p>
-                  </w:txbxContent>
-                </v:textbox>
-                <w10:wrap anchorx="margin"/>
-              </v:roundrect>
-            </w:pict>
-          </mc:Fallback>
-        </mc:AlternateContent>
-      </w:r>
-      <w:r>
-        <w:rPr>
-          <w:rFonts w:ascii="Abadi" w:hAnsi="Abadi"/>
-          <w:noProof/>
-          <w:sz w:val="24"/>
-          <w:szCs w:val="24"/>
-        </w:rPr>
-        <mc:AlternateContent>
-          <mc:Choice Requires="wps">
-            <w:drawing>
-              <wp:anchor distT="0" distB="0" distL="114300" distR="114300" simplePos="0" relativeHeight="251692032" behindDoc="0" locked="0" layoutInCell="1" allowOverlap="1" wp14:anchorId="4EA937B9" wp14:editId="1C0A12AB">
-                <wp:simplePos x="0" y="0"/>
-                <wp:positionH relativeFrom="column">
-                  <wp:posOffset>1348740</wp:posOffset>
-                </wp:positionH>
-                <wp:positionV relativeFrom="paragraph">
-                  <wp:posOffset>1541780</wp:posOffset>
-                </wp:positionV>
-                <wp:extent cx="1028700" cy="60960"/>
-                <wp:effectExtent l="0" t="19050" r="76200" b="91440"/>
-                <wp:wrapNone/>
-                <wp:docPr id="21" name="Straight Arrow Connector 21"/>
-                <wp:cNvGraphicFramePr/>
-                <a:graphic xmlns:a="http://schemas.openxmlformats.org/drawingml/2006/main">
-                  <a:graphicData uri="http://schemas.microsoft.com/office/word/2010/wordprocessingShape">
-                    <wps:wsp>
-                      <wps:cNvCnPr/>
-                      <wps:spPr>
-                        <a:xfrm>
-                          <a:off x="0" y="0"/>
-                          <a:ext cx="1028700" cy="60960"/>
-                        </a:xfrm>
-                        <a:prstGeom prst="straightConnector1">
-                          <a:avLst/>
-                        </a:prstGeom>
-                        <a:ln>
-                          <a:tailEnd type="triangle"/>
-                        </a:ln>
-                      </wps:spPr>
-                      <wps:style>
-                        <a:lnRef idx="1">
-                          <a:schemeClr val="accent1"/>
-                        </a:lnRef>
-                        <a:fillRef idx="0">
-                          <a:schemeClr val="accent1"/>
-                        </a:fillRef>
-                        <a:effectRef idx="0">
-                          <a:schemeClr val="accent1"/>
-                        </a:effectRef>
-                        <a:fontRef idx="minor">
-                          <a:schemeClr val="tx1"/>
-                        </a:fontRef>
-                      </wps:style>
-                      <wps:bodyPr/>
-                    </wps:wsp>
-                  </a:graphicData>
-                </a:graphic>
-              </wp:anchor>
-            </w:drawing>
-          </mc:Choice>
-          <mc:Fallback>
-            <w:pict>
-              <v:shapetype w14:anchorId="4927CA55" id="_x0000_t32" coordsize="21600,21600" o:spt="32" o:oned="t" path="m,l21600,21600e" filled="f">
-                <v:path arrowok="t" fillok="f" o:connecttype="none"/>
-                <o:lock v:ext="edit" shapetype="t"/>
-              </v:shapetype>
-              <v:shape id="Straight Arrow Connector 21" o:spid="_x0000_s1026" type="#_x0000_t32" style="position:absolute;margin-left:106.2pt;margin-top:121.4pt;width:81pt;height:4.8pt;z-index:251692032;visibility:visible;mso-wrap-style:square;mso-wrap-distance-left:9pt;mso-wrap-distance-top:0;mso-wrap-distance-right:9pt;mso-wrap-distance-bottom:0;mso-position-horizontal:absolute;mso-position-horizontal-relative:text;mso-position-vertical:absolute;mso-position-vertical-relative:text" o:gfxdata="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" strokecolor="#4472c4 [3204]" strokeweight=".5pt">
-                <v:stroke endarrow="block" joinstyle="miter"/>
-              </v:shape>
-            </w:pict>
-          </mc:Fallback>
-        </mc:AlternateContent>
-      </w:r>
-      <w:r>
-        <w:rPr>
-          <w:rFonts w:ascii="Abadi" w:hAnsi="Abadi"/>
-          <w:noProof/>
-          <w:sz w:val="24"/>
-          <w:szCs w:val="24"/>
-        </w:rPr>
-        <mc:AlternateContent>
-          <mc:Choice Requires="wps">
-            <w:drawing>
-              <wp:anchor distT="0" distB="0" distL="114300" distR="114300" simplePos="0" relativeHeight="251691008" behindDoc="0" locked="0" layoutInCell="1" allowOverlap="1" wp14:anchorId="4D4B2579" wp14:editId="7614C6D3">
-                <wp:simplePos x="0" y="0"/>
-                <wp:positionH relativeFrom="column">
-                  <wp:posOffset>1318260</wp:posOffset>
-                </wp:positionH>
-                <wp:positionV relativeFrom="paragraph">
-                  <wp:posOffset>977900</wp:posOffset>
-                </wp:positionV>
-                <wp:extent cx="1028700" cy="83820"/>
-                <wp:effectExtent l="0" t="0" r="76200" b="87630"/>
-                <wp:wrapNone/>
-                <wp:docPr id="20" name="Straight Arrow Connector 20"/>
-                <wp:cNvGraphicFramePr/>
-                <a:graphic xmlns:a="http://schemas.openxmlformats.org/drawingml/2006/main">
-                  <a:graphicData uri="http://schemas.microsoft.com/office/word/2010/wordprocessingShape">
-                    <wps:wsp>
-                      <wps:cNvCnPr/>
-                      <wps:spPr>
-                        <a:xfrm>
-                          <a:off x="0" y="0"/>
-                          <a:ext cx="1028700" cy="83820"/>
-                        </a:xfrm>
-                        <a:prstGeom prst="straightConnector1">
-                          <a:avLst/>
-                        </a:prstGeom>
-                        <a:ln>
-                          <a:tailEnd type="triangle"/>
-                        </a:ln>
-                      </wps:spPr>
-                      <wps:style>
-                        <a:lnRef idx="1">
-                          <a:schemeClr val="accent1"/>
-                        </a:lnRef>
-                        <a:fillRef idx="0">
-                          <a:schemeClr val="accent1"/>
-                        </a:fillRef>
-                        <a:effectRef idx="0">
-                          <a:schemeClr val="accent1"/>
-                        </a:effectRef>
-                        <a:fontRef idx="minor">
-                          <a:schemeClr val="tx1"/>
-                        </a:fontRef>
-                      </wps:style>
-                      <wps:bodyPr/>
-                    </wps:wsp>
-                  </a:graphicData>
-                </a:graphic>
-              </wp:anchor>
-            </w:drawing>
-          </mc:Choice>
-          <mc:Fallback>
-            <w:pict>
-              <v:shape w14:anchorId="27983074" id="Straight Arrow Connector 20" o:spid="_x0000_s1026" type="#_x0000_t32" style="position:absolute;margin-left:103.8pt;margin-top:77pt;width:81pt;height:6.6pt;z-index:251691008;visibility:visible;mso-wrap-style:square;mso-wrap-distance-left:9pt;mso-wrap-distance-top:0;mso-wrap-distance-right:9pt;mso-wrap-distance-bottom:0;mso-position-horizontal:absolute;mso-position-horizontal-relative:text;mso-position-vertical:absolute;mso-position-vertical-relative:text" o:gfxdata="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" strokecolor="#4472c4 [3204]" strokeweight=".5pt">
-                <v:stroke endarrow="block" joinstyle="miter"/>
-              </v:shape>
-            </w:pict>
-          </mc:Fallback>
-        </mc:AlternateContent>
-      </w:r>
-      <w:r>
-        <w:rPr>
-          <w:rFonts w:ascii="Abadi" w:hAnsi="Abadi"/>
-          <w:noProof/>
-          <w:sz w:val="24"/>
-          <w:szCs w:val="24"/>
-        </w:rPr>
-        <mc:AlternateContent>
-          <mc:Choice Requires="wps">
-            <w:drawing>
-              <wp:anchor distT="0" distB="0" distL="114300" distR="114300" simplePos="0" relativeHeight="251689984" behindDoc="0" locked="0" layoutInCell="1" allowOverlap="1" wp14:anchorId="12A465CB" wp14:editId="4124E9C4">
-                <wp:simplePos x="0" y="0"/>
-                <wp:positionH relativeFrom="column">
-                  <wp:posOffset>1341120</wp:posOffset>
-                </wp:positionH>
-                <wp:positionV relativeFrom="paragraph">
-                  <wp:posOffset>269240</wp:posOffset>
-                </wp:positionV>
-                <wp:extent cx="1074420" cy="358140"/>
-                <wp:effectExtent l="0" t="0" r="49530" b="60960"/>
-                <wp:wrapNone/>
-                <wp:docPr id="19" name="Straight Arrow Connector 19"/>
-                <wp:cNvGraphicFramePr/>
-                <a:graphic xmlns:a="http://schemas.openxmlformats.org/drawingml/2006/main">
-                  <a:graphicData uri="http://schemas.microsoft.com/office/word/2010/wordprocessingShape">
-                    <wps:wsp>
-                      <wps:cNvCnPr/>
-                      <wps:spPr>
-                        <a:xfrm>
-                          <a:off x="0" y="0"/>
-                          <a:ext cx="1074420" cy="358140"/>
-                        </a:xfrm>
-                        <a:prstGeom prst="straightConnector1">
-                          <a:avLst/>
-                        </a:prstGeom>
-                        <a:ln>
-                          <a:tailEnd type="triangle"/>
-                        </a:ln>
-                      </wps:spPr>
-                      <wps:style>
-                        <a:lnRef idx="1">
-                          <a:schemeClr val="accent1"/>
-                        </a:lnRef>
-                        <a:fillRef idx="0">
-                          <a:schemeClr val="accent1"/>
-                        </a:fillRef>
-                        <a:effectRef idx="0">
-                          <a:schemeClr val="accent1"/>
-                        </a:effectRef>
-                        <a:fontRef idx="minor">
-                          <a:schemeClr val="tx1"/>
-                        </a:fontRef>
-                      </wps:style>
-                      <wps:bodyPr/>
-                    </wps:wsp>
-                  </a:graphicData>
-                </a:graphic>
-              </wp:anchor>
-            </w:drawing>
-          </mc:Choice>
-          <mc:Fallback>
-            <w:pict>
-              <v:shape w14:anchorId="5A1FD70B" id="Straight Arrow Connector 19" o:spid="_x0000_s1026" type="#_x0000_t32" style="position:absolute;margin-left:105.6pt;margin-top:21.2pt;width:84.6pt;height:28.2pt;z-index:251689984;visibility:visible;mso-wrap-style:square;mso-wrap-distance-left:9pt;mso-wrap-distance-top:0;mso-wrap-distance-right:9pt;mso-wrap-distance-bottom:0;mso-position-horizontal:absolute;mso-position-horizontal-relative:text;mso-position-vertical:absolute;mso-position-vertical-relative:text" o:gfxdata="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" strokecolor="#4472c4 [3204]" strokeweight=".5pt">
-                <v:stroke endarrow="block" joinstyle="miter"/>
-              </v:shape>
-            </w:pict>
-          </mc:Fallback>
-        </mc:AlternateContent>
-      </w:r>
-      <w:r>
-        <w:rPr>
-          <w:rFonts w:ascii="Abadi" w:hAnsi="Abadi"/>
-          <w:noProof/>
-          <w:sz w:val="24"/>
-          <w:szCs w:val="24"/>
-        </w:rPr>
-        <mc:AlternateContent>
-          <mc:Choice Requires="wps">
-            <w:drawing>
-              <wp:anchor distT="0" distB="0" distL="114300" distR="114300" simplePos="0" relativeHeight="251663360" behindDoc="0" locked="0" layoutInCell="1" allowOverlap="1" wp14:anchorId="01857D4A" wp14:editId="088EBEF2">
-                <wp:simplePos x="0" y="0"/>
-                <wp:positionH relativeFrom="column">
-                  <wp:posOffset>2423160</wp:posOffset>
-                </wp:positionH>
-                <wp:positionV relativeFrom="paragraph">
-                  <wp:posOffset>924560</wp:posOffset>
-                </wp:positionV>
-                <wp:extent cx="1356360" cy="304800"/>
-                <wp:effectExtent l="0" t="0" r="15240" b="19050"/>
-                <wp:wrapNone/>
-                <wp:docPr id="3" name="Rectangle: Rounded Corners 3"/>
-                <wp:cNvGraphicFramePr/>
-                <a:graphic xmlns:a="http://schemas.openxmlformats.org/drawingml/2006/main">
-                  <a:graphicData uri="http://schemas.microsoft.com/office/word/2010/wordprocessingShape">
-                    <wps:wsp>
-                      <wps:cNvSpPr/>
-                      <wps:spPr>
-                        <a:xfrm>
-                          <a:off x="0" y="0"/>
-                          <a:ext cx="1356360" cy="304800"/>
-                        </a:xfrm>
-                        <a:prstGeom prst="roundRect">
-                          <a:avLst/>
-                        </a:prstGeom>
-                      </wps:spPr>
-                      <wps:style>
-                        <a:lnRef idx="2">
-                          <a:schemeClr val="accent1">
-                            <a:shade val="50000"/>
-                          </a:schemeClr>
-                        </a:lnRef>
-                        <a:fillRef idx="1">
-                          <a:schemeClr val="accent1"/>
-                        </a:fillRef>
-                        <a:effectRef idx="0">
-                          <a:schemeClr val="accent1"/>
-                        </a:effectRef>
-                        <a:fontRef idx="minor">
-                          <a:schemeClr val="lt1"/>
-                        </a:fontRef>
-                      </wps:style>
-                      <wps:txbx>
-                        <w:txbxContent>
-                          <w:p>
-                            <w:pPr>
-                              <w:jc w:val="center"/>
-                              <w:rPr>
-                                <w:sz w:val="16"/>
-                                <w:szCs w:val="16"/>
-                              </w:rPr>
-                            </w:pPr>
-                            <w:proofErr w:type="spellStart"/>
-                            <w:r>
-                              <w:rPr>
-                                <w:sz w:val="16"/>
-                                <w:szCs w:val="16"/>
-                              </w:rPr>
-                              <w:t>CMSPro</w:t>
-                            </w:r>
-                            <w:r>
-                              <w:rPr>
-                                <w:sz w:val="16"/>
-                                <w:szCs w:val="16"/>
-                              </w:rPr>
-                              <w:t>SubsrciptionService</w:t>
-                            </w:r>
-                            <w:proofErr w:type="spellEnd"/>
-                          </w:p>
-                        </w:txbxContent>
-                      </wps:txbx>
-                      <wps:bodyPr rot="0" spcFirstLastPara="0" vertOverflow="overflow" horzOverflow="overflow" vert="horz" wrap="square" lIns="91440" tIns="45720" rIns="91440" bIns="45720" numCol="1" spcCol="0" rtlCol="0" fromWordArt="0" anchor="ctr" anchorCtr="0" forceAA="0" compatLnSpc="1">
-                        <a:prstTxWarp prst="textNoShape">
-                          <a:avLst/>
-                        </a:prstTxWarp>
-                        <a:noAutofit/>
-                      </wps:bodyPr>
-                    </wps:wsp>
-                  </a:graphicData>
-                </a:graphic>
-                <wp14:sizeRelH relativeFrom="margin">
-                  <wp14:pctWidth>0</wp14:pctWidth>
-                </wp14:sizeRelH>
-                <wp14:sizeRelV relativeFrom="margin">
-                  <wp14:pctHeight>0</wp14:pctHeight>
-                </wp14:sizeRelV>
-              </wp:anchor>
-            </w:drawing>
-          </mc:Choice>
-          <mc:Fallback>
-            <w:pict>
-              <v:roundrect w14:anchorId="01857D4A" id="Rectangle: Rounded Corners 3" o:spid="_x0000_s1033" style="position:absolute;left:0;text-align:left;margin-left:190.8pt;margin-top:72.8pt;width:106.8pt;height:24pt;z-index:251663360;visibility:visible;mso-wrap-style:square;mso-width-percent:0;mso-height-percent:0;mso-wrap-distance-left:9pt;mso-wrap-distance-top:0;mso-wrap-distance-right:9pt;mso-wrap-distance-bottom:0;mso-position-horizontal:absolute;mso-position-horizontal-relative:text;mso-position-vertical:absolute;mso-position-vertical-relative:text;mso-width-percent:0;mso-height-percent:0;mso-width-relative:margin;mso-height-relative:margin;v-text-anchor:middle" arcsize="10923f" o:gfxdata="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" fillcolor="#4472c4 [3204]" strokecolor="#1f3763 [1604]" strokeweight="1pt">
-                <v:stroke joinstyle="miter"/>
-                <v:textbox>
-                  <w:txbxContent>
-                    <w:p>
-                      <w:pPr>
-                        <w:jc w:val="center"/>
-                        <w:rPr>
-                          <w:sz w:val="16"/>
-                          <w:szCs w:val="16"/>
-                        </w:rPr>
-                      </w:pPr>
-                      <w:proofErr w:type="spellStart"/>
-                      <w:r>
-                        <w:rPr>
-                          <w:sz w:val="16"/>
-                          <w:szCs w:val="16"/>
-                        </w:rPr>
-                        <w:t>CMSPro</w:t>
-                      </w:r>
-                      <w:r>
-                        <w:rPr>
-                          <w:sz w:val="16"/>
-                          <w:szCs w:val="16"/>
-                        </w:rPr>
-                        <w:t>SubsrciptionService</w:t>
-                      </w:r>
-                      <w:proofErr w:type="spellEnd"/>
-                    </w:p>
-                  </w:txbxContent>
-                </v:textbox>
-              </v:roundrect>
-            </w:pict>
-          </mc:Fallback>
-        </mc:AlternateContent>
-      </w:r>
-      <w:r>
-        <w:rPr>
-          <w:rFonts w:ascii="Abadi" w:hAnsi="Abadi"/>
-          <w:noProof/>
-          <w:sz w:val="24"/>
-          <w:szCs w:val="24"/>
-        </w:rPr>
-        <mc:AlternateContent>
-          <mc:Choice Requires="wps">
-            <w:drawing>
-              <wp:anchor distT="0" distB="0" distL="114300" distR="114300" simplePos="0" relativeHeight="251665408" behindDoc="0" locked="0" layoutInCell="1" allowOverlap="1" wp14:anchorId="430DDA7F" wp14:editId="16FCB82E">
-                <wp:simplePos x="0" y="0"/>
-                <wp:positionH relativeFrom="column">
-                  <wp:posOffset>2446020</wp:posOffset>
-                </wp:positionH>
-                <wp:positionV relativeFrom="paragraph">
-                  <wp:posOffset>444500</wp:posOffset>
-                </wp:positionV>
-                <wp:extent cx="1348740" cy="281940"/>
-                <wp:effectExtent l="0" t="0" r="22860" b="22860"/>
-                <wp:wrapNone/>
-                <wp:docPr id="4" name="Rectangle: Rounded Corners 4"/>
-                <wp:cNvGraphicFramePr/>
-                <a:graphic xmlns:a="http://schemas.openxmlformats.org/drawingml/2006/main">
-                  <a:graphicData uri="http://schemas.microsoft.com/office/word/2010/wordprocessingShape">
-                    <wps:wsp>
-                      <wps:cNvSpPr/>
-                      <wps:spPr>
-                        <a:xfrm>
-                          <a:off x="0" y="0"/>
-                          <a:ext cx="1348740" cy="281940"/>
-                        </a:xfrm>
-                        <a:prstGeom prst="roundRect">
-                          <a:avLst/>
-                        </a:prstGeom>
-                      </wps:spPr>
-                      <wps:style>
-                        <a:lnRef idx="2">
-                          <a:schemeClr val="accent1">
-                            <a:shade val="50000"/>
-                          </a:schemeClr>
-                        </a:lnRef>
-                        <a:fillRef idx="1">
-                          <a:schemeClr val="accent1"/>
-                        </a:fillRef>
-                        <a:effectRef idx="0">
-                          <a:schemeClr val="accent1"/>
-                        </a:effectRef>
-                        <a:fontRef idx="minor">
-                          <a:schemeClr val="lt1"/>
-                        </a:fontRef>
-                      </wps:style>
-                      <wps:txbx>
-                        <w:txbxContent>
-                          <w:p>
-                            <w:pPr>
-                              <w:jc w:val="center"/>
-                              <w:rPr>
-                                <w:sz w:val="16"/>
-                                <w:szCs w:val="16"/>
-                              </w:rPr>
-                            </w:pPr>
-                            <w:proofErr w:type="spellStart"/>
-                            <w:r>
-                              <w:rPr>
-                                <w:sz w:val="16"/>
-                                <w:szCs w:val="16"/>
-                              </w:rPr>
-                              <w:t>CMSProNotificationService</w:t>
-                            </w:r>
-                            <w:proofErr w:type="spellEnd"/>
-                          </w:p>
-                        </w:txbxContent>
-                      </wps:txbx>
-                      <wps:bodyPr rot="0" spcFirstLastPara="0" vertOverflow="overflow" horzOverflow="overflow" vert="horz" wrap="square" lIns="91440" tIns="45720" rIns="91440" bIns="45720" numCol="1" spcCol="0" rtlCol="0" fromWordArt="0" anchor="ctr" anchorCtr="0" forceAA="0" compatLnSpc="1">
-                        <a:prstTxWarp prst="textNoShape">
-                          <a:avLst/>
-                        </a:prstTxWarp>
-                        <a:noAutofit/>
-                      </wps:bodyPr>
-                    </wps:wsp>
-                  </a:graphicData>
-                </a:graphic>
-                <wp14:sizeRelH relativeFrom="margin">
-                  <wp14:pctWidth>0</wp14:pctWidth>
-                </wp14:sizeRelH>
-                <wp14:sizeRelV relativeFrom="margin">
-                  <wp14:pctHeight>0</wp14:pctHeight>
-                </wp14:sizeRelV>
-              </wp:anchor>
-            </w:drawing>
-          </mc:Choice>
-          <mc:Fallback>
-            <w:pict>
-              <v:roundrect w14:anchorId="430DDA7F" id="Rectangle: Rounded Corners 4" o:spid="_x0000_s1034" style="position:absolute;left:0;text-align:left;margin-left:192.6pt;margin-top:35pt;width:106.2pt;height:22.2pt;z-index:251665408;visibility:visible;mso-wrap-style:square;mso-width-percent:0;mso-height-percent:0;mso-wrap-distance-left:9pt;mso-wrap-distance-top:0;mso-wrap-distance-right:9pt;mso-wrap-distance-bottom:0;mso-position-horizontal:absolute;mso-position-horizontal-relative:text;mso-position-vertical:absolute;mso-position-vertical-relative:text;mso-width-percent:0;mso-height-percent:0;mso-width-relative:margin;mso-height-relative:margin;v-text-anchor:middle" arcsize="10923f" o:gfxdata="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" fillcolor="#4472c4 [3204]" strokecolor="#1f3763 [1604]" strokeweight="1pt">
-                <v:stroke joinstyle="miter"/>
-                <v:textbox>
-                  <w:txbxContent>
-                    <w:p>
-                      <w:pPr>
-                        <w:jc w:val="center"/>
-                        <w:rPr>
-                          <w:sz w:val="16"/>
-                          <w:szCs w:val="16"/>
-                        </w:rPr>
-                      </w:pPr>
-                      <w:proofErr w:type="spellStart"/>
-                      <w:r>
-                        <w:rPr>
-                          <w:sz w:val="16"/>
-                          <w:szCs w:val="16"/>
-                        </w:rPr>
-                        <w:t>CMSProNotificationService</w:t>
-                      </w:r>
-                      <w:proofErr w:type="spellEnd"/>
-                    </w:p>
-                  </w:txbxContent>
-                </v:textbox>
-              </v:roundrect>
-            </w:pict>
-          </mc:Fallback>
-        </mc:AlternateContent>
-      </w:r>
-      <w:r>
-        <w:rPr>
-          <w:rFonts w:ascii="Abadi" w:hAnsi="Abadi"/>
-          <w:noProof/>
-          <w:sz w:val="24"/>
-          <w:szCs w:val="24"/>
-        </w:rPr>
-        <mc:AlternateContent>
-          <mc:Choice Requires="wps">
-            <w:drawing>
-              <wp:anchor distT="0" distB="0" distL="114300" distR="114300" simplePos="0" relativeHeight="251683840" behindDoc="0" locked="0" layoutInCell="1" allowOverlap="1" wp14:anchorId="53854F88" wp14:editId="066C0AAD">
-                <wp:simplePos x="0" y="0"/>
-                <wp:positionH relativeFrom="column">
-                  <wp:posOffset>3802380</wp:posOffset>
-                </wp:positionH>
-                <wp:positionV relativeFrom="paragraph">
-                  <wp:posOffset>1569720</wp:posOffset>
-                </wp:positionV>
-                <wp:extent cx="297180" cy="0"/>
-                <wp:effectExtent l="0" t="76200" r="26670" b="95250"/>
-                <wp:wrapNone/>
-                <wp:docPr id="15" name="Straight Arrow Connector 15"/>
-                <wp:cNvGraphicFramePr/>
-                <a:graphic xmlns:a="http://schemas.openxmlformats.org/drawingml/2006/main">
-                  <a:graphicData uri="http://schemas.microsoft.com/office/word/2010/wordprocessingShape">
-                    <wps:wsp>
-                      <wps:cNvCnPr/>
-                      <wps:spPr>
-                        <a:xfrm>
-                          <a:off x="0" y="0"/>
-                          <a:ext cx="297180" cy="0"/>
-                        </a:xfrm>
-                        <a:prstGeom prst="straightConnector1">
-                          <a:avLst/>
-                        </a:prstGeom>
-                        <a:ln>
-                          <a:tailEnd type="triangle"/>
-                        </a:ln>
-                      </wps:spPr>
-                      <wps:style>
-                        <a:lnRef idx="1">
-                          <a:schemeClr val="accent1"/>
-                        </a:lnRef>
-                        <a:fillRef idx="0">
-                          <a:schemeClr val="accent1"/>
-                        </a:fillRef>
-                        <a:effectRef idx="0">
-                          <a:schemeClr val="accent1"/>
-                        </a:effectRef>
-                        <a:fontRef idx="minor">
-                          <a:schemeClr val="tx1"/>
-                        </a:fontRef>
-                      </wps:style>
-                      <wps:bodyPr/>
-                    </wps:wsp>
-                  </a:graphicData>
-                </a:graphic>
-              </wp:anchor>
-            </w:drawing>
-          </mc:Choice>
-          <mc:Fallback>
-            <w:pict>
-              <v:shape w14:anchorId="29C603BC" id="Straight Arrow Connector 15" o:spid="_x0000_s1026" type="#_x0000_t32" style="position:absolute;margin-left:299.4pt;margin-top:123.6pt;width:23.4pt;height:0;z-index:251683840;visibility:visible;mso-wrap-style:square;mso-wrap-distance-left:9pt;mso-wrap-distance-top:0;mso-wrap-distance-right:9pt;mso-wrap-distance-bottom:0;mso-position-horizontal:absolute;mso-position-horizontal-relative:text;mso-position-vertical:absolute;mso-position-vertical-relative:text" o:gfxdata="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" strokecolor="#4472c4 [3204]" strokeweight=".5pt">
-                <v:stroke endarrow="block" joinstyle="miter"/>
-              </v:shape>
-            </w:pict>
-          </mc:Fallback>
-        </mc:AlternateContent>
-      </w:r>
-      <w:r>
-        <w:rPr>
-          <w:rFonts w:ascii="Abadi" w:hAnsi="Abadi"/>
-          <w:noProof/>
-          <w:sz w:val="24"/>
-          <w:szCs w:val="24"/>
-        </w:rPr>
-        <mc:AlternateContent>
-          <mc:Choice Requires="wps">
-            <w:drawing>
-              <wp:anchor distT="0" distB="0" distL="114300" distR="114300" simplePos="0" relativeHeight="251681792" behindDoc="0" locked="0" layoutInCell="1" allowOverlap="1" wp14:anchorId="5977C930" wp14:editId="07075353">
-                <wp:simplePos x="0" y="0"/>
-                <wp:positionH relativeFrom="column">
-                  <wp:posOffset>3810000</wp:posOffset>
-                </wp:positionH>
-                <wp:positionV relativeFrom="paragraph">
-                  <wp:posOffset>1092200</wp:posOffset>
-                </wp:positionV>
-                <wp:extent cx="297180" cy="0"/>
-                <wp:effectExtent l="0" t="76200" r="26670" b="95250"/>
-                <wp:wrapNone/>
-                <wp:docPr id="14" name="Straight Arrow Connector 14"/>
-                <wp:cNvGraphicFramePr/>
-                <a:graphic xmlns:a="http://schemas.openxmlformats.org/drawingml/2006/main">
-                  <a:graphicData uri="http://schemas.microsoft.com/office/word/2010/wordprocessingShape">
-                    <wps:wsp>
-                      <wps:cNvCnPr/>
-                      <wps:spPr>
-                        <a:xfrm>
-                          <a:off x="0" y="0"/>
-                          <a:ext cx="297180" cy="0"/>
-                        </a:xfrm>
-                        <a:prstGeom prst="straightConnector1">
-                          <a:avLst/>
-                        </a:prstGeom>
-                        <a:ln>
-                          <a:tailEnd type="triangle"/>
-                        </a:ln>
-                      </wps:spPr>
-                      <wps:style>
-                        <a:lnRef idx="1">
-                          <a:schemeClr val="accent1"/>
-                        </a:lnRef>
-                        <a:fillRef idx="0">
-                          <a:schemeClr val="accent1"/>
-                        </a:fillRef>
-                        <a:effectRef idx="0">
-                          <a:schemeClr val="accent1"/>
-                        </a:effectRef>
-                        <a:fontRef idx="minor">
-                          <a:schemeClr val="tx1"/>
-                        </a:fontRef>
-                      </wps:style>
-                      <wps:bodyPr/>
-                    </wps:wsp>
-                  </a:graphicData>
-                </a:graphic>
-              </wp:anchor>
-            </w:drawing>
-          </mc:Choice>
-          <mc:Fallback>
-            <w:pict>
-              <v:shape w14:anchorId="7380542E" id="Straight Arrow Connector 14" o:spid="_x0000_s1026" type="#_x0000_t32" style="position:absolute;margin-left:300pt;margin-top:86pt;width:23.4pt;height:0;z-index:251681792;visibility:visible;mso-wrap-style:square;mso-wrap-distance-left:9pt;mso-wrap-distance-top:0;mso-wrap-distance-right:9pt;mso-wrap-distance-bottom:0;mso-position-horizontal:absolute;mso-position-horizontal-relative:text;mso-position-vertical:absolute;mso-position-vertical-relative:text" o:gfxdata="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" strokecolor="#4472c4 [3204]" strokeweight=".5pt">
-                <v:stroke endarrow="block" joinstyle="miter"/>
-              </v:shape>
-            </w:pict>
-          </mc:Fallback>
-        </mc:AlternateContent>
-      </w:r>
-      <w:r>
-        <w:rPr>
-          <w:rFonts w:ascii="Abadi" w:hAnsi="Abadi"/>
-          <w:noProof/>
-          <w:sz w:val="24"/>
-          <w:szCs w:val="24"/>
-        </w:rPr>
-        <mc:AlternateContent>
-          <mc:Choice Requires="wps">
-            <w:drawing>
-              <wp:anchor distT="0" distB="0" distL="114300" distR="114300" simplePos="0" relativeHeight="251679744" behindDoc="0" locked="0" layoutInCell="1" allowOverlap="1" wp14:anchorId="0CFA5CF4" wp14:editId="0CB9A94C">
-                <wp:simplePos x="0" y="0"/>
-                <wp:positionH relativeFrom="column">
-                  <wp:posOffset>3802380</wp:posOffset>
-                </wp:positionH>
-                <wp:positionV relativeFrom="paragraph">
-                  <wp:posOffset>609600</wp:posOffset>
-                </wp:positionV>
-                <wp:extent cx="297180" cy="0"/>
-                <wp:effectExtent l="0" t="76200" r="26670" b="95250"/>
-                <wp:wrapNone/>
-                <wp:docPr id="13" name="Straight Arrow Connector 13"/>
-                <wp:cNvGraphicFramePr/>
-                <a:graphic xmlns:a="http://schemas.openxmlformats.org/drawingml/2006/main">
-                  <a:graphicData uri="http://schemas.microsoft.com/office/word/2010/wordprocessingShape">
-                    <wps:wsp>
-                      <wps:cNvCnPr/>
-                      <wps:spPr>
-                        <a:xfrm>
-                          <a:off x="0" y="0"/>
-                          <a:ext cx="297180" cy="0"/>
-                        </a:xfrm>
-                        <a:prstGeom prst="straightConnector1">
-                          <a:avLst/>
-                        </a:prstGeom>
-                        <a:ln>
-                          <a:tailEnd type="triangle"/>
-                        </a:ln>
-                      </wps:spPr>
-                      <wps:style>
-                        <a:lnRef idx="1">
-                          <a:schemeClr val="accent1"/>
-                        </a:lnRef>
-                        <a:fillRef idx="0">
-                          <a:schemeClr val="accent1"/>
-                        </a:fillRef>
-                        <a:effectRef idx="0">
-                          <a:schemeClr val="accent1"/>
-                        </a:effectRef>
-                        <a:fontRef idx="minor">
-                          <a:schemeClr val="tx1"/>
-                        </a:fontRef>
-                      </wps:style>
-                      <wps:bodyPr/>
-                    </wps:wsp>
-                  </a:graphicData>
-                </a:graphic>
-              </wp:anchor>
-            </w:drawing>
-          </mc:Choice>
-          <mc:Fallback>
-            <w:pict>
-              <v:shape w14:anchorId="2C61E3F5" id="Straight Arrow Connector 13" o:spid="_x0000_s1026" type="#_x0000_t32" style="position:absolute;margin-left:299.4pt;margin-top:48pt;width:23.4pt;height:0;z-index:251679744;visibility:visible;mso-wrap-style:square;mso-wrap-distance-left:9pt;mso-wrap-distance-top:0;mso-wrap-distance-right:9pt;mso-wrap-distance-bottom:0;mso-position-horizontal:absolute;mso-position-horizontal-relative:text;mso-position-vertical:absolute;mso-position-vertical-relative:text" o:gfxdata="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" strokecolor="#4472c4 [3204]" strokeweight=".5pt">
-                <v:stroke endarrow="block" joinstyle="miter"/>
-              </v:shape>
-            </w:pict>
-          </mc:Fallback>
-        </mc:AlternateContent>
-      </w:r>
-      <w:r>
-        <w:rPr>
-          <w:rFonts w:ascii="Abadi" w:hAnsi="Abadi"/>
-          <w:noProof/>
-          <w:sz w:val="24"/>
-          <w:szCs w:val="24"/>
-        </w:rPr>
-        <mc:AlternateContent>
-          <mc:Choice Requires="wps">
-            <w:drawing>
-              <wp:anchor distT="0" distB="0" distL="114300" distR="114300" simplePos="0" relativeHeight="251676672" behindDoc="0" locked="0" layoutInCell="1" allowOverlap="1" wp14:anchorId="703646BB" wp14:editId="72B0F0ED">
-                <wp:simplePos x="0" y="0"/>
-                <wp:positionH relativeFrom="column">
-                  <wp:posOffset>4122420</wp:posOffset>
-                </wp:positionH>
-                <wp:positionV relativeFrom="paragraph">
-                  <wp:posOffset>1427480</wp:posOffset>
-                </wp:positionV>
-                <wp:extent cx="312420" cy="213360"/>
-                <wp:effectExtent l="0" t="0" r="11430" b="15240"/>
-                <wp:wrapNone/>
-                <wp:docPr id="10" name="Flowchart: Magnetic Disk 10"/>
-                <wp:cNvGraphicFramePr/>
-                <a:graphic xmlns:a="http://schemas.openxmlformats.org/drawingml/2006/main">
-                  <a:graphicData uri="http://schemas.microsoft.com/office/word/2010/wordprocessingShape">
-                    <wps:wsp>
-                      <wps:cNvSpPr/>
-                      <wps:spPr>
-                        <a:xfrm>
-                          <a:off x="0" y="0"/>
-                          <a:ext cx="312420" cy="213360"/>
-                        </a:xfrm>
-                        <a:prstGeom prst="flowChartMagneticDisk">
-                          <a:avLst/>
-                        </a:prstGeom>
-                      </wps:spPr>
-                      <wps:style>
-                        <a:lnRef idx="2">
-                          <a:schemeClr val="accent1">
-                            <a:shade val="50000"/>
-                          </a:schemeClr>
-                        </a:lnRef>
-                        <a:fillRef idx="1">
-                          <a:schemeClr val="accent1"/>
-                        </a:fillRef>
-                        <a:effectRef idx="0">
-                          <a:schemeClr val="accent1"/>
-                        </a:effectRef>
-                        <a:fontRef idx="minor">
-                          <a:schemeClr val="lt1"/>
-                        </a:fontRef>
-                      </wps:style>
-                      <wps:bodyPr rot="0" spcFirstLastPara="0" vertOverflow="overflow" horzOverflow="overflow" vert="horz" wrap="square" lIns="91440" tIns="45720" rIns="91440" bIns="45720" numCol="1" spcCol="0" rtlCol="0" fromWordArt="0" anchor="ctr" anchorCtr="0" forceAA="0" compatLnSpc="1">
-                        <a:prstTxWarp prst="textNoShape">
-                          <a:avLst/>
-                        </a:prstTxWarp>
-                        <a:noAutofit/>
-                      </wps:bodyPr>
-                    </wps:wsp>
-                  </a:graphicData>
-                </a:graphic>
-                <wp14:sizeRelV relativeFrom="margin">
-                  <wp14:pctHeight>0</wp14:pctHeight>
-                </wp14:sizeRelV>
-              </wp:anchor>
-            </w:drawing>
-          </mc:Choice>
-          <mc:Fallback>
-            <w:pict>
-              <v:shape w14:anchorId="5F797DD5" id="Flowchart: Magnetic Disk 10" o:spid="_x0000_s1026" type="#_x0000_t132" style="position:absolute;margin-left:324.6pt;margin-top:112.4pt;width:24.6pt;height:16.8pt;z-index:251676672;visibility:visible;mso-wrap-style:square;mso-height-percent:0;mso-wrap-distance-left:9pt;mso-wrap-distance-top:0;mso-wrap-distance-right:9pt;mso-wrap-distance-bottom:0;mso-position-horizontal:absolute;mso-position-horizontal-relative:text;mso-position-vertical:absolute;mso-position-vertical-relative:text;mso-height-percent:0;mso-height-relative:margin;v-text-anchor:middle" o:gfxdata="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" fillcolor="#4472c4 [3204]" strokecolor="#1f3763 [1604]" strokeweight="1pt">
-                <v:stroke joinstyle="miter"/>
-              </v:shape>
-            </w:pict>
-          </mc:Fallback>
-        </mc:AlternateContent>
-      </w:r>
-      <w:r>
-        <w:rPr>
-          <w:rFonts w:ascii="Abadi" w:hAnsi="Abadi"/>
-          <w:noProof/>
-          <w:sz w:val="24"/>
-          <w:szCs w:val="24"/>
-        </w:rPr>
-        <mc:AlternateContent>
-          <mc:Choice Requires="wps">
-            <w:drawing>
-              <wp:anchor distT="0" distB="0" distL="114300" distR="114300" simplePos="0" relativeHeight="251674624" behindDoc="0" locked="0" layoutInCell="1" allowOverlap="1" wp14:anchorId="7E5B4BFE" wp14:editId="6320CF67">
-                <wp:simplePos x="0" y="0"/>
-                <wp:positionH relativeFrom="column">
-                  <wp:posOffset>4130040</wp:posOffset>
-                </wp:positionH>
-                <wp:positionV relativeFrom="paragraph">
-                  <wp:posOffset>947420</wp:posOffset>
-                </wp:positionV>
-                <wp:extent cx="312420" cy="213360"/>
-                <wp:effectExtent l="0" t="0" r="11430" b="15240"/>
-                <wp:wrapNone/>
-                <wp:docPr id="9" name="Flowchart: Magnetic Disk 9"/>
-                <wp:cNvGraphicFramePr/>
-                <a:graphic xmlns:a="http://schemas.openxmlformats.org/drawingml/2006/main">
-                  <a:graphicData uri="http://schemas.microsoft.com/office/word/2010/wordprocessingShape">
-                    <wps:wsp>
-                      <wps:cNvSpPr/>
-                      <wps:spPr>
-                        <a:xfrm>
-                          <a:off x="0" y="0"/>
-                          <a:ext cx="312420" cy="213360"/>
-                        </a:xfrm>
-                        <a:prstGeom prst="flowChartMagneticDisk">
-                          <a:avLst/>
-                        </a:prstGeom>
-                      </wps:spPr>
-                      <wps:style>
-                        <a:lnRef idx="2">
-                          <a:schemeClr val="accent1">
-                            <a:shade val="50000"/>
-                          </a:schemeClr>
-                        </a:lnRef>
-                        <a:fillRef idx="1">
-                          <a:schemeClr val="accent1"/>
-                        </a:fillRef>
-                        <a:effectRef idx="0">
-                          <a:schemeClr val="accent1"/>
-                        </a:effectRef>
-                        <a:fontRef idx="minor">
-                          <a:schemeClr val="lt1"/>
-                        </a:fontRef>
-                      </wps:style>
-                      <wps:bodyPr rot="0" spcFirstLastPara="0" vertOverflow="overflow" horzOverflow="overflow" vert="horz" wrap="square" lIns="91440" tIns="45720" rIns="91440" bIns="45720" numCol="1" spcCol="0" rtlCol="0" fromWordArt="0" anchor="ctr" anchorCtr="0" forceAA="0" compatLnSpc="1">
-                        <a:prstTxWarp prst="textNoShape">
-                          <a:avLst/>
-                        </a:prstTxWarp>
-                        <a:noAutofit/>
-                      </wps:bodyPr>
-                    </wps:wsp>
-                  </a:graphicData>
-                </a:graphic>
-                <wp14:sizeRelV relativeFrom="margin">
-                  <wp14:pctHeight>0</wp14:pctHeight>
-                </wp14:sizeRelV>
-              </wp:anchor>
-            </w:drawing>
-          </mc:Choice>
-          <mc:Fallback>
-            <w:pict>
-              <v:shape w14:anchorId="6318217E" id="Flowchart: Magnetic Disk 9" o:spid="_x0000_s1026" type="#_x0000_t132" style="position:absolute;margin-left:325.2pt;margin-top:74.6pt;width:24.6pt;height:16.8pt;z-index:251674624;visibility:visible;mso-wrap-style:square;mso-height-percent:0;mso-wrap-distance-left:9pt;mso-wrap-distance-top:0;mso-wrap-distance-right:9pt;mso-wrap-distance-bottom:0;mso-position-horizontal:absolute;mso-position-horizontal-relative:text;mso-position-vertical:absolute;mso-position-vertical-relative:text;mso-height-percent:0;mso-height-relative:margin;v-text-anchor:middle" o:gfxdata="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" fillcolor="#4472c4 [3204]" strokecolor="#1f3763 [1604]" strokeweight="1pt">
-                <v:stroke joinstyle="miter"/>
-              </v:shape>
-            </w:pict>
-          </mc:Fallback>
-        </mc:AlternateContent>
-      </w:r>
-      <w:r>
-        <w:rPr>
-          <w:rFonts w:ascii="Abadi" w:hAnsi="Abadi"/>
-          <w:noProof/>
-          <w:sz w:val="24"/>
-          <w:szCs w:val="24"/>
-        </w:rPr>
-        <mc:AlternateContent>
-          <mc:Choice Requires="wps">
-            <w:drawing>
-              <wp:anchor distT="0" distB="0" distL="114300" distR="114300" simplePos="0" relativeHeight="251672576" behindDoc="0" locked="0" layoutInCell="1" allowOverlap="1" wp14:anchorId="5DF24CED" wp14:editId="4F029F4F">
-                <wp:simplePos x="0" y="0"/>
-                <wp:positionH relativeFrom="column">
-                  <wp:posOffset>4099560</wp:posOffset>
-                </wp:positionH>
-                <wp:positionV relativeFrom="paragraph">
-                  <wp:posOffset>490220</wp:posOffset>
-                </wp:positionV>
-                <wp:extent cx="312420" cy="213360"/>
-                <wp:effectExtent l="0" t="0" r="11430" b="15240"/>
-                <wp:wrapNone/>
-                <wp:docPr id="8" name="Flowchart: Magnetic Disk 8"/>
-                <wp:cNvGraphicFramePr/>
-                <a:graphic xmlns:a="http://schemas.openxmlformats.org/drawingml/2006/main">
-                  <a:graphicData uri="http://schemas.microsoft.com/office/word/2010/wordprocessingShape">
-                    <wps:wsp>
-                      <wps:cNvSpPr/>
-                      <wps:spPr>
-                        <a:xfrm>
-                          <a:off x="0" y="0"/>
-                          <a:ext cx="312420" cy="213360"/>
-                        </a:xfrm>
-                        <a:prstGeom prst="flowChartMagneticDisk">
-                          <a:avLst/>
-                        </a:prstGeom>
-                      </wps:spPr>
-                      <wps:style>
-                        <a:lnRef idx="2">
-                          <a:schemeClr val="accent1">
-                            <a:shade val="50000"/>
-                          </a:schemeClr>
-                        </a:lnRef>
-                        <a:fillRef idx="1">
-                          <a:schemeClr val="accent1"/>
-                        </a:fillRef>
-                        <a:effectRef idx="0">
-                          <a:schemeClr val="accent1"/>
-                        </a:effectRef>
-                        <a:fontRef idx="minor">
-                          <a:schemeClr val="lt1"/>
-                        </a:fontRef>
-                      </wps:style>
-                      <wps:bodyPr rot="0" spcFirstLastPara="0" vertOverflow="overflow" horzOverflow="overflow" vert="horz" wrap="square" lIns="91440" tIns="45720" rIns="91440" bIns="45720" numCol="1" spcCol="0" rtlCol="0" fromWordArt="0" anchor="ctr" anchorCtr="0" forceAA="0" compatLnSpc="1">
-                        <a:prstTxWarp prst="textNoShape">
-                          <a:avLst/>
-                        </a:prstTxWarp>
-                        <a:noAutofit/>
-                      </wps:bodyPr>
-                    </wps:wsp>
-                  </a:graphicData>
-                </a:graphic>
-                <wp14:sizeRelV relativeFrom="margin">
-                  <wp14:pctHeight>0</wp14:pctHeight>
-                </wp14:sizeRelV>
-              </wp:anchor>
-            </w:drawing>
-          </mc:Choice>
-          <mc:Fallback>
-            <w:pict>
-              <v:shape w14:anchorId="12DC3823" id="Flowchart: Magnetic Disk 8" o:spid="_x0000_s1026" type="#_x0000_t132" style="position:absolute;margin-left:322.8pt;margin-top:38.6pt;width:24.6pt;height:16.8pt;z-index:251672576;visibility:visible;mso-wrap-style:square;mso-height-percent:0;mso-wrap-distance-left:9pt;mso-wrap-distance-top:0;mso-wrap-distance-right:9pt;mso-wrap-distance-bottom:0;mso-position-horizontal:absolute;mso-position-horizontal-relative:text;mso-position-vertical:absolute;mso-position-vertical-relative:text;mso-height-percent:0;mso-height-relative:margin;v-text-anchor:middle" o:gfxdata="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" fillcolor="#4472c4 [3204]" strokecolor="#1f3763 [1604]" strokeweight="1pt">
-                <v:stroke joinstyle="miter"/>
-              </v:shape>
-            </w:pict>
-          </mc:Fallback>
-        </mc:AlternateContent>
-      </w:r>
-      <w:r>
-        <w:rPr>
-          <w:rFonts w:ascii="Abadi" w:hAnsi="Abadi"/>
-          <w:noProof/>
-          <w:sz w:val="24"/>
-          <w:szCs w:val="24"/>
-        </w:rPr>
-        <mc:AlternateContent>
-          <mc:Choice Requires="wps">
-            <w:drawing>
-              <wp:anchor distT="0" distB="0" distL="114300" distR="114300" simplePos="0" relativeHeight="251669504" behindDoc="0" locked="0" layoutInCell="1" allowOverlap="1" wp14:anchorId="7BCA396E" wp14:editId="2EC2691F">
-                <wp:simplePos x="0" y="0"/>
-                <wp:positionH relativeFrom="column">
-                  <wp:posOffset>2430780</wp:posOffset>
-                </wp:positionH>
-                <wp:positionV relativeFrom="paragraph">
-                  <wp:posOffset>1381760</wp:posOffset>
-                </wp:positionV>
-                <wp:extent cx="1356360" cy="396240"/>
-                <wp:effectExtent l="0" t="0" r="15240" b="22860"/>
-                <wp:wrapNone/>
-                <wp:docPr id="6" name="Rectangle: Rounded Corners 6"/>
-                <wp:cNvGraphicFramePr/>
-                <a:graphic xmlns:a="http://schemas.openxmlformats.org/drawingml/2006/main">
-                  <a:graphicData uri="http://schemas.microsoft.com/office/word/2010/wordprocessingShape">
-                    <wps:wsp>
-                      <wps:cNvSpPr/>
-                      <wps:spPr>
-                        <a:xfrm>
-                          <a:off x="0" y="0"/>
-                          <a:ext cx="1356360" cy="396240"/>
-                        </a:xfrm>
-                        <a:prstGeom prst="roundRect">
-                          <a:avLst>
-                            <a:gd name="adj" fmla="val 4667"/>
-                          </a:avLst>
-                        </a:prstGeom>
-                      </wps:spPr>
-                      <wps:style>
-                        <a:lnRef idx="2">
-                          <a:schemeClr val="accent1">
-                            <a:shade val="50000"/>
-                          </a:schemeClr>
-                        </a:lnRef>
-                        <a:fillRef idx="1">
-                          <a:schemeClr val="accent1"/>
-                        </a:fillRef>
-                        <a:effectRef idx="0">
-                          <a:schemeClr val="accent1"/>
-                        </a:effectRef>
-                        <a:fontRef idx="minor">
-                          <a:schemeClr val="lt1"/>
-                        </a:fontRef>
-                      </wps:style>
-                      <wps:txbx>
-                        <w:txbxContent>
-                          <w:p>
-                            <w:pPr>
-                              <w:jc w:val="center"/>
-                              <w:rPr>
-                                <w:sz w:val="16"/>
-                                <w:szCs w:val="16"/>
-                              </w:rPr>
-                            </w:pPr>
-                            <w:proofErr w:type="spellStart"/>
-                            <w:r>
-                              <w:rPr>
-                                <w:sz w:val="16"/>
-                                <w:szCs w:val="16"/>
-                              </w:rPr>
-                              <w:t>CMSProDocumentManagementService</w:t>
-                            </w:r>
-                            <w:proofErr w:type="spellEnd"/>
-                          </w:p>
-                          <w:p>
-                            <w:pPr>
-                              <w:jc w:val="center"/>
-                            </w:pPr>
-                          </w:p>
-                        </w:txbxContent>
-                      </wps:txbx>
-                      <wps:bodyPr rot="0" spcFirstLastPara="0" vertOverflow="overflow" horzOverflow="overflow" vert="horz" wrap="square" lIns="91440" tIns="45720" rIns="91440" bIns="45720" numCol="1" spcCol="0" rtlCol="0" fromWordArt="0" anchor="ctr" anchorCtr="0" forceAA="0" compatLnSpc="1">
-                        <a:prstTxWarp prst="textNoShape">
-                          <a:avLst/>
-                        </a:prstTxWarp>
-                        <a:noAutofit/>
-                      </wps:bodyPr>
-                    </wps:wsp>
-                  </a:graphicData>
-                </a:graphic>
-                <wp14:sizeRelH relativeFrom="margin">
-                  <wp14:pctWidth>0</wp14:pctWidth>
-                </wp14:sizeRelH>
-                <wp14:sizeRelV relativeFrom="margin">
-                  <wp14:pctHeight>0</wp14:pctHeight>
-                </wp14:sizeRelV>
-              </wp:anchor>
-            </w:drawing>
-          </mc:Choice>
-          <mc:Fallback>
-            <w:pict>
-              <v:roundrect w14:anchorId="7BCA396E" id="Rectangle: Rounded Corners 6" o:spid="_x0000_s1035" style="position:absolute;left:0;text-align:left;margin-left:191.4pt;margin-top:108.8pt;width:106.8pt;height:31.2pt;z-index:251669504;visibility:visible;mso-wrap-style:square;mso-width-percent:0;mso-height-percent:0;mso-wrap-distance-left:9pt;mso-wrap-distance-top:0;mso-wrap-distance-right:9pt;mso-wrap-distance-bottom:0;mso-position-horizontal:absolute;mso-position-horizontal-relative:text;mso-position-vertical:absolute;mso-position-vertical-relative:text;mso-width-percent:0;mso-height-percent:0;mso-width-relative:margin;mso-height-relative:margin;v-text-anchor:middle" arcsize="3058f" o:gfxdata="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" fillcolor="#4472c4 [3204]" strokecolor="#1f3763 [1604]" strokeweight="1pt">
-                <v:stroke joinstyle="miter"/>
-                <v:textbox>
-                  <w:txbxContent>
-                    <w:p>
-                      <w:pPr>
-                        <w:jc w:val="center"/>
-                        <w:rPr>
-                          <w:sz w:val="16"/>
-                          <w:szCs w:val="16"/>
-                        </w:rPr>
-                      </w:pPr>
-                      <w:proofErr w:type="spellStart"/>
-                      <w:r>
-                        <w:rPr>
-                          <w:sz w:val="16"/>
-                          <w:szCs w:val="16"/>
-                        </w:rPr>
-                        <w:t>CMSProDocumentManagementService</w:t>
-                      </w:r>
-                      <w:proofErr w:type="spellEnd"/>
-                    </w:p>
-                    <w:p>
-                      <w:pPr>
-                        <w:jc w:val="center"/>
-                      </w:pPr>
-                    </w:p>
-                  </w:txbxContent>
-                </v:textbox>
-              </v:roundrect>
-            </w:pict>
-          </mc:Fallback>
-        </mc:AlternateContent>
-      </w:r>
     </w:p>
     <w:sectPr>
       <w:footerReference w:type="default" r:id="rId36"/>

</xml_diff>